<commit_message>
Telechargement de la release
+Etape 1
+Screenshot
</commit_message>
<xml_diff>
--- a/TP1.docx
+++ b/TP1.docx
@@ -10,6 +10,16 @@
           <w:docPartUnique/>
         </w:docPartObj>
       </w:sdtPr>
+      <w:sdtEndPr>
+        <w:rPr>
+          <w:rFonts w:eastAsiaTheme="majorEastAsia"/>
+          <w:caps/>
+          <w:color w:val="0072C6" w:themeColor="accent1"/>
+          <w:spacing w:val="14"/>
+          <w:sz w:val="40"/>
+          <w:szCs w:val="32"/>
+        </w:rPr>
+      </w:sdtEndPr>
       <w:sdtContent>
         <w:p>
           <w:r>
@@ -19,7 +29,7 @@
             <mc:AlternateContent>
               <mc:Choice Requires="wpg">
                 <w:drawing>
-                  <wp:anchor distT="0" distB="0" distL="114300" distR="114300" simplePos="0" relativeHeight="251662336" behindDoc="0" locked="0" layoutInCell="1" allowOverlap="1">
+                  <wp:anchor distT="0" distB="0" distL="114300" distR="114300" simplePos="0" relativeHeight="251662336" behindDoc="0" locked="0" layoutInCell="1" allowOverlap="1" wp14:anchorId="4E8CA6AC" wp14:editId="04E2EC01">
                     <wp:simplePos x="0" y="0"/>
                     <wp:positionH relativeFrom="page">
                       <wp:align>center</wp:align>
@@ -287,7 +297,7 @@
             <mc:AlternateContent>
               <mc:Choice Requires="wps">
                 <w:drawing>
-                  <wp:anchor distT="0" distB="0" distL="114300" distR="114300" simplePos="0" relativeHeight="251659264" behindDoc="0" locked="0" layoutInCell="1" allowOverlap="1">
+                  <wp:anchor distT="0" distB="0" distL="114300" distR="114300" simplePos="0" relativeHeight="251659264" behindDoc="0" locked="0" layoutInCell="1" allowOverlap="1" wp14:anchorId="10849BD6" wp14:editId="4A5B206E">
                     <wp:simplePos x="0" y="0"/>
                     <wp:positionH relativeFrom="page">
                       <wp:align>center</wp:align>
@@ -344,41 +354,17 @@
                           <wps:txbx>
                             <w:txbxContent>
                               <w:p>
-                                <w:pPr>
-                                  <w:jc w:val="right"/>
-                                  <w:rPr>
-                                    <w:color w:val="0072C6" w:themeColor="accent1"/>
-                                    <w:sz w:val="64"/>
-                                    <w:szCs w:val="64"/>
-                                  </w:rPr>
-                                </w:pPr>
                                 <w:sdt>
                                   <w:sdtPr>
-                                    <w:rPr>
-                                      <w:caps/>
-                                      <w:color w:val="0072C6" w:themeColor="accent1"/>
-                                      <w:sz w:val="64"/>
-                                      <w:szCs w:val="64"/>
-                                    </w:rPr>
                                     <w:alias w:val="Titre"/>
                                     <w:tag w:val=""/>
                                     <w:id w:val="630141079"/>
                                     <w:dataBinding w:prefixMappings="xmlns:ns0='http://purl.org/dc/elements/1.1/' xmlns:ns1='http://schemas.openxmlformats.org/package/2006/metadata/core-properties' " w:xpath="/ns1:coreProperties[1]/ns0:title[1]" w:storeItemID="{6C3C8BC8-F283-45AE-878A-BAB7291924A1}"/>
                                     <w:text w:multiLine="1"/>
                                   </w:sdtPr>
-                                  <w:sdtEndPr>
-                                    <w:rPr>
-                                      <w:caps w:val="0"/>
-                                    </w:rPr>
-                                  </w:sdtEndPr>
+                                  <w:sdtEndPr/>
                                   <w:sdtContent>
                                     <w:r>
-                                      <w:rPr>
-                                        <w:caps/>
-                                        <w:color w:val="0072C6" w:themeColor="accent1"/>
-                                        <w:sz w:val="64"/>
-                                        <w:szCs w:val="64"/>
-                                      </w:rPr>
                                       <w:t>TP1</w:t>
                                     </w:r>
                                   </w:sdtContent>
@@ -386,34 +372,21 @@
                               </w:p>
                               <w:sdt>
                                 <w:sdtPr>
-                                  <w:rPr>
-                                    <w:color w:val="404040" w:themeColor="text1" w:themeTint="BF"/>
-                                    <w:sz w:val="36"/>
-                                    <w:szCs w:val="36"/>
-                                  </w:rPr>
                                   <w:alias w:val="Sous-titre"/>
                                   <w:tag w:val=""/>
                                   <w:id w:val="1759551507"/>
                                   <w:dataBinding w:prefixMappings="xmlns:ns0='http://purl.org/dc/elements/1.1/' xmlns:ns1='http://schemas.openxmlformats.org/package/2006/metadata/core-properties' " w:xpath="/ns1:coreProperties[1]/ns0:subject[1]" w:storeItemID="{6C3C8BC8-F283-45AE-878A-BAB7291924A1}"/>
                                   <w:text/>
                                 </w:sdtPr>
+                                <w:sdtEndPr/>
                                 <w:sdtContent>
                                   <w:p>
                                     <w:pPr>
-                                      <w:jc w:val="right"/>
                                       <w:rPr>
                                         <w:smallCaps/>
-                                        <w:color w:val="404040" w:themeColor="text1" w:themeTint="BF"/>
-                                        <w:sz w:val="36"/>
-                                        <w:szCs w:val="36"/>
                                       </w:rPr>
                                     </w:pPr>
                                     <w:r>
-                                      <w:rPr>
-                                        <w:color w:val="404040" w:themeColor="text1" w:themeTint="BF"/>
-                                        <w:sz w:val="36"/>
-                                        <w:szCs w:val="36"/>
-                                      </w:rPr>
                                       <w:t>Administration d'un SGBDR et NOSQL</w:t>
                                     </w:r>
                                   </w:p>
@@ -441,49 +414,25 @@
               </mc:Choice>
               <mc:Fallback>
                 <w:pict>
-                  <v:shapetype id="_x0000_t202" coordsize="21600,21600" o:spt="202" path="m,l,21600r21600,l21600,xe">
+                  <v:shapetype w14:anchorId="10849BD6" id="_x0000_t202" coordsize="21600,21600" o:spt="202" path="m,l,21600r21600,l21600,xe">
                     <v:stroke joinstyle="miter"/>
                     <v:path gradientshapeok="t" o:connecttype="rect"/>
                   </v:shapetype>
-                  <v:shape id="Zone de texte 154" o:spid="_x0000_s1026" type="#_x0000_t202" style="position:absolute;margin-left:0;margin-top:0;width:8in;height:286.5pt;z-index:251659264;visibility:visible;mso-wrap-style:square;mso-width-percent:941;mso-height-percent:363;mso-top-percent:300;mso-wrap-distance-left:9pt;mso-wrap-distance-top:0;mso-wrap-distance-right:9pt;mso-wrap-distance-bottom:0;mso-position-horizontal:center;mso-position-horizontal-relative:page;mso-position-vertical-relative:page;mso-width-percent:941;mso-height-percent:363;mso-top-percent:300;mso-width-relative:page;mso-height-relative:page;v-text-anchor:bottom" o:gfxdata="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" filled="f" stroked="f" strokeweight=".5pt">
+                  <v:shape id="Zone de texte 154" o:spid="_x0000_s1026" type="#_x0000_t202" style="position:absolute;left:0;text-align:left;margin-left:0;margin-top:0;width:8in;height:286.5pt;z-index:251659264;visibility:visible;mso-wrap-style:square;mso-width-percent:941;mso-height-percent:363;mso-top-percent:300;mso-wrap-distance-left:9pt;mso-wrap-distance-top:0;mso-wrap-distance-right:9pt;mso-wrap-distance-bottom:0;mso-position-horizontal:center;mso-position-horizontal-relative:page;mso-position-vertical-relative:page;mso-width-percent:941;mso-height-percent:363;mso-top-percent:300;mso-width-relative:page;mso-height-relative:page;v-text-anchor:bottom" o:gfxdata="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" filled="f" stroked="f" strokeweight=".5pt">
                     <v:textbox inset="126pt,0,54pt,0">
                       <w:txbxContent>
                         <w:p>
-                          <w:pPr>
-                            <w:jc w:val="right"/>
-                            <w:rPr>
-                              <w:color w:val="0072C6" w:themeColor="accent1"/>
-                              <w:sz w:val="64"/>
-                              <w:szCs w:val="64"/>
-                            </w:rPr>
-                          </w:pPr>
                           <w:sdt>
                             <w:sdtPr>
-                              <w:rPr>
-                                <w:caps/>
-                                <w:color w:val="0072C6" w:themeColor="accent1"/>
-                                <w:sz w:val="64"/>
-                                <w:szCs w:val="64"/>
-                              </w:rPr>
                               <w:alias w:val="Titre"/>
                               <w:tag w:val=""/>
                               <w:id w:val="630141079"/>
                               <w:dataBinding w:prefixMappings="xmlns:ns0='http://purl.org/dc/elements/1.1/' xmlns:ns1='http://schemas.openxmlformats.org/package/2006/metadata/core-properties' " w:xpath="/ns1:coreProperties[1]/ns0:title[1]" w:storeItemID="{6C3C8BC8-F283-45AE-878A-BAB7291924A1}"/>
                               <w:text w:multiLine="1"/>
                             </w:sdtPr>
-                            <w:sdtEndPr>
-                              <w:rPr>
-                                <w:caps w:val="0"/>
-                              </w:rPr>
-                            </w:sdtEndPr>
+                            <w:sdtEndPr/>
                             <w:sdtContent>
                               <w:r>
-                                <w:rPr>
-                                  <w:caps/>
-                                  <w:color w:val="0072C6" w:themeColor="accent1"/>
-                                  <w:sz w:val="64"/>
-                                  <w:szCs w:val="64"/>
-                                </w:rPr>
                                 <w:t>TP1</w:t>
                               </w:r>
                             </w:sdtContent>
@@ -491,34 +440,21 @@
                         </w:p>
                         <w:sdt>
                           <w:sdtPr>
-                            <w:rPr>
-                              <w:color w:val="404040" w:themeColor="text1" w:themeTint="BF"/>
-                              <w:sz w:val="36"/>
-                              <w:szCs w:val="36"/>
-                            </w:rPr>
                             <w:alias w:val="Sous-titre"/>
                             <w:tag w:val=""/>
                             <w:id w:val="1759551507"/>
                             <w:dataBinding w:prefixMappings="xmlns:ns0='http://purl.org/dc/elements/1.1/' xmlns:ns1='http://schemas.openxmlformats.org/package/2006/metadata/core-properties' " w:xpath="/ns1:coreProperties[1]/ns0:subject[1]" w:storeItemID="{6C3C8BC8-F283-45AE-878A-BAB7291924A1}"/>
                             <w:text/>
                           </w:sdtPr>
+                          <w:sdtEndPr/>
                           <w:sdtContent>
                             <w:p>
                               <w:pPr>
-                                <w:jc w:val="right"/>
                                 <w:rPr>
                                   <w:smallCaps/>
-                                  <w:color w:val="404040" w:themeColor="text1" w:themeTint="BF"/>
-                                  <w:sz w:val="36"/>
-                                  <w:szCs w:val="36"/>
                                 </w:rPr>
                               </w:pPr>
                               <w:r>
-                                <w:rPr>
-                                  <w:color w:val="404040" w:themeColor="text1" w:themeTint="BF"/>
-                                  <w:sz w:val="36"/>
-                                  <w:szCs w:val="36"/>
-                                </w:rPr>
                                 <w:t>Administration d'un SGBDR et NOSQL</w:t>
                               </w:r>
                             </w:p>
@@ -534,20 +470,20 @@
           </w:r>
         </w:p>
         <w:p>
+          <w:pPr>
+            <w:pStyle w:val="Titre1"/>
+          </w:pPr>
           <w:r>
-            <w:rPr>
-              <w:noProof/>
-            </w:rPr>
             <mc:AlternateContent>
               <mc:Choice Requires="wps">
                 <w:drawing>
-                  <wp:anchor distT="45720" distB="45720" distL="114300" distR="114300" simplePos="0" relativeHeight="251664384" behindDoc="0" locked="0" layoutInCell="1" allowOverlap="1">
+                  <wp:anchor distT="45720" distB="45720" distL="114300" distR="114300" simplePos="0" relativeHeight="251664384" behindDoc="0" locked="0" layoutInCell="1" allowOverlap="1" wp14:anchorId="24F804F0" wp14:editId="64F095A5">
                     <wp:simplePos x="0" y="0"/>
                     <wp:positionH relativeFrom="page">
-                      <wp:posOffset>181317</wp:posOffset>
+                      <wp:posOffset>169252</wp:posOffset>
                     </wp:positionH>
                     <wp:positionV relativeFrom="paragraph">
-                      <wp:posOffset>5810201</wp:posOffset>
+                      <wp:posOffset>5575153</wp:posOffset>
                     </wp:positionV>
                     <wp:extent cx="2348230" cy="1404620"/>
                     <wp:effectExtent l="0" t="0" r="0" b="2540"/>
@@ -583,65 +519,41 @@
                           <wps:txbx>
                             <w:txbxContent>
                               <w:p>
-                                <w:pPr>
-                                  <w:spacing w:before="120" w:after="120" w:line="240" w:lineRule="auto"/>
-                                </w:pPr>
                                 <w:r>
                                   <w:t>GOUNOT Damien</w:t>
                                 </w:r>
                               </w:p>
                               <w:p>
-                                <w:pPr>
-                                  <w:spacing w:before="120" w:after="120" w:line="240" w:lineRule="auto"/>
-                                </w:pPr>
                                 <w:r>
                                   <w:t>CLEUET Nicolas</w:t>
                                 </w:r>
                               </w:p>
                               <w:p>
-                                <w:pPr>
-                                  <w:spacing w:before="120" w:after="120" w:line="240" w:lineRule="auto"/>
-                                </w:pPr>
                                 <w:r>
                                   <w:t>APROH Emma</w:t>
                                 </w:r>
                               </w:p>
                               <w:p>
-                                <w:pPr>
-                                  <w:spacing w:before="120" w:after="120" w:line="240" w:lineRule="auto"/>
-                                </w:pPr>
                                 <w:r>
                                   <w:t>PESTRE Romain</w:t>
                                 </w:r>
                               </w:p>
                               <w:p>
-                                <w:pPr>
-                                  <w:spacing w:before="120" w:after="120" w:line="240" w:lineRule="auto"/>
-                                </w:pPr>
                                 <w:r>
                                   <w:t>LESPARRE Antoine</w:t>
                                 </w:r>
                               </w:p>
                               <w:p>
-                                <w:pPr>
-                                  <w:spacing w:before="120" w:after="120" w:line="240" w:lineRule="auto"/>
-                                </w:pPr>
                                 <w:r>
                                   <w:t>DOGNON Thomas</w:t>
                                 </w:r>
                               </w:p>
                               <w:p>
-                                <w:pPr>
-                                  <w:spacing w:before="120" w:after="120" w:line="240" w:lineRule="auto"/>
-                                </w:pPr>
                                 <w:r>
                                   <w:t>ALIAS Lucas</w:t>
                                 </w:r>
                               </w:p>
                               <w:p>
-                                <w:pPr>
-                                  <w:spacing w:before="120" w:after="120" w:line="240" w:lineRule="auto"/>
-                                </w:pPr>
                                 <w:r>
                                   <w:t>GOBALASINGHAM Sylvain</w:t>
                                 </w:r>
@@ -665,69 +577,45 @@
               </mc:Choice>
               <mc:Fallback>
                 <w:pict>
-                  <v:shape id="Zone de texte 2" o:spid="_x0000_s1027" type="#_x0000_t202" style="position:absolute;margin-left:14.3pt;margin-top:457.5pt;width:184.9pt;height:110.6pt;z-index:251664384;visibility:visible;mso-wrap-style:square;mso-width-percent:0;mso-height-percent:200;mso-wrap-distance-left:9pt;mso-wrap-distance-top:3.6pt;mso-wrap-distance-right:9pt;mso-wrap-distance-bottom:3.6pt;mso-position-horizontal:absolute;mso-position-horizontal-relative:page;mso-position-vertical:absolute;mso-position-vertical-relative:text;mso-width-percent:0;mso-height-percent:200;mso-width-relative:margin;mso-height-relative:margin;v-text-anchor:top" o:gfxdata="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" stroked="f">
+                  <v:shape w14:anchorId="24F804F0" id="Zone de texte 2" o:spid="_x0000_s1027" type="#_x0000_t202" style="position:absolute;left:0;text-align:left;margin-left:13.35pt;margin-top:439pt;width:184.9pt;height:110.6pt;z-index:251664384;visibility:visible;mso-wrap-style:square;mso-width-percent:0;mso-height-percent:200;mso-wrap-distance-left:9pt;mso-wrap-distance-top:3.6pt;mso-wrap-distance-right:9pt;mso-wrap-distance-bottom:3.6pt;mso-position-horizontal:absolute;mso-position-horizontal-relative:page;mso-position-vertical:absolute;mso-position-vertical-relative:text;mso-width-percent:0;mso-height-percent:200;mso-width-relative:margin;mso-height-relative:margin;v-text-anchor:top" o:gfxdata="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" stroked="f">
                     <v:textbox style="mso-fit-shape-to-text:t">
                       <w:txbxContent>
                         <w:p>
-                          <w:pPr>
-                            <w:spacing w:before="120" w:after="120" w:line="240" w:lineRule="auto"/>
-                          </w:pPr>
                           <w:r>
                             <w:t>GOUNOT Damien</w:t>
                           </w:r>
                         </w:p>
                         <w:p>
-                          <w:pPr>
-                            <w:spacing w:before="120" w:after="120" w:line="240" w:lineRule="auto"/>
-                          </w:pPr>
                           <w:r>
                             <w:t>CLEUET Nicolas</w:t>
                           </w:r>
                         </w:p>
                         <w:p>
-                          <w:pPr>
-                            <w:spacing w:before="120" w:after="120" w:line="240" w:lineRule="auto"/>
-                          </w:pPr>
                           <w:r>
                             <w:t>APROH Emma</w:t>
                           </w:r>
                         </w:p>
                         <w:p>
-                          <w:pPr>
-                            <w:spacing w:before="120" w:after="120" w:line="240" w:lineRule="auto"/>
-                          </w:pPr>
                           <w:r>
                             <w:t>PESTRE Romain</w:t>
                           </w:r>
                         </w:p>
                         <w:p>
-                          <w:pPr>
-                            <w:spacing w:before="120" w:after="120" w:line="240" w:lineRule="auto"/>
-                          </w:pPr>
                           <w:r>
                             <w:t>LESPARRE Antoine</w:t>
                           </w:r>
                         </w:p>
                         <w:p>
-                          <w:pPr>
-                            <w:spacing w:before="120" w:after="120" w:line="240" w:lineRule="auto"/>
-                          </w:pPr>
                           <w:r>
                             <w:t>DOGNON Thomas</w:t>
                           </w:r>
                         </w:p>
                         <w:p>
-                          <w:pPr>
-                            <w:spacing w:before="120" w:after="120" w:line="240" w:lineRule="auto"/>
-                          </w:pPr>
                           <w:r>
                             <w:t>ALIAS Lucas</w:t>
                           </w:r>
                         </w:p>
                         <w:p>
-                          <w:pPr>
-                            <w:spacing w:before="120" w:after="120" w:line="240" w:lineRule="auto"/>
-                          </w:pPr>
                           <w:r>
                             <w:t>GOBALASINGHAM Sylvain</w:t>
                           </w:r>
@@ -743,17 +631,136 @@
           <w:r>
             <w:br w:type="page"/>
           </w:r>
+          <w:r>
+            <w:lastRenderedPageBreak/>
+            <w:t xml:space="preserve">Mise en </w:t>
+          </w:r>
+          <w:r>
+            <w:t>œuvre</w:t>
+          </w:r>
         </w:p>
       </w:sdtContent>
     </w:sdt>
+    <w:p>
+      <w:pPr>
+        <w:pStyle w:val="Titre2"/>
+      </w:pPr>
+      <w:r>
+        <w:t>Database Express Edition 18c</w:t>
+      </w:r>
+    </w:p>
+    <w:p>
+      <w:r>
+        <w:t>Dans ce</w:t>
+      </w:r>
+      <w:r>
+        <w:t>tte partie du</w:t>
+      </w:r>
+      <w:r>
+        <w:t xml:space="preserve"> tutoriel, vous allez apprendre d'abord à installer, Oracle Database </w:t>
+      </w:r>
+      <w:r>
+        <w:t>Express Edition.</w:t>
+      </w:r>
+    </w:p>
+    <w:p>
+      <w:pPr>
+        <w:pStyle w:val="Titre3"/>
+      </w:pPr>
+      <w:r>
+        <w:t>Télécharger la release d’Oracle</w:t>
+      </w:r>
+    </w:p>
+    <w:p>
+      <w:r>
+        <w:t xml:space="preserve">Le logiciel est disponible au téléchargement à l’adresse suivante : </w:t>
+      </w:r>
+    </w:p>
+    <w:p>
+      <w:hyperlink r:id="rId10" w:history="1">
+        <w:r>
+          <w:rPr>
+            <w:rStyle w:val="Lienhypertexte"/>
+          </w:rPr>
+          <w:t>https://www.oracle.com/database/technologies/xe-downloads.html</w:t>
+        </w:r>
+      </w:hyperlink>
+    </w:p>
+    <w:p>
+      <w:r>
+        <w:t>Il vous suffit de sélectionner la version correspondant à votre système d’exploitation (OS).</w:t>
+      </w:r>
+    </w:p>
+    <w:p>
+      <w:r>
+        <w:t>Il existe à ce jour une version Windows et Linux.</w:t>
+      </w:r>
+    </w:p>
+    <w:p>
+      <w:pPr>
+        <w:jc w:val="center"/>
+      </w:pPr>
+      <w:r>
+        <w:rPr>
+          <w:noProof/>
+        </w:rPr>
+        <w:drawing>
+          <wp:inline distT="0" distB="0" distL="0" distR="0" wp14:anchorId="14FC9D22" wp14:editId="48B945F9">
+            <wp:extent cx="5876339" cy="2763798"/>
+            <wp:effectExtent l="0" t="0" r="0" b="0"/>
+            <wp:docPr id="1" name="Image 1" descr="Une image contenant capture d’écran&#10;&#10;Description générée automatiquement"/>
+            <wp:cNvGraphicFramePr>
+              <a:graphicFrameLocks xmlns:a="http://schemas.openxmlformats.org/drawingml/2006/main" noChangeAspect="1"/>
+            </wp:cNvGraphicFramePr>
+            <a:graphic xmlns:a="http://schemas.openxmlformats.org/drawingml/2006/main">
+              <a:graphicData uri="http://schemas.openxmlformats.org/drawingml/2006/picture">
+                <pic:pic xmlns:pic="http://schemas.openxmlformats.org/drawingml/2006/picture">
+                  <pic:nvPicPr>
+                    <pic:cNvPr id="1" name="telechargement.png"/>
+                    <pic:cNvPicPr/>
+                  </pic:nvPicPr>
+                  <pic:blipFill>
+                    <a:blip r:embed="rId11"/>
+                    <a:stretch>
+                      <a:fillRect/>
+                    </a:stretch>
+                  </pic:blipFill>
+                  <pic:spPr>
+                    <a:xfrm>
+                      <a:off x="0" y="0"/>
+                      <a:ext cx="5889648" cy="2770058"/>
+                    </a:xfrm>
+                    <a:prstGeom prst="rect">
+                      <a:avLst/>
+                    </a:prstGeom>
+                  </pic:spPr>
+                </pic:pic>
+              </a:graphicData>
+            </a:graphic>
+          </wp:inline>
+        </w:drawing>
+      </w:r>
+    </w:p>
     <w:p/>
+    <w:p>
+      <w:pPr>
+        <w:pStyle w:val="Citation"/>
+      </w:pPr>
+      <w:r>
+        <w:t>Page de téléchargement d’Oracle Database XE</w:t>
+      </w:r>
+    </w:p>
+    <w:p>
+      <w:bookmarkStart w:id="0" w:name="_GoBack"/>
+      <w:bookmarkEnd w:id="0"/>
+      <w:r>
+        <w:t xml:space="preserve"> </w:t>
+      </w:r>
+    </w:p>
     <w:sectPr>
-      <w:headerReference w:type="even" r:id="rId10"/>
-      <w:headerReference w:type="default" r:id="rId11"/>
-      <w:footerReference w:type="even" r:id="rId12"/>
+      <w:headerReference w:type="default" r:id="rId12"/>
       <w:footerReference w:type="default" r:id="rId13"/>
-      <w:headerReference w:type="first" r:id="rId14"/>
-      <w:footerReference w:type="first" r:id="rId15"/>
+      <w:footerReference w:type="first" r:id="rId14"/>
       <w:pgSz w:w="11907" w:h="16839" w:code="9"/>
       <w:pgMar w:top="1901" w:right="1008" w:bottom="1440" w:left="1008" w:header="720" w:footer="432" w:gutter="0"/>
       <w:pgNumType w:start="0"/>
@@ -769,9 +776,6 @@
 <w:endnotes xmlns:wpc="http://schemas.microsoft.com/office/word/2010/wordprocessingCanvas" xmlns:cx="http://schemas.microsoft.com/office/drawing/2014/chartex" xmlns:cx1="http://schemas.microsoft.com/office/drawing/2015/9/8/chartex" xmlns:cx2="http://schemas.microsoft.com/office/drawing/2015/10/21/chartex" xmlns:cx3="http://schemas.microsoft.com/office/drawing/2016/5/9/chartex" xmlns:cx4="http://schemas.microsoft.com/office/drawing/2016/5/10/chartex" xmlns:cx5="http://schemas.microsoft.com/office/drawing/2016/5/11/chartex" xmlns:cx6="http://schemas.microsoft.com/office/drawing/2016/5/12/chartex" xmlns:cx7="http://schemas.microsoft.com/office/drawing/2016/5/13/chartex" xmlns:cx8="http://schemas.microsoft.com/office/drawing/2016/5/14/chartex" xmlns:mc="http://schemas.openxmlformats.org/markup-compatibility/2006" xmlns:aink="http://schemas.microsoft.com/office/drawing/2016/ink" xmlns:am3d="http://schemas.microsoft.com/office/drawing/2017/model3d" xmlns:o="urn:schemas-microsoft-com:office:office" xmlns:r="http://schemas.openxmlformats.org/officeDocument/2006/relationships" xmlns:m="http://schemas.openxmlformats.org/officeDocument/2006/math" xmlns:v="urn:schemas-microsoft-com:vml" xmlns:wp14="http://schemas.microsoft.com/office/word/2010/wordprocessingDrawing" xmlns:wp="http://schemas.openxmlformats.org/drawingml/2006/wordprocessingDrawing" xmlns:w10="urn:schemas-microsoft-com:office:word" xmlns:w="http://schemas.openxmlformats.org/wordprocessingml/2006/main" xmlns:w14="http://schemas.microsoft.com/office/word/2010/wordml" xmlns:w15="http://schemas.microsoft.com/office/word/2012/wordml" xmlns:w16cid="http://schemas.microsoft.com/office/word/2016/wordml/cid" xmlns:w16se="http://schemas.microsoft.com/office/word/2015/wordml/symex" xmlns:wpg="http://schemas.microsoft.com/office/word/2010/wordprocessingGroup" xmlns:wpi="http://schemas.microsoft.com/office/word/2010/wordprocessingInk" xmlns:wne="http://schemas.microsoft.com/office/word/2006/wordml" xmlns:wps="http://schemas.microsoft.com/office/word/2010/wordprocessingShape" mc:Ignorable="w14 w15 w16se w16cid wp14">
   <w:endnote w:type="separator" w:id="-1">
     <w:p>
-      <w:pPr>
-        <w:spacing w:before="0" w:after="0" w:line="240" w:lineRule="auto"/>
-      </w:pPr>
       <w:r>
         <w:separator/>
       </w:r>
@@ -780,9 +784,6 @@
   </w:endnote>
   <w:endnote w:type="continuationSeparator" w:id="0">
     <w:p>
-      <w:pPr>
-        <w:spacing w:before="0" w:after="0" w:line="240" w:lineRule="auto"/>
-      </w:pPr>
       <w:r>
         <w:continuationSeparator/>
       </w:r>
@@ -793,16 +794,6 @@
 </file>
 
 <file path=word/footer1.xml><?xml version="1.0" encoding="utf-8"?>
-<w:ftr xmlns:wpc="http://schemas.microsoft.com/office/word/2010/wordprocessingCanvas" xmlns:cx="http://schemas.microsoft.com/office/drawing/2014/chartex" xmlns:cx1="http://schemas.microsoft.com/office/drawing/2015/9/8/chartex" xmlns:cx2="http://schemas.microsoft.com/office/drawing/2015/10/21/chartex" xmlns:cx3="http://schemas.microsoft.com/office/drawing/2016/5/9/chartex" xmlns:cx4="http://schemas.microsoft.com/office/drawing/2016/5/10/chartex" xmlns:cx5="http://schemas.microsoft.com/office/drawing/2016/5/11/chartex" xmlns:cx6="http://schemas.microsoft.com/office/drawing/2016/5/12/chartex" xmlns:cx7="http://schemas.microsoft.com/office/drawing/2016/5/13/chartex" xmlns:cx8="http://schemas.microsoft.com/office/drawing/2016/5/14/chartex" xmlns:mc="http://schemas.openxmlformats.org/markup-compatibility/2006" xmlns:aink="http://schemas.microsoft.com/office/drawing/2016/ink" xmlns:am3d="http://schemas.microsoft.com/office/drawing/2017/model3d" xmlns:o="urn:schemas-microsoft-com:office:office" xmlns:r="http://schemas.openxmlformats.org/officeDocument/2006/relationships" xmlns:m="http://schemas.openxmlformats.org/officeDocument/2006/math" xmlns:v="urn:schemas-microsoft-com:vml" xmlns:wp14="http://schemas.microsoft.com/office/word/2010/wordprocessingDrawing" xmlns:wp="http://schemas.openxmlformats.org/drawingml/2006/wordprocessingDrawing" xmlns:w10="urn:schemas-microsoft-com:office:word" xmlns:w="http://schemas.openxmlformats.org/wordprocessingml/2006/main" xmlns:w14="http://schemas.microsoft.com/office/word/2010/wordml" xmlns:w15="http://schemas.microsoft.com/office/word/2012/wordml" xmlns:w16cid="http://schemas.microsoft.com/office/word/2016/wordml/cid" xmlns:w16se="http://schemas.microsoft.com/office/word/2015/wordml/symex" xmlns:wpg="http://schemas.microsoft.com/office/word/2010/wordprocessingGroup" xmlns:wpi="http://schemas.microsoft.com/office/word/2010/wordprocessingInk" xmlns:wne="http://schemas.microsoft.com/office/word/2006/wordml" xmlns:wps="http://schemas.microsoft.com/office/word/2010/wordprocessingShape" mc:Ignorable="w14 w15 w16se w16cid wp14">
-  <w:p>
-    <w:pPr>
-      <w:pStyle w:val="Pieddepage"/>
-    </w:pPr>
-  </w:p>
-</w:ftr>
-</file>
-
-<file path=word/footer2.xml><?xml version="1.0" encoding="utf-8"?>
 <w:ftr xmlns:wpc="http://schemas.microsoft.com/office/word/2010/wordprocessingCanvas" xmlns:cx="http://schemas.microsoft.com/office/drawing/2014/chartex" xmlns:cx1="http://schemas.microsoft.com/office/drawing/2015/9/8/chartex" xmlns:cx2="http://schemas.microsoft.com/office/drawing/2015/10/21/chartex" xmlns:cx3="http://schemas.microsoft.com/office/drawing/2016/5/9/chartex" xmlns:cx4="http://schemas.microsoft.com/office/drawing/2016/5/10/chartex" xmlns:cx5="http://schemas.microsoft.com/office/drawing/2016/5/11/chartex" xmlns:cx6="http://schemas.microsoft.com/office/drawing/2016/5/12/chartex" xmlns:cx7="http://schemas.microsoft.com/office/drawing/2016/5/13/chartex" xmlns:cx8="http://schemas.microsoft.com/office/drawing/2016/5/14/chartex" xmlns:mc="http://schemas.openxmlformats.org/markup-compatibility/2006" xmlns:aink="http://schemas.microsoft.com/office/drawing/2016/ink" xmlns:am3d="http://schemas.microsoft.com/office/drawing/2017/model3d" xmlns:o="urn:schemas-microsoft-com:office:office" xmlns:r="http://schemas.openxmlformats.org/officeDocument/2006/relationships" xmlns:m="http://schemas.openxmlformats.org/officeDocument/2006/math" xmlns:v="urn:schemas-microsoft-com:vml" xmlns:wp14="http://schemas.microsoft.com/office/word/2010/wordprocessingDrawing" xmlns:wp="http://schemas.openxmlformats.org/drawingml/2006/wordprocessingDrawing" xmlns:w10="urn:schemas-microsoft-com:office:word" xmlns:w="http://schemas.openxmlformats.org/wordprocessingml/2006/main" xmlns:w14="http://schemas.microsoft.com/office/word/2010/wordml" xmlns:w15="http://schemas.microsoft.com/office/word/2012/wordml" xmlns:w16cid="http://schemas.microsoft.com/office/word/2016/wordml/cid" xmlns:w16se="http://schemas.microsoft.com/office/word/2015/wordml/symex" xmlns:wpg="http://schemas.microsoft.com/office/word/2010/wordprocessingGroup" xmlns:wpi="http://schemas.microsoft.com/office/word/2010/wordprocessingInk" xmlns:wne="http://schemas.microsoft.com/office/word/2006/wordml" xmlns:wps="http://schemas.microsoft.com/office/word/2010/wordprocessingShape" mc:Ignorable="w14 w15 w16se w16cid wp14">
   <w:sdt>
     <w:sdtPr>
@@ -860,7 +851,7 @@
 </w:ftr>
 </file>
 
-<file path=word/footer3.xml><?xml version="1.0" encoding="utf-8"?>
+<file path=word/footer2.xml><?xml version="1.0" encoding="utf-8"?>
 <w:ftr xmlns:wpc="http://schemas.microsoft.com/office/word/2010/wordprocessingCanvas" xmlns:cx="http://schemas.microsoft.com/office/drawing/2014/chartex" xmlns:cx1="http://schemas.microsoft.com/office/drawing/2015/9/8/chartex" xmlns:cx2="http://schemas.microsoft.com/office/drawing/2015/10/21/chartex" xmlns:cx3="http://schemas.microsoft.com/office/drawing/2016/5/9/chartex" xmlns:cx4="http://schemas.microsoft.com/office/drawing/2016/5/10/chartex" xmlns:cx5="http://schemas.microsoft.com/office/drawing/2016/5/11/chartex" xmlns:cx6="http://schemas.microsoft.com/office/drawing/2016/5/12/chartex" xmlns:cx7="http://schemas.microsoft.com/office/drawing/2016/5/13/chartex" xmlns:cx8="http://schemas.microsoft.com/office/drawing/2016/5/14/chartex" xmlns:mc="http://schemas.openxmlformats.org/markup-compatibility/2006" xmlns:aink="http://schemas.microsoft.com/office/drawing/2016/ink" xmlns:am3d="http://schemas.microsoft.com/office/drawing/2017/model3d" xmlns:o="urn:schemas-microsoft-com:office:office" xmlns:r="http://schemas.openxmlformats.org/officeDocument/2006/relationships" xmlns:m="http://schemas.openxmlformats.org/officeDocument/2006/math" xmlns:v="urn:schemas-microsoft-com:vml" xmlns:wp14="http://schemas.microsoft.com/office/word/2010/wordprocessingDrawing" xmlns:wp="http://schemas.openxmlformats.org/drawingml/2006/wordprocessingDrawing" xmlns:w10="urn:schemas-microsoft-com:office:word" xmlns:w="http://schemas.openxmlformats.org/wordprocessingml/2006/main" xmlns:w14="http://schemas.microsoft.com/office/word/2010/wordml" xmlns:w15="http://schemas.microsoft.com/office/word/2012/wordml" xmlns:w16cid="http://schemas.microsoft.com/office/word/2016/wordml/cid" xmlns:w16se="http://schemas.microsoft.com/office/word/2015/wordml/symex" xmlns:wpg="http://schemas.microsoft.com/office/word/2010/wordprocessingGroup" xmlns:wpi="http://schemas.microsoft.com/office/word/2010/wordprocessingInk" xmlns:wne="http://schemas.microsoft.com/office/word/2006/wordml" xmlns:wps="http://schemas.microsoft.com/office/word/2010/wordprocessingShape" mc:Ignorable="w14 w15 w16se w16cid wp14">
   <w:p>
     <w:pPr>
@@ -882,9 +873,6 @@
 <w:footnotes xmlns:wpc="http://schemas.microsoft.com/office/word/2010/wordprocessingCanvas" xmlns:cx="http://schemas.microsoft.com/office/drawing/2014/chartex" xmlns:cx1="http://schemas.microsoft.com/office/drawing/2015/9/8/chartex" xmlns:cx2="http://schemas.microsoft.com/office/drawing/2015/10/21/chartex" xmlns:cx3="http://schemas.microsoft.com/office/drawing/2016/5/9/chartex" xmlns:cx4="http://schemas.microsoft.com/office/drawing/2016/5/10/chartex" xmlns:cx5="http://schemas.microsoft.com/office/drawing/2016/5/11/chartex" xmlns:cx6="http://schemas.microsoft.com/office/drawing/2016/5/12/chartex" xmlns:cx7="http://schemas.microsoft.com/office/drawing/2016/5/13/chartex" xmlns:cx8="http://schemas.microsoft.com/office/drawing/2016/5/14/chartex" xmlns:mc="http://schemas.openxmlformats.org/markup-compatibility/2006" xmlns:aink="http://schemas.microsoft.com/office/drawing/2016/ink" xmlns:am3d="http://schemas.microsoft.com/office/drawing/2017/model3d" xmlns:o="urn:schemas-microsoft-com:office:office" xmlns:r="http://schemas.openxmlformats.org/officeDocument/2006/relationships" xmlns:m="http://schemas.openxmlformats.org/officeDocument/2006/math" xmlns:v="urn:schemas-microsoft-com:vml" xmlns:wp14="http://schemas.microsoft.com/office/word/2010/wordprocessingDrawing" xmlns:wp="http://schemas.openxmlformats.org/drawingml/2006/wordprocessingDrawing" xmlns:w10="urn:schemas-microsoft-com:office:word" xmlns:w="http://schemas.openxmlformats.org/wordprocessingml/2006/main" xmlns:w14="http://schemas.microsoft.com/office/word/2010/wordml" xmlns:w15="http://schemas.microsoft.com/office/word/2012/wordml" xmlns:w16cid="http://schemas.microsoft.com/office/word/2016/wordml/cid" xmlns:w16se="http://schemas.microsoft.com/office/word/2015/wordml/symex" xmlns:wpg="http://schemas.microsoft.com/office/word/2010/wordprocessingGroup" xmlns:wpi="http://schemas.microsoft.com/office/word/2010/wordprocessingInk" xmlns:wne="http://schemas.microsoft.com/office/word/2006/wordml" xmlns:wps="http://schemas.microsoft.com/office/word/2010/wordprocessingShape" mc:Ignorable="w14 w15 w16se w16cid wp14">
   <w:footnote w:type="separator" w:id="-1">
     <w:p>
-      <w:pPr>
-        <w:spacing w:before="0" w:after="0" w:line="240" w:lineRule="auto"/>
-      </w:pPr>
       <w:r>
         <w:separator/>
       </w:r>
@@ -893,9 +881,6 @@
   </w:footnote>
   <w:footnote w:type="continuationSeparator" w:id="0">
     <w:p>
-      <w:pPr>
-        <w:spacing w:before="0" w:after="0" w:line="240" w:lineRule="auto"/>
-      </w:pPr>
       <w:r>
         <w:continuationSeparator/>
       </w:r>
@@ -911,28 +896,143 @@
     <w:pPr>
       <w:pStyle w:val="En-tte"/>
     </w:pPr>
-  </w:p>
-</w:hdr>
-</file>
-
-<file path=word/header2.xml><?xml version="1.0" encoding="utf-8"?>
-<w:hdr xmlns:wpc="http://schemas.microsoft.com/office/word/2010/wordprocessingCanvas" xmlns:cx="http://schemas.microsoft.com/office/drawing/2014/chartex" xmlns:cx1="http://schemas.microsoft.com/office/drawing/2015/9/8/chartex" xmlns:cx2="http://schemas.microsoft.com/office/drawing/2015/10/21/chartex" xmlns:cx3="http://schemas.microsoft.com/office/drawing/2016/5/9/chartex" xmlns:cx4="http://schemas.microsoft.com/office/drawing/2016/5/10/chartex" xmlns:cx5="http://schemas.microsoft.com/office/drawing/2016/5/11/chartex" xmlns:cx6="http://schemas.microsoft.com/office/drawing/2016/5/12/chartex" xmlns:cx7="http://schemas.microsoft.com/office/drawing/2016/5/13/chartex" xmlns:cx8="http://schemas.microsoft.com/office/drawing/2016/5/14/chartex" xmlns:mc="http://schemas.openxmlformats.org/markup-compatibility/2006" xmlns:aink="http://schemas.microsoft.com/office/drawing/2016/ink" xmlns:am3d="http://schemas.microsoft.com/office/drawing/2017/model3d" xmlns:o="urn:schemas-microsoft-com:office:office" xmlns:r="http://schemas.openxmlformats.org/officeDocument/2006/relationships" xmlns:m="http://schemas.openxmlformats.org/officeDocument/2006/math" xmlns:v="urn:schemas-microsoft-com:vml" xmlns:wp14="http://schemas.microsoft.com/office/word/2010/wordprocessingDrawing" xmlns:wp="http://schemas.openxmlformats.org/drawingml/2006/wordprocessingDrawing" xmlns:w10="urn:schemas-microsoft-com:office:word" xmlns:w="http://schemas.openxmlformats.org/wordprocessingml/2006/main" xmlns:w14="http://schemas.microsoft.com/office/word/2010/wordml" xmlns:w15="http://schemas.microsoft.com/office/word/2012/wordml" xmlns:w16cid="http://schemas.microsoft.com/office/word/2016/wordml/cid" xmlns:w16se="http://schemas.microsoft.com/office/word/2015/wordml/symex" xmlns:wpg="http://schemas.microsoft.com/office/word/2010/wordprocessingGroup" xmlns:wpi="http://schemas.microsoft.com/office/word/2010/wordprocessingInk" xmlns:wne="http://schemas.microsoft.com/office/word/2006/wordml" xmlns:wps="http://schemas.microsoft.com/office/word/2010/wordprocessingShape" mc:Ignorable="w14 w15 w16se w16cid wp14">
-  <w:p>
-    <w:pPr>
-      <w:pStyle w:val="En-tte"/>
-    </w:pPr>
-  </w:p>
-</w:hdr>
-</file>
-
-<file path=word/header3.xml><?xml version="1.0" encoding="utf-8"?>
-<w:hdr xmlns:wpc="http://schemas.microsoft.com/office/word/2010/wordprocessingCanvas" xmlns:cx="http://schemas.microsoft.com/office/drawing/2014/chartex" xmlns:cx1="http://schemas.microsoft.com/office/drawing/2015/9/8/chartex" xmlns:cx2="http://schemas.microsoft.com/office/drawing/2015/10/21/chartex" xmlns:cx3="http://schemas.microsoft.com/office/drawing/2016/5/9/chartex" xmlns:cx4="http://schemas.microsoft.com/office/drawing/2016/5/10/chartex" xmlns:cx5="http://schemas.microsoft.com/office/drawing/2016/5/11/chartex" xmlns:cx6="http://schemas.microsoft.com/office/drawing/2016/5/12/chartex" xmlns:cx7="http://schemas.microsoft.com/office/drawing/2016/5/13/chartex" xmlns:cx8="http://schemas.microsoft.com/office/drawing/2016/5/14/chartex" xmlns:mc="http://schemas.openxmlformats.org/markup-compatibility/2006" xmlns:aink="http://schemas.microsoft.com/office/drawing/2016/ink" xmlns:am3d="http://schemas.microsoft.com/office/drawing/2017/model3d" xmlns:o="urn:schemas-microsoft-com:office:office" xmlns:r="http://schemas.openxmlformats.org/officeDocument/2006/relationships" xmlns:m="http://schemas.openxmlformats.org/officeDocument/2006/math" xmlns:v="urn:schemas-microsoft-com:vml" xmlns:wp14="http://schemas.microsoft.com/office/word/2010/wordprocessingDrawing" xmlns:wp="http://schemas.openxmlformats.org/drawingml/2006/wordprocessingDrawing" xmlns:w10="urn:schemas-microsoft-com:office:word" xmlns:w="http://schemas.openxmlformats.org/wordprocessingml/2006/main" xmlns:w14="http://schemas.microsoft.com/office/word/2010/wordml" xmlns:w15="http://schemas.microsoft.com/office/word/2012/wordml" xmlns:w16cid="http://schemas.microsoft.com/office/word/2016/wordml/cid" xmlns:w16se="http://schemas.microsoft.com/office/word/2015/wordml/symex" xmlns:wpg="http://schemas.microsoft.com/office/word/2010/wordprocessingGroup" xmlns:wpi="http://schemas.microsoft.com/office/word/2010/wordprocessingInk" xmlns:wne="http://schemas.microsoft.com/office/word/2006/wordml" xmlns:wps="http://schemas.microsoft.com/office/word/2010/wordprocessingShape" mc:Ignorable="w14 w15 w16se w16cid wp14">
-  <w:p>
-    <w:pPr>
-      <w:pStyle w:val="En-tte"/>
-    </w:pPr>
-    <w:bookmarkStart w:id="0" w:name="_GoBack"/>
-    <w:bookmarkEnd w:id="0"/>
+    <w:r>
+      <w:rPr>
+        <w:noProof/>
+      </w:rPr>
+      <mc:AlternateContent>
+        <mc:Choice Requires="wps">
+          <w:drawing>
+            <wp:anchor distT="0" distB="0" distL="118745" distR="118745" simplePos="0" relativeHeight="251659264" behindDoc="1" locked="0" layoutInCell="1" allowOverlap="0" wp14:anchorId="65420B23" wp14:editId="31B22C63">
+              <wp:simplePos x="0" y="0"/>
+              <wp:positionH relativeFrom="margin">
+                <wp:align>center</wp:align>
+              </wp:positionH>
+              <mc:AlternateContent>
+                <mc:Choice Requires="wp14">
+                  <wp:positionV relativeFrom="page">
+                    <wp14:pctPosVOffset>4500</wp14:pctPosVOffset>
+                  </wp:positionV>
+                </mc:Choice>
+                <mc:Fallback>
+                  <wp:positionV relativeFrom="page">
+                    <wp:posOffset>480695</wp:posOffset>
+                  </wp:positionV>
+                </mc:Fallback>
+              </mc:AlternateContent>
+              <wp:extent cx="5950039" cy="270457"/>
+              <wp:effectExtent l="0" t="0" r="0" b="7620"/>
+              <wp:wrapSquare wrapText="bothSides"/>
+              <wp:docPr id="197" name="Rectangle 197"/>
+              <wp:cNvGraphicFramePr/>
+              <a:graphic xmlns:a="http://schemas.openxmlformats.org/drawingml/2006/main">
+                <a:graphicData uri="http://schemas.microsoft.com/office/word/2010/wordprocessingShape">
+                  <wps:wsp>
+                    <wps:cNvSpPr/>
+                    <wps:spPr>
+                      <a:xfrm>
+                        <a:off x="0" y="0"/>
+                        <a:ext cx="5950039" cy="270457"/>
+                      </a:xfrm>
+                      <a:prstGeom prst="rect">
+                        <a:avLst/>
+                      </a:prstGeom>
+                      <a:solidFill>
+                        <a:schemeClr val="accent1"/>
+                      </a:solidFill>
+                      <a:ln>
+                        <a:noFill/>
+                      </a:ln>
+                    </wps:spPr>
+                    <wps:style>
+                      <a:lnRef idx="2">
+                        <a:schemeClr val="accent1">
+                          <a:shade val="50000"/>
+                        </a:schemeClr>
+                      </a:lnRef>
+                      <a:fillRef idx="1">
+                        <a:schemeClr val="accent1"/>
+                      </a:fillRef>
+                      <a:effectRef idx="0">
+                        <a:schemeClr val="accent1"/>
+                      </a:effectRef>
+                      <a:fontRef idx="minor">
+                        <a:schemeClr val="lt1"/>
+                      </a:fontRef>
+                    </wps:style>
+                    <wps:txbx>
+                      <w:txbxContent>
+                        <w:sdt>
+                          <w:sdtPr>
+                            <w:alias w:val="Titre"/>
+                            <w:tag w:val=""/>
+                            <w:id w:val="1189017394"/>
+                            <w:dataBinding w:prefixMappings="xmlns:ns0='http://purl.org/dc/elements/1.1/' xmlns:ns1='http://schemas.openxmlformats.org/package/2006/metadata/core-properties' " w:xpath="/ns1:coreProperties[1]/ns0:title[1]" w:storeItemID="{6C3C8BC8-F283-45AE-878A-BAB7291924A1}"/>
+                            <w:text/>
+                          </w:sdtPr>
+                          <w:sdtContent>
+                            <w:p>
+                              <w:pPr>
+                                <w:pStyle w:val="En-tte"/>
+                              </w:pPr>
+                              <w:r>
+                                <w:t>TP1</w:t>
+                              </w:r>
+                            </w:p>
+                          </w:sdtContent>
+                        </w:sdt>
+                      </w:txbxContent>
+                    </wps:txbx>
+                    <wps:bodyPr rot="0" spcFirstLastPara="0" vertOverflow="overflow" horzOverflow="overflow" vert="horz" wrap="square" lIns="91440" tIns="45720" rIns="91440" bIns="45720" numCol="1" spcCol="0" rtlCol="0" fromWordArt="0" anchor="ctr" anchorCtr="0" forceAA="0" compatLnSpc="1">
+                      <a:prstTxWarp prst="textNoShape">
+                        <a:avLst/>
+                      </a:prstTxWarp>
+                      <a:spAutoFit/>
+                    </wps:bodyPr>
+                  </wps:wsp>
+                </a:graphicData>
+              </a:graphic>
+              <wp14:sizeRelH relativeFrom="margin">
+                <wp14:pctWidth>100000</wp14:pctWidth>
+              </wp14:sizeRelH>
+              <wp14:sizeRelV relativeFrom="page">
+                <wp14:pctHeight>2700</wp14:pctHeight>
+              </wp14:sizeRelV>
+            </wp:anchor>
+          </w:drawing>
+        </mc:Choice>
+        <mc:Fallback>
+          <w:pict>
+            <v:rect w14:anchorId="65420B23" id="Rectangle 197" o:spid="_x0000_s1028" style="position:absolute;left:0;text-align:left;margin-left:0;margin-top:0;width:468.5pt;height:21.3pt;z-index:-251657216;visibility:visible;mso-wrap-style:square;mso-width-percent:1000;mso-height-percent:27;mso-top-percent:45;mso-wrap-distance-left:9.35pt;mso-wrap-distance-top:0;mso-wrap-distance-right:9.35pt;mso-wrap-distance-bottom:0;mso-position-horizontal:center;mso-position-horizontal-relative:margin;mso-position-vertical-relative:page;mso-width-percent:1000;mso-height-percent:27;mso-top-percent:45;mso-width-relative:margin;mso-height-relative:page;v-text-anchor:middle" o:gfxdata="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" o:allowoverlap="f" fillcolor="#0072c6 [3204]" stroked="f" strokeweight="1pt">
+              <v:textbox style="mso-fit-shape-to-text:t">
+                <w:txbxContent>
+                  <w:sdt>
+                    <w:sdtPr>
+                      <w:alias w:val="Titre"/>
+                      <w:tag w:val=""/>
+                      <w:id w:val="1189017394"/>
+                      <w:dataBinding w:prefixMappings="xmlns:ns0='http://purl.org/dc/elements/1.1/' xmlns:ns1='http://schemas.openxmlformats.org/package/2006/metadata/core-properties' " w:xpath="/ns1:coreProperties[1]/ns0:title[1]" w:storeItemID="{6C3C8BC8-F283-45AE-878A-BAB7291924A1}"/>
+                      <w:text/>
+                    </w:sdtPr>
+                    <w:sdtContent>
+                      <w:p>
+                        <w:pPr>
+                          <w:pStyle w:val="En-tte"/>
+                        </w:pPr>
+                        <w:r>
+                          <w:t>TP1</w:t>
+                        </w:r>
+                      </w:p>
+                    </w:sdtContent>
+                  </w:sdt>
+                </w:txbxContent>
+              </v:textbox>
+              <w10:wrap type="square" anchorx="margin" anchory="page"/>
+            </v:rect>
+          </w:pict>
+        </mc:Fallback>
+      </mc:AlternateContent>
+    </w:r>
   </w:p>
 </w:hdr>
 </file>
@@ -1712,6 +1812,95 @@
     </w:lvl>
   </w:abstractNum>
   <w:abstractNum w:abstractNumId="16" w15:restartNumberingAfterBreak="0">
+    <w:nsid w:val="34E74C5A"/>
+    <w:multiLevelType w:val="hybridMultilevel"/>
+    <w:tmpl w:val="C700F568"/>
+    <w:lvl w:ilvl="0" w:tplc="040C0001">
+      <w:start w:val="1"/>
+      <w:numFmt w:val="bullet"/>
+      <w:lvlText w:val=""/>
+      <w:lvlJc w:val="left"/>
+      <w:pPr>
+        <w:ind w:left="720" w:hanging="360"/>
+      </w:pPr>
+      <w:rPr>
+        <w:rFonts w:ascii="Symbol" w:hAnsi="Symbol" w:hint="default"/>
+      </w:rPr>
+    </w:lvl>
+    <w:lvl w:ilvl="1" w:tplc="040C0019" w:tentative="1">
+      <w:start w:val="1"/>
+      <w:numFmt w:val="lowerLetter"/>
+      <w:lvlText w:val="%2."/>
+      <w:lvlJc w:val="left"/>
+      <w:pPr>
+        <w:ind w:left="1440" w:hanging="360"/>
+      </w:pPr>
+    </w:lvl>
+    <w:lvl w:ilvl="2" w:tplc="040C001B" w:tentative="1">
+      <w:start w:val="1"/>
+      <w:numFmt w:val="lowerRoman"/>
+      <w:lvlText w:val="%3."/>
+      <w:lvlJc w:val="right"/>
+      <w:pPr>
+        <w:ind w:left="2160" w:hanging="180"/>
+      </w:pPr>
+    </w:lvl>
+    <w:lvl w:ilvl="3" w:tplc="040C000F" w:tentative="1">
+      <w:start w:val="1"/>
+      <w:numFmt w:val="decimal"/>
+      <w:lvlText w:val="%4."/>
+      <w:lvlJc w:val="left"/>
+      <w:pPr>
+        <w:ind w:left="2880" w:hanging="360"/>
+      </w:pPr>
+    </w:lvl>
+    <w:lvl w:ilvl="4" w:tplc="040C0019" w:tentative="1">
+      <w:start w:val="1"/>
+      <w:numFmt w:val="lowerLetter"/>
+      <w:lvlText w:val="%5."/>
+      <w:lvlJc w:val="left"/>
+      <w:pPr>
+        <w:ind w:left="3600" w:hanging="360"/>
+      </w:pPr>
+    </w:lvl>
+    <w:lvl w:ilvl="5" w:tplc="040C001B" w:tentative="1">
+      <w:start w:val="1"/>
+      <w:numFmt w:val="lowerRoman"/>
+      <w:lvlText w:val="%6."/>
+      <w:lvlJc w:val="right"/>
+      <w:pPr>
+        <w:ind w:left="4320" w:hanging="180"/>
+      </w:pPr>
+    </w:lvl>
+    <w:lvl w:ilvl="6" w:tplc="040C000F" w:tentative="1">
+      <w:start w:val="1"/>
+      <w:numFmt w:val="decimal"/>
+      <w:lvlText w:val="%7."/>
+      <w:lvlJc w:val="left"/>
+      <w:pPr>
+        <w:ind w:left="5040" w:hanging="360"/>
+      </w:pPr>
+    </w:lvl>
+    <w:lvl w:ilvl="7" w:tplc="040C0019" w:tentative="1">
+      <w:start w:val="1"/>
+      <w:numFmt w:val="lowerLetter"/>
+      <w:lvlText w:val="%8."/>
+      <w:lvlJc w:val="left"/>
+      <w:pPr>
+        <w:ind w:left="5760" w:hanging="360"/>
+      </w:pPr>
+    </w:lvl>
+    <w:lvl w:ilvl="8" w:tplc="040C001B" w:tentative="1">
+      <w:start w:val="1"/>
+      <w:numFmt w:val="lowerRoman"/>
+      <w:lvlText w:val="%9."/>
+      <w:lvlJc w:val="right"/>
+      <w:pPr>
+        <w:ind w:left="6480" w:hanging="180"/>
+      </w:pPr>
+    </w:lvl>
+  </w:abstractNum>
+  <w:abstractNum w:abstractNumId="17" w15:restartNumberingAfterBreak="0">
     <w:nsid w:val="39CA2A5B"/>
     <w:multiLevelType w:val="hybridMultilevel"/>
     <w:tmpl w:val="4AD2C09E"/>
@@ -1797,7 +1986,266 @@
       </w:pPr>
     </w:lvl>
   </w:abstractNum>
-  <w:abstractNum w:abstractNumId="17" w15:restartNumberingAfterBreak="0">
+  <w:abstractNum w:abstractNumId="18" w15:restartNumberingAfterBreak="0">
+    <w:nsid w:val="3EFC1625"/>
+    <w:multiLevelType w:val="hybridMultilevel"/>
+    <w:tmpl w:val="89E6AC6A"/>
+    <w:lvl w:ilvl="0" w:tplc="040C0011">
+      <w:start w:val="1"/>
+      <w:numFmt w:val="decimal"/>
+      <w:lvlText w:val="%1)"/>
+      <w:lvlJc w:val="left"/>
+      <w:pPr>
+        <w:ind w:left="720" w:hanging="360"/>
+      </w:pPr>
+    </w:lvl>
+    <w:lvl w:ilvl="1" w:tplc="040C0019" w:tentative="1">
+      <w:start w:val="1"/>
+      <w:numFmt w:val="lowerLetter"/>
+      <w:lvlText w:val="%2."/>
+      <w:lvlJc w:val="left"/>
+      <w:pPr>
+        <w:ind w:left="1440" w:hanging="360"/>
+      </w:pPr>
+    </w:lvl>
+    <w:lvl w:ilvl="2" w:tplc="040C001B" w:tentative="1">
+      <w:start w:val="1"/>
+      <w:numFmt w:val="lowerRoman"/>
+      <w:lvlText w:val="%3."/>
+      <w:lvlJc w:val="right"/>
+      <w:pPr>
+        <w:ind w:left="2160" w:hanging="180"/>
+      </w:pPr>
+    </w:lvl>
+    <w:lvl w:ilvl="3" w:tplc="040C000F" w:tentative="1">
+      <w:start w:val="1"/>
+      <w:numFmt w:val="decimal"/>
+      <w:lvlText w:val="%4."/>
+      <w:lvlJc w:val="left"/>
+      <w:pPr>
+        <w:ind w:left="2880" w:hanging="360"/>
+      </w:pPr>
+    </w:lvl>
+    <w:lvl w:ilvl="4" w:tplc="040C0019" w:tentative="1">
+      <w:start w:val="1"/>
+      <w:numFmt w:val="lowerLetter"/>
+      <w:lvlText w:val="%5."/>
+      <w:lvlJc w:val="left"/>
+      <w:pPr>
+        <w:ind w:left="3600" w:hanging="360"/>
+      </w:pPr>
+    </w:lvl>
+    <w:lvl w:ilvl="5" w:tplc="040C001B" w:tentative="1">
+      <w:start w:val="1"/>
+      <w:numFmt w:val="lowerRoman"/>
+      <w:lvlText w:val="%6."/>
+      <w:lvlJc w:val="right"/>
+      <w:pPr>
+        <w:ind w:left="4320" w:hanging="180"/>
+      </w:pPr>
+    </w:lvl>
+    <w:lvl w:ilvl="6" w:tplc="040C000F" w:tentative="1">
+      <w:start w:val="1"/>
+      <w:numFmt w:val="decimal"/>
+      <w:lvlText w:val="%7."/>
+      <w:lvlJc w:val="left"/>
+      <w:pPr>
+        <w:ind w:left="5040" w:hanging="360"/>
+      </w:pPr>
+    </w:lvl>
+    <w:lvl w:ilvl="7" w:tplc="040C0019" w:tentative="1">
+      <w:start w:val="1"/>
+      <w:numFmt w:val="lowerLetter"/>
+      <w:lvlText w:val="%8."/>
+      <w:lvlJc w:val="left"/>
+      <w:pPr>
+        <w:ind w:left="5760" w:hanging="360"/>
+      </w:pPr>
+    </w:lvl>
+    <w:lvl w:ilvl="8" w:tplc="040C001B" w:tentative="1">
+      <w:start w:val="1"/>
+      <w:numFmt w:val="lowerRoman"/>
+      <w:lvlText w:val="%9."/>
+      <w:lvlJc w:val="right"/>
+      <w:pPr>
+        <w:ind w:left="6480" w:hanging="180"/>
+      </w:pPr>
+    </w:lvl>
+  </w:abstractNum>
+  <w:abstractNum w:abstractNumId="19" w15:restartNumberingAfterBreak="0">
+    <w:nsid w:val="3FD05FA9"/>
+    <w:multiLevelType w:val="hybridMultilevel"/>
+    <w:tmpl w:val="AE94F470"/>
+    <w:lvl w:ilvl="0" w:tplc="F0EC4B5A">
+      <w:start w:val="1"/>
+      <w:numFmt w:val="decimal"/>
+      <w:pStyle w:val="Titre2"/>
+      <w:lvlText w:val="%1."/>
+      <w:lvlJc w:val="left"/>
+      <w:pPr>
+        <w:ind w:left="720" w:hanging="360"/>
+      </w:pPr>
+    </w:lvl>
+    <w:lvl w:ilvl="1" w:tplc="040C0019" w:tentative="1">
+      <w:start w:val="1"/>
+      <w:numFmt w:val="lowerLetter"/>
+      <w:lvlText w:val="%2."/>
+      <w:lvlJc w:val="left"/>
+      <w:pPr>
+        <w:ind w:left="1440" w:hanging="360"/>
+      </w:pPr>
+    </w:lvl>
+    <w:lvl w:ilvl="2" w:tplc="040C001B" w:tentative="1">
+      <w:start w:val="1"/>
+      <w:numFmt w:val="lowerRoman"/>
+      <w:lvlText w:val="%3."/>
+      <w:lvlJc w:val="right"/>
+      <w:pPr>
+        <w:ind w:left="2160" w:hanging="180"/>
+      </w:pPr>
+    </w:lvl>
+    <w:lvl w:ilvl="3" w:tplc="040C000F" w:tentative="1">
+      <w:start w:val="1"/>
+      <w:numFmt w:val="decimal"/>
+      <w:lvlText w:val="%4."/>
+      <w:lvlJc w:val="left"/>
+      <w:pPr>
+        <w:ind w:left="2880" w:hanging="360"/>
+      </w:pPr>
+    </w:lvl>
+    <w:lvl w:ilvl="4" w:tplc="040C0019" w:tentative="1">
+      <w:start w:val="1"/>
+      <w:numFmt w:val="lowerLetter"/>
+      <w:lvlText w:val="%5."/>
+      <w:lvlJc w:val="left"/>
+      <w:pPr>
+        <w:ind w:left="3600" w:hanging="360"/>
+      </w:pPr>
+    </w:lvl>
+    <w:lvl w:ilvl="5" w:tplc="040C001B" w:tentative="1">
+      <w:start w:val="1"/>
+      <w:numFmt w:val="lowerRoman"/>
+      <w:lvlText w:val="%6."/>
+      <w:lvlJc w:val="right"/>
+      <w:pPr>
+        <w:ind w:left="4320" w:hanging="180"/>
+      </w:pPr>
+    </w:lvl>
+    <w:lvl w:ilvl="6" w:tplc="040C000F" w:tentative="1">
+      <w:start w:val="1"/>
+      <w:numFmt w:val="decimal"/>
+      <w:lvlText w:val="%7."/>
+      <w:lvlJc w:val="left"/>
+      <w:pPr>
+        <w:ind w:left="5040" w:hanging="360"/>
+      </w:pPr>
+    </w:lvl>
+    <w:lvl w:ilvl="7" w:tplc="040C0019" w:tentative="1">
+      <w:start w:val="1"/>
+      <w:numFmt w:val="lowerLetter"/>
+      <w:lvlText w:val="%8."/>
+      <w:lvlJc w:val="left"/>
+      <w:pPr>
+        <w:ind w:left="5760" w:hanging="360"/>
+      </w:pPr>
+    </w:lvl>
+    <w:lvl w:ilvl="8" w:tplc="040C001B" w:tentative="1">
+      <w:start w:val="1"/>
+      <w:numFmt w:val="lowerRoman"/>
+      <w:lvlText w:val="%9."/>
+      <w:lvlJc w:val="right"/>
+      <w:pPr>
+        <w:ind w:left="6480" w:hanging="180"/>
+      </w:pPr>
+    </w:lvl>
+  </w:abstractNum>
+  <w:abstractNum w:abstractNumId="20" w15:restartNumberingAfterBreak="0">
+    <w:nsid w:val="41982547"/>
+    <w:multiLevelType w:val="hybridMultilevel"/>
+    <w:tmpl w:val="AC26D3C8"/>
+    <w:lvl w:ilvl="0" w:tplc="040C000F">
+      <w:start w:val="1"/>
+      <w:numFmt w:val="decimal"/>
+      <w:lvlText w:val="%1."/>
+      <w:lvlJc w:val="left"/>
+      <w:pPr>
+        <w:ind w:left="720" w:hanging="360"/>
+      </w:pPr>
+    </w:lvl>
+    <w:lvl w:ilvl="1" w:tplc="040C0019" w:tentative="1">
+      <w:start w:val="1"/>
+      <w:numFmt w:val="lowerLetter"/>
+      <w:lvlText w:val="%2."/>
+      <w:lvlJc w:val="left"/>
+      <w:pPr>
+        <w:ind w:left="1440" w:hanging="360"/>
+      </w:pPr>
+    </w:lvl>
+    <w:lvl w:ilvl="2" w:tplc="040C001B" w:tentative="1">
+      <w:start w:val="1"/>
+      <w:numFmt w:val="lowerRoman"/>
+      <w:lvlText w:val="%3."/>
+      <w:lvlJc w:val="right"/>
+      <w:pPr>
+        <w:ind w:left="2160" w:hanging="180"/>
+      </w:pPr>
+    </w:lvl>
+    <w:lvl w:ilvl="3" w:tplc="040C000F" w:tentative="1">
+      <w:start w:val="1"/>
+      <w:numFmt w:val="decimal"/>
+      <w:lvlText w:val="%4."/>
+      <w:lvlJc w:val="left"/>
+      <w:pPr>
+        <w:ind w:left="2880" w:hanging="360"/>
+      </w:pPr>
+    </w:lvl>
+    <w:lvl w:ilvl="4" w:tplc="040C0019" w:tentative="1">
+      <w:start w:val="1"/>
+      <w:numFmt w:val="lowerLetter"/>
+      <w:lvlText w:val="%5."/>
+      <w:lvlJc w:val="left"/>
+      <w:pPr>
+        <w:ind w:left="3600" w:hanging="360"/>
+      </w:pPr>
+    </w:lvl>
+    <w:lvl w:ilvl="5" w:tplc="040C001B" w:tentative="1">
+      <w:start w:val="1"/>
+      <w:numFmt w:val="lowerRoman"/>
+      <w:lvlText w:val="%6."/>
+      <w:lvlJc w:val="right"/>
+      <w:pPr>
+        <w:ind w:left="4320" w:hanging="180"/>
+      </w:pPr>
+    </w:lvl>
+    <w:lvl w:ilvl="6" w:tplc="040C000F" w:tentative="1">
+      <w:start w:val="1"/>
+      <w:numFmt w:val="decimal"/>
+      <w:lvlText w:val="%7."/>
+      <w:lvlJc w:val="left"/>
+      <w:pPr>
+        <w:ind w:left="5040" w:hanging="360"/>
+      </w:pPr>
+    </w:lvl>
+    <w:lvl w:ilvl="7" w:tplc="040C0019" w:tentative="1">
+      <w:start w:val="1"/>
+      <w:numFmt w:val="lowerLetter"/>
+      <w:lvlText w:val="%8."/>
+      <w:lvlJc w:val="left"/>
+      <w:pPr>
+        <w:ind w:left="5760" w:hanging="360"/>
+      </w:pPr>
+    </w:lvl>
+    <w:lvl w:ilvl="8" w:tplc="040C001B" w:tentative="1">
+      <w:start w:val="1"/>
+      <w:numFmt w:val="lowerRoman"/>
+      <w:lvlText w:val="%9."/>
+      <w:lvlJc w:val="right"/>
+      <w:pPr>
+        <w:ind w:left="6480" w:hanging="180"/>
+      </w:pPr>
+    </w:lvl>
+  </w:abstractNum>
+  <w:abstractNum w:abstractNumId="21" w15:restartNumberingAfterBreak="0">
     <w:nsid w:val="43EE43B7"/>
     <w:multiLevelType w:val="hybridMultilevel"/>
     <w:tmpl w:val="075C9506"/>
@@ -1913,7 +2361,550 @@
       </w:rPr>
     </w:lvl>
   </w:abstractNum>
-  <w:abstractNum w:abstractNumId="18" w15:restartNumberingAfterBreak="0">
+  <w:abstractNum w:abstractNumId="22" w15:restartNumberingAfterBreak="0">
+    <w:nsid w:val="46171907"/>
+    <w:multiLevelType w:val="hybridMultilevel"/>
+    <w:tmpl w:val="CDC20D5E"/>
+    <w:lvl w:ilvl="0" w:tplc="040C000F">
+      <w:start w:val="1"/>
+      <w:numFmt w:val="decimal"/>
+      <w:lvlText w:val="%1."/>
+      <w:lvlJc w:val="left"/>
+      <w:pPr>
+        <w:ind w:left="720" w:hanging="360"/>
+      </w:pPr>
+    </w:lvl>
+    <w:lvl w:ilvl="1" w:tplc="040C0019" w:tentative="1">
+      <w:start w:val="1"/>
+      <w:numFmt w:val="lowerLetter"/>
+      <w:lvlText w:val="%2."/>
+      <w:lvlJc w:val="left"/>
+      <w:pPr>
+        <w:ind w:left="1440" w:hanging="360"/>
+      </w:pPr>
+    </w:lvl>
+    <w:lvl w:ilvl="2" w:tplc="040C001B" w:tentative="1">
+      <w:start w:val="1"/>
+      <w:numFmt w:val="lowerRoman"/>
+      <w:lvlText w:val="%3."/>
+      <w:lvlJc w:val="right"/>
+      <w:pPr>
+        <w:ind w:left="2160" w:hanging="180"/>
+      </w:pPr>
+    </w:lvl>
+    <w:lvl w:ilvl="3" w:tplc="040C000F" w:tentative="1">
+      <w:start w:val="1"/>
+      <w:numFmt w:val="decimal"/>
+      <w:lvlText w:val="%4."/>
+      <w:lvlJc w:val="left"/>
+      <w:pPr>
+        <w:ind w:left="2880" w:hanging="360"/>
+      </w:pPr>
+    </w:lvl>
+    <w:lvl w:ilvl="4" w:tplc="040C0019" w:tentative="1">
+      <w:start w:val="1"/>
+      <w:numFmt w:val="lowerLetter"/>
+      <w:lvlText w:val="%5."/>
+      <w:lvlJc w:val="left"/>
+      <w:pPr>
+        <w:ind w:left="3600" w:hanging="360"/>
+      </w:pPr>
+    </w:lvl>
+    <w:lvl w:ilvl="5" w:tplc="040C001B" w:tentative="1">
+      <w:start w:val="1"/>
+      <w:numFmt w:val="lowerRoman"/>
+      <w:lvlText w:val="%6."/>
+      <w:lvlJc w:val="right"/>
+      <w:pPr>
+        <w:ind w:left="4320" w:hanging="180"/>
+      </w:pPr>
+    </w:lvl>
+    <w:lvl w:ilvl="6" w:tplc="040C000F" w:tentative="1">
+      <w:start w:val="1"/>
+      <w:numFmt w:val="decimal"/>
+      <w:lvlText w:val="%7."/>
+      <w:lvlJc w:val="left"/>
+      <w:pPr>
+        <w:ind w:left="5040" w:hanging="360"/>
+      </w:pPr>
+    </w:lvl>
+    <w:lvl w:ilvl="7" w:tplc="040C0019" w:tentative="1">
+      <w:start w:val="1"/>
+      <w:numFmt w:val="lowerLetter"/>
+      <w:lvlText w:val="%8."/>
+      <w:lvlJc w:val="left"/>
+      <w:pPr>
+        <w:ind w:left="5760" w:hanging="360"/>
+      </w:pPr>
+    </w:lvl>
+    <w:lvl w:ilvl="8" w:tplc="040C001B" w:tentative="1">
+      <w:start w:val="1"/>
+      <w:numFmt w:val="lowerRoman"/>
+      <w:lvlText w:val="%9."/>
+      <w:lvlJc w:val="right"/>
+      <w:pPr>
+        <w:ind w:left="6480" w:hanging="180"/>
+      </w:pPr>
+    </w:lvl>
+  </w:abstractNum>
+  <w:abstractNum w:abstractNumId="23" w15:restartNumberingAfterBreak="0">
+    <w:nsid w:val="59C470FF"/>
+    <w:multiLevelType w:val="hybridMultilevel"/>
+    <w:tmpl w:val="4CB070A4"/>
+    <w:lvl w:ilvl="0" w:tplc="040C000F">
+      <w:start w:val="1"/>
+      <w:numFmt w:val="decimal"/>
+      <w:lvlText w:val="%1."/>
+      <w:lvlJc w:val="left"/>
+      <w:pPr>
+        <w:ind w:left="720" w:hanging="360"/>
+      </w:pPr>
+    </w:lvl>
+    <w:lvl w:ilvl="1" w:tplc="040C0019" w:tentative="1">
+      <w:start w:val="1"/>
+      <w:numFmt w:val="lowerLetter"/>
+      <w:lvlText w:val="%2."/>
+      <w:lvlJc w:val="left"/>
+      <w:pPr>
+        <w:ind w:left="1440" w:hanging="360"/>
+      </w:pPr>
+    </w:lvl>
+    <w:lvl w:ilvl="2" w:tplc="040C001B" w:tentative="1">
+      <w:start w:val="1"/>
+      <w:numFmt w:val="lowerRoman"/>
+      <w:lvlText w:val="%3."/>
+      <w:lvlJc w:val="right"/>
+      <w:pPr>
+        <w:ind w:left="2160" w:hanging="180"/>
+      </w:pPr>
+    </w:lvl>
+    <w:lvl w:ilvl="3" w:tplc="040C000F" w:tentative="1">
+      <w:start w:val="1"/>
+      <w:numFmt w:val="decimal"/>
+      <w:lvlText w:val="%4."/>
+      <w:lvlJc w:val="left"/>
+      <w:pPr>
+        <w:ind w:left="2880" w:hanging="360"/>
+      </w:pPr>
+    </w:lvl>
+    <w:lvl w:ilvl="4" w:tplc="040C0019" w:tentative="1">
+      <w:start w:val="1"/>
+      <w:numFmt w:val="lowerLetter"/>
+      <w:lvlText w:val="%5."/>
+      <w:lvlJc w:val="left"/>
+      <w:pPr>
+        <w:ind w:left="3600" w:hanging="360"/>
+      </w:pPr>
+    </w:lvl>
+    <w:lvl w:ilvl="5" w:tplc="040C001B" w:tentative="1">
+      <w:start w:val="1"/>
+      <w:numFmt w:val="lowerRoman"/>
+      <w:lvlText w:val="%6."/>
+      <w:lvlJc w:val="right"/>
+      <w:pPr>
+        <w:ind w:left="4320" w:hanging="180"/>
+      </w:pPr>
+    </w:lvl>
+    <w:lvl w:ilvl="6" w:tplc="040C000F" w:tentative="1">
+      <w:start w:val="1"/>
+      <w:numFmt w:val="decimal"/>
+      <w:lvlText w:val="%7."/>
+      <w:lvlJc w:val="left"/>
+      <w:pPr>
+        <w:ind w:left="5040" w:hanging="360"/>
+      </w:pPr>
+    </w:lvl>
+    <w:lvl w:ilvl="7" w:tplc="040C0019" w:tentative="1">
+      <w:start w:val="1"/>
+      <w:numFmt w:val="lowerLetter"/>
+      <w:lvlText w:val="%8."/>
+      <w:lvlJc w:val="left"/>
+      <w:pPr>
+        <w:ind w:left="5760" w:hanging="360"/>
+      </w:pPr>
+    </w:lvl>
+    <w:lvl w:ilvl="8" w:tplc="040C001B" w:tentative="1">
+      <w:start w:val="1"/>
+      <w:numFmt w:val="lowerRoman"/>
+      <w:lvlText w:val="%9."/>
+      <w:lvlJc w:val="right"/>
+      <w:pPr>
+        <w:ind w:left="6480" w:hanging="180"/>
+      </w:pPr>
+    </w:lvl>
+  </w:abstractNum>
+  <w:abstractNum w:abstractNumId="24" w15:restartNumberingAfterBreak="0">
+    <w:nsid w:val="5B6A3C07"/>
+    <w:multiLevelType w:val="hybridMultilevel"/>
+    <w:tmpl w:val="393E89C4"/>
+    <w:lvl w:ilvl="0" w:tplc="040C0001">
+      <w:start w:val="1"/>
+      <w:numFmt w:val="bullet"/>
+      <w:lvlText w:val=""/>
+      <w:lvlJc w:val="left"/>
+      <w:pPr>
+        <w:ind w:left="720" w:hanging="360"/>
+      </w:pPr>
+      <w:rPr>
+        <w:rFonts w:ascii="Symbol" w:hAnsi="Symbol" w:hint="default"/>
+      </w:rPr>
+    </w:lvl>
+    <w:lvl w:ilvl="1" w:tplc="040C0003" w:tentative="1">
+      <w:start w:val="1"/>
+      <w:numFmt w:val="bullet"/>
+      <w:lvlText w:val="o"/>
+      <w:lvlJc w:val="left"/>
+      <w:pPr>
+        <w:ind w:left="1440" w:hanging="360"/>
+      </w:pPr>
+      <w:rPr>
+        <w:rFonts w:ascii="Courier New" w:hAnsi="Courier New" w:cs="Courier New" w:hint="default"/>
+      </w:rPr>
+    </w:lvl>
+    <w:lvl w:ilvl="2" w:tplc="040C0005" w:tentative="1">
+      <w:start w:val="1"/>
+      <w:numFmt w:val="bullet"/>
+      <w:lvlText w:val=""/>
+      <w:lvlJc w:val="left"/>
+      <w:pPr>
+        <w:ind w:left="2160" w:hanging="360"/>
+      </w:pPr>
+      <w:rPr>
+        <w:rFonts w:ascii="Wingdings" w:hAnsi="Wingdings" w:hint="default"/>
+      </w:rPr>
+    </w:lvl>
+    <w:lvl w:ilvl="3" w:tplc="040C0001" w:tentative="1">
+      <w:start w:val="1"/>
+      <w:numFmt w:val="bullet"/>
+      <w:lvlText w:val=""/>
+      <w:lvlJc w:val="left"/>
+      <w:pPr>
+        <w:ind w:left="2880" w:hanging="360"/>
+      </w:pPr>
+      <w:rPr>
+        <w:rFonts w:ascii="Symbol" w:hAnsi="Symbol" w:hint="default"/>
+      </w:rPr>
+    </w:lvl>
+    <w:lvl w:ilvl="4" w:tplc="040C0003" w:tentative="1">
+      <w:start w:val="1"/>
+      <w:numFmt w:val="bullet"/>
+      <w:lvlText w:val="o"/>
+      <w:lvlJc w:val="left"/>
+      <w:pPr>
+        <w:ind w:left="3600" w:hanging="360"/>
+      </w:pPr>
+      <w:rPr>
+        <w:rFonts w:ascii="Courier New" w:hAnsi="Courier New" w:cs="Courier New" w:hint="default"/>
+      </w:rPr>
+    </w:lvl>
+    <w:lvl w:ilvl="5" w:tplc="040C0005" w:tentative="1">
+      <w:start w:val="1"/>
+      <w:numFmt w:val="bullet"/>
+      <w:lvlText w:val=""/>
+      <w:lvlJc w:val="left"/>
+      <w:pPr>
+        <w:ind w:left="4320" w:hanging="360"/>
+      </w:pPr>
+      <w:rPr>
+        <w:rFonts w:ascii="Wingdings" w:hAnsi="Wingdings" w:hint="default"/>
+      </w:rPr>
+    </w:lvl>
+    <w:lvl w:ilvl="6" w:tplc="040C0001" w:tentative="1">
+      <w:start w:val="1"/>
+      <w:numFmt w:val="bullet"/>
+      <w:lvlText w:val=""/>
+      <w:lvlJc w:val="left"/>
+      <w:pPr>
+        <w:ind w:left="5040" w:hanging="360"/>
+      </w:pPr>
+      <w:rPr>
+        <w:rFonts w:ascii="Symbol" w:hAnsi="Symbol" w:hint="default"/>
+      </w:rPr>
+    </w:lvl>
+    <w:lvl w:ilvl="7" w:tplc="040C0003" w:tentative="1">
+      <w:start w:val="1"/>
+      <w:numFmt w:val="bullet"/>
+      <w:lvlText w:val="o"/>
+      <w:lvlJc w:val="left"/>
+      <w:pPr>
+        <w:ind w:left="5760" w:hanging="360"/>
+      </w:pPr>
+      <w:rPr>
+        <w:rFonts w:ascii="Courier New" w:hAnsi="Courier New" w:cs="Courier New" w:hint="default"/>
+      </w:rPr>
+    </w:lvl>
+    <w:lvl w:ilvl="8" w:tplc="040C0005" w:tentative="1">
+      <w:start w:val="1"/>
+      <w:numFmt w:val="bullet"/>
+      <w:lvlText w:val=""/>
+      <w:lvlJc w:val="left"/>
+      <w:pPr>
+        <w:ind w:left="6480" w:hanging="360"/>
+      </w:pPr>
+      <w:rPr>
+        <w:rFonts w:ascii="Wingdings" w:hAnsi="Wingdings" w:hint="default"/>
+      </w:rPr>
+    </w:lvl>
+  </w:abstractNum>
+  <w:abstractNum w:abstractNumId="25" w15:restartNumberingAfterBreak="0">
+    <w:nsid w:val="5E3B3E50"/>
+    <w:multiLevelType w:val="hybridMultilevel"/>
+    <w:tmpl w:val="90B88624"/>
+    <w:lvl w:ilvl="0" w:tplc="040C0011">
+      <w:start w:val="1"/>
+      <w:numFmt w:val="decimal"/>
+      <w:lvlText w:val="%1)"/>
+      <w:lvlJc w:val="left"/>
+      <w:pPr>
+        <w:ind w:left="720" w:hanging="360"/>
+      </w:pPr>
+    </w:lvl>
+    <w:lvl w:ilvl="1" w:tplc="040C0019" w:tentative="1">
+      <w:start w:val="1"/>
+      <w:numFmt w:val="lowerLetter"/>
+      <w:lvlText w:val="%2."/>
+      <w:lvlJc w:val="left"/>
+      <w:pPr>
+        <w:ind w:left="1440" w:hanging="360"/>
+      </w:pPr>
+    </w:lvl>
+    <w:lvl w:ilvl="2" w:tplc="040C001B" w:tentative="1">
+      <w:start w:val="1"/>
+      <w:numFmt w:val="lowerRoman"/>
+      <w:lvlText w:val="%3."/>
+      <w:lvlJc w:val="right"/>
+      <w:pPr>
+        <w:ind w:left="2160" w:hanging="180"/>
+      </w:pPr>
+    </w:lvl>
+    <w:lvl w:ilvl="3" w:tplc="040C000F" w:tentative="1">
+      <w:start w:val="1"/>
+      <w:numFmt w:val="decimal"/>
+      <w:lvlText w:val="%4."/>
+      <w:lvlJc w:val="left"/>
+      <w:pPr>
+        <w:ind w:left="2880" w:hanging="360"/>
+      </w:pPr>
+    </w:lvl>
+    <w:lvl w:ilvl="4" w:tplc="040C0019" w:tentative="1">
+      <w:start w:val="1"/>
+      <w:numFmt w:val="lowerLetter"/>
+      <w:lvlText w:val="%5."/>
+      <w:lvlJc w:val="left"/>
+      <w:pPr>
+        <w:ind w:left="3600" w:hanging="360"/>
+      </w:pPr>
+    </w:lvl>
+    <w:lvl w:ilvl="5" w:tplc="040C001B" w:tentative="1">
+      <w:start w:val="1"/>
+      <w:numFmt w:val="lowerRoman"/>
+      <w:lvlText w:val="%6."/>
+      <w:lvlJc w:val="right"/>
+      <w:pPr>
+        <w:ind w:left="4320" w:hanging="180"/>
+      </w:pPr>
+    </w:lvl>
+    <w:lvl w:ilvl="6" w:tplc="040C000F" w:tentative="1">
+      <w:start w:val="1"/>
+      <w:numFmt w:val="decimal"/>
+      <w:lvlText w:val="%7."/>
+      <w:lvlJc w:val="left"/>
+      <w:pPr>
+        <w:ind w:left="5040" w:hanging="360"/>
+      </w:pPr>
+    </w:lvl>
+    <w:lvl w:ilvl="7" w:tplc="040C0019" w:tentative="1">
+      <w:start w:val="1"/>
+      <w:numFmt w:val="lowerLetter"/>
+      <w:lvlText w:val="%8."/>
+      <w:lvlJc w:val="left"/>
+      <w:pPr>
+        <w:ind w:left="5760" w:hanging="360"/>
+      </w:pPr>
+    </w:lvl>
+    <w:lvl w:ilvl="8" w:tplc="040C001B" w:tentative="1">
+      <w:start w:val="1"/>
+      <w:numFmt w:val="lowerRoman"/>
+      <w:lvlText w:val="%9."/>
+      <w:lvlJc w:val="right"/>
+      <w:pPr>
+        <w:ind w:left="6480" w:hanging="180"/>
+      </w:pPr>
+    </w:lvl>
+  </w:abstractNum>
+  <w:abstractNum w:abstractNumId="26" w15:restartNumberingAfterBreak="0">
+    <w:nsid w:val="62D723F2"/>
+    <w:multiLevelType w:val="hybridMultilevel"/>
+    <w:tmpl w:val="7A36EF9E"/>
+    <w:lvl w:ilvl="0" w:tplc="040C000F">
+      <w:start w:val="1"/>
+      <w:numFmt w:val="decimal"/>
+      <w:lvlText w:val="%1."/>
+      <w:lvlJc w:val="left"/>
+      <w:pPr>
+        <w:ind w:left="720" w:hanging="360"/>
+      </w:pPr>
+    </w:lvl>
+    <w:lvl w:ilvl="1" w:tplc="040C0019" w:tentative="1">
+      <w:start w:val="1"/>
+      <w:numFmt w:val="lowerLetter"/>
+      <w:lvlText w:val="%2."/>
+      <w:lvlJc w:val="left"/>
+      <w:pPr>
+        <w:ind w:left="1440" w:hanging="360"/>
+      </w:pPr>
+    </w:lvl>
+    <w:lvl w:ilvl="2" w:tplc="040C001B" w:tentative="1">
+      <w:start w:val="1"/>
+      <w:numFmt w:val="lowerRoman"/>
+      <w:lvlText w:val="%3."/>
+      <w:lvlJc w:val="right"/>
+      <w:pPr>
+        <w:ind w:left="2160" w:hanging="180"/>
+      </w:pPr>
+    </w:lvl>
+    <w:lvl w:ilvl="3" w:tplc="040C000F" w:tentative="1">
+      <w:start w:val="1"/>
+      <w:numFmt w:val="decimal"/>
+      <w:lvlText w:val="%4."/>
+      <w:lvlJc w:val="left"/>
+      <w:pPr>
+        <w:ind w:left="2880" w:hanging="360"/>
+      </w:pPr>
+    </w:lvl>
+    <w:lvl w:ilvl="4" w:tplc="040C0019" w:tentative="1">
+      <w:start w:val="1"/>
+      <w:numFmt w:val="lowerLetter"/>
+      <w:lvlText w:val="%5."/>
+      <w:lvlJc w:val="left"/>
+      <w:pPr>
+        <w:ind w:left="3600" w:hanging="360"/>
+      </w:pPr>
+    </w:lvl>
+    <w:lvl w:ilvl="5" w:tplc="040C001B" w:tentative="1">
+      <w:start w:val="1"/>
+      <w:numFmt w:val="lowerRoman"/>
+      <w:lvlText w:val="%6."/>
+      <w:lvlJc w:val="right"/>
+      <w:pPr>
+        <w:ind w:left="4320" w:hanging="180"/>
+      </w:pPr>
+    </w:lvl>
+    <w:lvl w:ilvl="6" w:tplc="040C000F" w:tentative="1">
+      <w:start w:val="1"/>
+      <w:numFmt w:val="decimal"/>
+      <w:lvlText w:val="%7."/>
+      <w:lvlJc w:val="left"/>
+      <w:pPr>
+        <w:ind w:left="5040" w:hanging="360"/>
+      </w:pPr>
+    </w:lvl>
+    <w:lvl w:ilvl="7" w:tplc="040C0019" w:tentative="1">
+      <w:start w:val="1"/>
+      <w:numFmt w:val="lowerLetter"/>
+      <w:lvlText w:val="%8."/>
+      <w:lvlJc w:val="left"/>
+      <w:pPr>
+        <w:ind w:left="5760" w:hanging="360"/>
+      </w:pPr>
+    </w:lvl>
+    <w:lvl w:ilvl="8" w:tplc="040C001B" w:tentative="1">
+      <w:start w:val="1"/>
+      <w:numFmt w:val="lowerRoman"/>
+      <w:lvlText w:val="%9."/>
+      <w:lvlJc w:val="right"/>
+      <w:pPr>
+        <w:ind w:left="6480" w:hanging="180"/>
+      </w:pPr>
+    </w:lvl>
+  </w:abstractNum>
+  <w:abstractNum w:abstractNumId="27" w15:restartNumberingAfterBreak="0">
+    <w:nsid w:val="71B21CC4"/>
+    <w:multiLevelType w:val="hybridMultilevel"/>
+    <w:tmpl w:val="9FBC55E2"/>
+    <w:lvl w:ilvl="0" w:tplc="040C000F">
+      <w:start w:val="1"/>
+      <w:numFmt w:val="decimal"/>
+      <w:lvlText w:val="%1."/>
+      <w:lvlJc w:val="left"/>
+      <w:pPr>
+        <w:ind w:left="720" w:hanging="360"/>
+      </w:pPr>
+    </w:lvl>
+    <w:lvl w:ilvl="1" w:tplc="040C0019" w:tentative="1">
+      <w:start w:val="1"/>
+      <w:numFmt w:val="lowerLetter"/>
+      <w:lvlText w:val="%2."/>
+      <w:lvlJc w:val="left"/>
+      <w:pPr>
+        <w:ind w:left="1440" w:hanging="360"/>
+      </w:pPr>
+    </w:lvl>
+    <w:lvl w:ilvl="2" w:tplc="040C001B" w:tentative="1">
+      <w:start w:val="1"/>
+      <w:numFmt w:val="lowerRoman"/>
+      <w:lvlText w:val="%3."/>
+      <w:lvlJc w:val="right"/>
+      <w:pPr>
+        <w:ind w:left="2160" w:hanging="180"/>
+      </w:pPr>
+    </w:lvl>
+    <w:lvl w:ilvl="3" w:tplc="040C000F" w:tentative="1">
+      <w:start w:val="1"/>
+      <w:numFmt w:val="decimal"/>
+      <w:lvlText w:val="%4."/>
+      <w:lvlJc w:val="left"/>
+      <w:pPr>
+        <w:ind w:left="2880" w:hanging="360"/>
+      </w:pPr>
+    </w:lvl>
+    <w:lvl w:ilvl="4" w:tplc="040C0019" w:tentative="1">
+      <w:start w:val="1"/>
+      <w:numFmt w:val="lowerLetter"/>
+      <w:lvlText w:val="%5."/>
+      <w:lvlJc w:val="left"/>
+      <w:pPr>
+        <w:ind w:left="3600" w:hanging="360"/>
+      </w:pPr>
+    </w:lvl>
+    <w:lvl w:ilvl="5" w:tplc="040C001B" w:tentative="1">
+      <w:start w:val="1"/>
+      <w:numFmt w:val="lowerRoman"/>
+      <w:lvlText w:val="%6."/>
+      <w:lvlJc w:val="right"/>
+      <w:pPr>
+        <w:ind w:left="4320" w:hanging="180"/>
+      </w:pPr>
+    </w:lvl>
+    <w:lvl w:ilvl="6" w:tplc="040C000F" w:tentative="1">
+      <w:start w:val="1"/>
+      <w:numFmt w:val="decimal"/>
+      <w:lvlText w:val="%7."/>
+      <w:lvlJc w:val="left"/>
+      <w:pPr>
+        <w:ind w:left="5040" w:hanging="360"/>
+      </w:pPr>
+    </w:lvl>
+    <w:lvl w:ilvl="7" w:tplc="040C0019" w:tentative="1">
+      <w:start w:val="1"/>
+      <w:numFmt w:val="lowerLetter"/>
+      <w:lvlText w:val="%8."/>
+      <w:lvlJc w:val="left"/>
+      <w:pPr>
+        <w:ind w:left="5760" w:hanging="360"/>
+      </w:pPr>
+    </w:lvl>
+    <w:lvl w:ilvl="8" w:tplc="040C001B" w:tentative="1">
+      <w:start w:val="1"/>
+      <w:numFmt w:val="lowerRoman"/>
+      <w:lvlText w:val="%9."/>
+      <w:lvlJc w:val="right"/>
+      <w:pPr>
+        <w:ind w:left="6480" w:hanging="180"/>
+      </w:pPr>
+    </w:lvl>
+  </w:abstractNum>
+  <w:abstractNum w:abstractNumId="28" w15:restartNumberingAfterBreak="0">
     <w:nsid w:val="79F61C5D"/>
     <w:multiLevelType w:val="hybridMultilevel"/>
     <w:tmpl w:val="9F4A8688"/>
@@ -2028,6 +3019,96 @@
       <w:rPr>
         <w:rFonts w:ascii="Wingdings" w:hAnsi="Wingdings" w:hint="default"/>
       </w:rPr>
+    </w:lvl>
+  </w:abstractNum>
+  <w:abstractNum w:abstractNumId="29" w15:restartNumberingAfterBreak="0">
+    <w:nsid w:val="7E0E25B5"/>
+    <w:multiLevelType w:val="hybridMultilevel"/>
+    <w:tmpl w:val="0F5EFF28"/>
+    <w:lvl w:ilvl="0" w:tplc="6068FA14">
+      <w:start w:val="1"/>
+      <w:numFmt w:val="decimal"/>
+      <w:pStyle w:val="Titre3"/>
+      <w:lvlText w:val="%1.1"/>
+      <w:lvlJc w:val="left"/>
+      <w:pPr>
+        <w:ind w:left="720" w:hanging="360"/>
+      </w:pPr>
+      <w:rPr>
+        <w:rFonts w:hint="default"/>
+      </w:rPr>
+    </w:lvl>
+    <w:lvl w:ilvl="1" w:tplc="040C0019" w:tentative="1">
+      <w:start w:val="1"/>
+      <w:numFmt w:val="lowerLetter"/>
+      <w:lvlText w:val="%2."/>
+      <w:lvlJc w:val="left"/>
+      <w:pPr>
+        <w:ind w:left="1440" w:hanging="360"/>
+      </w:pPr>
+    </w:lvl>
+    <w:lvl w:ilvl="2" w:tplc="040C001B" w:tentative="1">
+      <w:start w:val="1"/>
+      <w:numFmt w:val="lowerRoman"/>
+      <w:lvlText w:val="%3."/>
+      <w:lvlJc w:val="right"/>
+      <w:pPr>
+        <w:ind w:left="2160" w:hanging="180"/>
+      </w:pPr>
+    </w:lvl>
+    <w:lvl w:ilvl="3" w:tplc="040C000F" w:tentative="1">
+      <w:start w:val="1"/>
+      <w:numFmt w:val="decimal"/>
+      <w:lvlText w:val="%4."/>
+      <w:lvlJc w:val="left"/>
+      <w:pPr>
+        <w:ind w:left="2880" w:hanging="360"/>
+      </w:pPr>
+    </w:lvl>
+    <w:lvl w:ilvl="4" w:tplc="040C0019" w:tentative="1">
+      <w:start w:val="1"/>
+      <w:numFmt w:val="lowerLetter"/>
+      <w:lvlText w:val="%5."/>
+      <w:lvlJc w:val="left"/>
+      <w:pPr>
+        <w:ind w:left="3600" w:hanging="360"/>
+      </w:pPr>
+    </w:lvl>
+    <w:lvl w:ilvl="5" w:tplc="040C001B" w:tentative="1">
+      <w:start w:val="1"/>
+      <w:numFmt w:val="lowerRoman"/>
+      <w:lvlText w:val="%6."/>
+      <w:lvlJc w:val="right"/>
+      <w:pPr>
+        <w:ind w:left="4320" w:hanging="180"/>
+      </w:pPr>
+    </w:lvl>
+    <w:lvl w:ilvl="6" w:tplc="040C000F" w:tentative="1">
+      <w:start w:val="1"/>
+      <w:numFmt w:val="decimal"/>
+      <w:lvlText w:val="%7."/>
+      <w:lvlJc w:val="left"/>
+      <w:pPr>
+        <w:ind w:left="5040" w:hanging="360"/>
+      </w:pPr>
+    </w:lvl>
+    <w:lvl w:ilvl="7" w:tplc="040C0019" w:tentative="1">
+      <w:start w:val="1"/>
+      <w:numFmt w:val="lowerLetter"/>
+      <w:lvlText w:val="%8."/>
+      <w:lvlJc w:val="left"/>
+      <w:pPr>
+        <w:ind w:left="5760" w:hanging="360"/>
+      </w:pPr>
+    </w:lvl>
+    <w:lvl w:ilvl="8" w:tplc="040C001B" w:tentative="1">
+      <w:start w:val="1"/>
+      <w:numFmt w:val="lowerRoman"/>
+      <w:lvlText w:val="%9."/>
+      <w:lvlJc w:val="right"/>
+      <w:pPr>
+        <w:ind w:left="6480" w:hanging="180"/>
+      </w:pPr>
     </w:lvl>
   </w:abstractNum>
   <w:num w:numId="1">
@@ -2040,19 +3121,19 @@
     <w:abstractNumId w:val="8"/>
   </w:num>
   <w:num w:numId="4">
-    <w:abstractNumId w:val="16"/>
+    <w:abstractNumId w:val="17"/>
   </w:num>
   <w:num w:numId="5">
     <w:abstractNumId w:val="15"/>
   </w:num>
   <w:num w:numId="6">
-    <w:abstractNumId w:val="17"/>
+    <w:abstractNumId w:val="21"/>
   </w:num>
   <w:num w:numId="7">
     <w:abstractNumId w:val="10"/>
   </w:num>
   <w:num w:numId="8">
-    <w:abstractNumId w:val="18"/>
+    <w:abstractNumId w:val="28"/>
   </w:num>
   <w:num w:numId="9">
     <w:abstractNumId w:val="11"/>
@@ -2088,7 +3169,40 @@
     <w:abstractNumId w:val="0"/>
   </w:num>
   <w:num w:numId="20">
+    <w:abstractNumId w:val="28"/>
+  </w:num>
+  <w:num w:numId="21">
+    <w:abstractNumId w:val="26"/>
+  </w:num>
+  <w:num w:numId="22">
+    <w:abstractNumId w:val="20"/>
+  </w:num>
+  <w:num w:numId="23">
+    <w:abstractNumId w:val="22"/>
+  </w:num>
+  <w:num w:numId="24">
+    <w:abstractNumId w:val="19"/>
+  </w:num>
+  <w:num w:numId="25">
+    <w:abstractNumId w:val="23"/>
+  </w:num>
+  <w:num w:numId="26">
+    <w:abstractNumId w:val="27"/>
+  </w:num>
+  <w:num w:numId="27">
+    <w:abstractNumId w:val="25"/>
+  </w:num>
+  <w:num w:numId="28">
+    <w:abstractNumId w:val="16"/>
+  </w:num>
+  <w:num w:numId="29">
+    <w:abstractNumId w:val="24"/>
+  </w:num>
+  <w:num w:numId="30">
     <w:abstractNumId w:val="18"/>
+  </w:num>
+  <w:num w:numId="31">
+    <w:abstractNumId w:val="29"/>
   </w:num>
 </w:numbering>
 </file>
@@ -2160,8 +3274,7 @@
     <w:lsdException w:name="macro" w:semiHidden="1" w:unhideWhenUsed="1"/>
     <w:lsdException w:name="toa heading" w:semiHidden="1" w:unhideWhenUsed="1"/>
     <w:lsdException w:name="List" w:semiHidden="1" w:unhideWhenUsed="1"/>
-    <w:lsdException w:name="List Bullet" w:uiPriority="31" w:qFormat="1"/>
-    <w:lsdException w:name="List Number" w:qFormat="1"/>
+    <w:lsdException w:name="List Bullet" w:uiPriority="31"/>
     <w:lsdException w:name="List 2" w:semiHidden="1" w:unhideWhenUsed="1"/>
     <w:lsdException w:name="List 3" w:semiHidden="1" w:unhideWhenUsed="1"/>
     <w:lsdException w:name="List 4" w:semiHidden="1" w:unhideWhenUsed="1"/>
@@ -2217,6 +3330,7 @@
     <w:lsdException w:name="HTML Sample" w:semiHidden="1" w:unhideWhenUsed="1"/>
     <w:lsdException w:name="HTML Typewriter" w:semiHidden="1" w:unhideWhenUsed="1"/>
     <w:lsdException w:name="HTML Variable" w:semiHidden="1" w:unhideWhenUsed="1"/>
+    <w:lsdException w:name="Normal Table" w:semiHidden="1" w:unhideWhenUsed="1"/>
     <w:lsdException w:name="annotation subject" w:semiHidden="1" w:unhideWhenUsed="1"/>
     <w:lsdException w:name="No List" w:semiHidden="1" w:unhideWhenUsed="1"/>
     <w:lsdException w:name="Outline List 1" w:semiHidden="1" w:unhideWhenUsed="1"/>
@@ -2261,13 +3375,14 @@
     <w:lsdException w:name="Table Professional" w:semiHidden="1" w:unhideWhenUsed="1"/>
     <w:lsdException w:name="Table Subtle 1" w:semiHidden="1" w:unhideWhenUsed="1"/>
     <w:lsdException w:name="Table Subtle 2" w:semiHidden="1" w:unhideWhenUsed="1"/>
+    <w:lsdException w:name="Table Web 1" w:semiHidden="1" w:unhideWhenUsed="1"/>
     <w:lsdException w:name="Table Web 2" w:semiHidden="1" w:unhideWhenUsed="1"/>
     <w:lsdException w:name="Table Web 3" w:semiHidden="1" w:unhideWhenUsed="1"/>
     <w:lsdException w:name="Balloon Text" w:semiHidden="1" w:unhideWhenUsed="1"/>
     <w:lsdException w:name="Table Grid" w:uiPriority="39"/>
     <w:lsdException w:name="Table Theme" w:semiHidden="1" w:unhideWhenUsed="1"/>
     <w:lsdException w:name="Placeholder Text" w:semiHidden="1"/>
-    <w:lsdException w:name="No Spacing" w:semiHidden="1" w:uiPriority="1" w:unhideWhenUsed="1" w:qFormat="1"/>
+    <w:lsdException w:name="No Spacing" w:semiHidden="1" w:uiPriority="1" w:unhideWhenUsed="1"/>
     <w:lsdException w:name="Light Shading" w:uiPriority="60"/>
     <w:lsdException w:name="Light List" w:uiPriority="61"/>
     <w:lsdException w:name="Light Grid" w:uiPriority="62"/>
@@ -2491,9 +3606,17 @@
   <w:style w:type="paragraph" w:default="1" w:styleId="Normal">
     <w:name w:val="Normal"/>
     <w:qFormat/>
-    <w:rsid w:val="00EC5313"/>
-    <w:rPr>
-      <w:color w:val="595959" w:themeColor="text1" w:themeTint="A6"/>
+    <w:rsid w:val="008C2C33"/>
+    <w:pPr>
+      <w:spacing w:before="100" w:after="100" w:line="276" w:lineRule="auto"/>
+      <w:jc w:val="both"/>
+    </w:pPr>
+    <w:rPr>
+      <w:rFonts w:eastAsia="Times New Roman" w:cstheme="minorHAnsi"/>
+      <w:color w:val="auto"/>
+      <w:sz w:val="18"/>
+      <w:szCs w:val="18"/>
+      <w:lang w:eastAsia="fr-FR"/>
     </w:rPr>
   </w:style>
   <w:style w:type="paragraph" w:styleId="Titre1">
@@ -2502,20 +3625,21 @@
     <w:link w:val="Titre1Car"/>
     <w:uiPriority w:val="9"/>
     <w:qFormat/>
-    <w:rsid w:val="00EC5313"/>
+    <w:rsid w:val="008C2C33"/>
     <w:pPr>
       <w:keepNext/>
       <w:keepLines/>
-      <w:spacing w:before="240" w:line="240" w:lineRule="auto"/>
+      <w:spacing w:before="0" w:after="240" w:line="240" w:lineRule="auto"/>
       <w:contextualSpacing/>
+      <w:jc w:val="center"/>
       <w:outlineLvl w:val="0"/>
     </w:pPr>
     <w:rPr>
-      <w:rFonts w:asciiTheme="majorHAnsi" w:eastAsiaTheme="majorEastAsia" w:hAnsiTheme="majorHAnsi" w:cstheme="majorBidi"/>
+      <w:rFonts w:eastAsiaTheme="majorEastAsia"/>
       <w:caps/>
       <w:color w:val="0072C6" w:themeColor="accent1"/>
       <w:spacing w:val="14"/>
-      <w:sz w:val="64"/>
+      <w:sz w:val="40"/>
       <w:szCs w:val="32"/>
     </w:rPr>
   </w:style>
@@ -2526,21 +3650,26 @@
     <w:uiPriority w:val="9"/>
     <w:unhideWhenUsed/>
     <w:qFormat/>
-    <w:rsid w:val="00EC5313"/>
+    <w:rsid w:val="008C2C33"/>
     <w:pPr>
       <w:keepNext/>
       <w:keepLines/>
-      <w:spacing w:after="200" w:line="240" w:lineRule="auto"/>
+      <w:numPr>
+        <w:numId w:val="24"/>
+      </w:numPr>
+      <w:spacing w:before="120" w:after="120"/>
+      <w:ind w:left="714" w:hanging="357"/>
       <w:contextualSpacing/>
       <w:outlineLvl w:val="1"/>
     </w:pPr>
     <w:rPr>
-      <w:rFonts w:asciiTheme="majorHAnsi" w:eastAsiaTheme="majorEastAsia" w:hAnsiTheme="majorHAnsi" w:cstheme="majorBidi"/>
+      <w:rFonts w:eastAsiaTheme="majorEastAsia"/>
       <w:caps/>
       <w:color w:val="0072C6" w:themeColor="accent1"/>
       <w:spacing w:val="14"/>
-      <w:sz w:val="40"/>
-      <w:szCs w:val="26"/>
+      <w:sz w:val="28"/>
+      <w:szCs w:val="28"/>
+      <w:shd w:val="clear" w:color="auto" w:fill="FFFFFF"/>
     </w:rPr>
   </w:style>
   <w:style w:type="paragraph" w:styleId="Titre3">
@@ -2549,21 +3678,25 @@
     <w:next w:val="Normal"/>
     <w:link w:val="Titre3Car"/>
     <w:uiPriority w:val="9"/>
-    <w:semiHidden/>
     <w:unhideWhenUsed/>
     <w:qFormat/>
-    <w:rsid w:val="00C52FC2"/>
+    <w:rsid w:val="008C2C33"/>
     <w:pPr>
       <w:keepNext/>
       <w:keepLines/>
-      <w:spacing w:after="240" w:line="240" w:lineRule="auto"/>
+      <w:numPr>
+        <w:numId w:val="31"/>
+      </w:numPr>
+      <w:spacing w:before="120" w:after="120" w:line="240" w:lineRule="auto"/>
+      <w:ind w:left="714" w:hanging="357"/>
       <w:contextualSpacing/>
       <w:outlineLvl w:val="2"/>
     </w:pPr>
     <w:rPr>
-      <w:rFonts w:asciiTheme="majorHAnsi" w:eastAsiaTheme="majorEastAsia" w:hAnsiTheme="majorHAnsi" w:cstheme="majorBidi"/>
+      <w:rFonts w:ascii="Arial" w:eastAsiaTheme="majorEastAsia" w:hAnsi="Arial" w:cs="Arial"/>
       <w:color w:val="0072C6" w:themeColor="accent1"/>
-      <w:sz w:val="34"/>
+      <w:sz w:val="28"/>
+      <w:szCs w:val="28"/>
     </w:rPr>
   </w:style>
   <w:style w:type="paragraph" w:styleId="Titre6">
@@ -2661,7 +3794,6 @@
   <w:style w:type="character" w:default="1" w:styleId="Policepardfaut">
     <w:name w:val="Default Paragraph Font"/>
     <w:uiPriority w:val="1"/>
-    <w:semiHidden/>
     <w:unhideWhenUsed/>
   </w:style>
   <w:style w:type="table" w:default="1" w:styleId="TableauNormal">
@@ -2877,14 +4009,15 @@
     <w:basedOn w:val="Policepardfaut"/>
     <w:link w:val="Titre1"/>
     <w:uiPriority w:val="9"/>
-    <w:rsid w:val="00EC5313"/>
-    <w:rPr>
-      <w:rFonts w:asciiTheme="majorHAnsi" w:eastAsiaTheme="majorEastAsia" w:hAnsiTheme="majorHAnsi" w:cstheme="majorBidi"/>
+    <w:rsid w:val="008C2C33"/>
+    <w:rPr>
+      <w:rFonts w:eastAsiaTheme="majorEastAsia" w:cstheme="minorHAnsi"/>
       <w:caps/>
       <w:color w:val="0072C6" w:themeColor="accent1"/>
       <w:spacing w:val="14"/>
-      <w:sz w:val="64"/>
+      <w:sz w:val="40"/>
       <w:szCs w:val="32"/>
+      <w:lang w:eastAsia="fr-FR"/>
     </w:rPr>
   </w:style>
   <w:style w:type="character" w:customStyle="1" w:styleId="Titre2Car">
@@ -2892,21 +4025,21 @@
     <w:basedOn w:val="Policepardfaut"/>
     <w:link w:val="Titre2"/>
     <w:uiPriority w:val="9"/>
-    <w:rsid w:val="00EC5313"/>
-    <w:rPr>
-      <w:rFonts w:asciiTheme="majorHAnsi" w:eastAsiaTheme="majorEastAsia" w:hAnsiTheme="majorHAnsi" w:cstheme="majorBidi"/>
+    <w:rsid w:val="008C2C33"/>
+    <w:rPr>
+      <w:rFonts w:eastAsiaTheme="majorEastAsia" w:cstheme="minorHAnsi"/>
       <w:caps/>
       <w:color w:val="0072C6" w:themeColor="accent1"/>
       <w:spacing w:val="14"/>
-      <w:sz w:val="40"/>
-      <w:szCs w:val="26"/>
+      <w:sz w:val="28"/>
+      <w:szCs w:val="28"/>
+      <w:lang w:eastAsia="fr-FR"/>
     </w:rPr>
   </w:style>
   <w:style w:type="paragraph" w:styleId="Listepuces">
     <w:name w:val="List Bullet"/>
     <w:basedOn w:val="Normal"/>
     <w:uiPriority w:val="31"/>
-    <w:qFormat/>
     <w:pPr>
       <w:numPr>
         <w:numId w:val="8"/>
@@ -3215,7 +4348,6 @@
       <w:i/>
       <w:iCs/>
       <w:sz w:val="22"/>
-      <w:szCs w:val="18"/>
     </w:rPr>
   </w:style>
   <w:style w:type="paragraph" w:styleId="En-ttedetabledesmatires">
@@ -3282,17 +4414,19 @@
     <w:uiPriority w:val="29"/>
     <w:unhideWhenUsed/>
     <w:qFormat/>
+    <w:rsid w:val="00576F94"/>
     <w:pPr>
-      <w:spacing w:before="360" w:after="560" w:line="264" w:lineRule="auto"/>
-      <w:ind w:left="605" w:right="605"/>
+      <w:spacing w:before="120" w:after="120" w:line="264" w:lineRule="auto"/>
+      <w:ind w:left="607" w:right="607"/>
       <w:contextualSpacing/>
+      <w:jc w:val="center"/>
     </w:pPr>
     <w:rPr>
-      <w:rFonts w:asciiTheme="majorHAnsi" w:hAnsiTheme="majorHAnsi"/>
       <w:i/>
       <w:iCs/>
       <w:color w:val="0072C6" w:themeColor="accent1"/>
-      <w:sz w:val="40"/>
+      <w:sz w:val="20"/>
+      <w:szCs w:val="20"/>
     </w:rPr>
   </w:style>
   <w:style w:type="character" w:customStyle="1" w:styleId="CitationCar">
@@ -3300,12 +4434,15 @@
     <w:basedOn w:val="Policepardfaut"/>
     <w:link w:val="Citation"/>
     <w:uiPriority w:val="29"/>
-    <w:rPr>
-      <w:rFonts w:asciiTheme="majorHAnsi" w:hAnsiTheme="majorHAnsi"/>
+    <w:rsid w:val="00576F94"/>
+    <w:rPr>
+      <w:rFonts w:eastAsia="Times New Roman" w:cstheme="minorHAnsi"/>
       <w:i/>
       <w:iCs/>
       <w:color w:val="0072C6" w:themeColor="accent1"/>
-      <w:sz w:val="40"/>
+      <w:sz w:val="20"/>
+      <w:szCs w:val="20"/>
+      <w:lang w:eastAsia="fr-FR"/>
     </w:rPr>
   </w:style>
   <w:style w:type="character" w:customStyle="1" w:styleId="CitationintenseCar">
@@ -3328,18 +4465,19 @@
     <w:basedOn w:val="Policepardfaut"/>
     <w:link w:val="Titre3"/>
     <w:uiPriority w:val="9"/>
-    <w:semiHidden/>
-    <w:rPr>
-      <w:rFonts w:asciiTheme="majorHAnsi" w:eastAsiaTheme="majorEastAsia" w:hAnsiTheme="majorHAnsi" w:cstheme="majorBidi"/>
+    <w:rsid w:val="008C2C33"/>
+    <w:rPr>
+      <w:rFonts w:ascii="Arial" w:eastAsiaTheme="majorEastAsia" w:hAnsi="Arial" w:cs="Arial"/>
       <w:color w:val="0072C6" w:themeColor="accent1"/>
-      <w:sz w:val="34"/>
+      <w:sz w:val="28"/>
+      <w:szCs w:val="28"/>
+      <w:lang w:eastAsia="fr-FR"/>
     </w:rPr>
   </w:style>
   <w:style w:type="paragraph" w:styleId="Listenumros">
     <w:name w:val="List Number"/>
     <w:basedOn w:val="Normal"/>
     <w:uiPriority w:val="32"/>
-    <w:qFormat/>
     <w:pPr>
       <w:numPr>
         <w:numId w:val="7"/>
@@ -3372,7 +4510,6 @@
     <w:rPr>
       <w:rFonts w:ascii="Segoe UI" w:hAnsi="Segoe UI" w:cs="Segoe UI"/>
       <w:sz w:val="22"/>
-      <w:szCs w:val="18"/>
     </w:rPr>
   </w:style>
   <w:style w:type="character" w:customStyle="1" w:styleId="TextedebullesCar">
@@ -3770,7 +4907,6 @@
     <w:name w:val="No Spacing"/>
     <w:link w:val="SansinterligneCar"/>
     <w:uiPriority w:val="1"/>
-    <w:qFormat/>
     <w:rsid w:val="001750AA"/>
     <w:pPr>
       <w:spacing w:before="0" w:after="0" w:line="240" w:lineRule="auto"/>
@@ -3795,6 +4931,32 @@
       <w:sz w:val="22"/>
       <w:szCs w:val="22"/>
       <w:lang w:eastAsia="fr-FR"/>
+    </w:rPr>
+  </w:style>
+  <w:style w:type="paragraph" w:styleId="NormalWeb">
+    <w:name w:val="Normal (Web)"/>
+    <w:basedOn w:val="Normal"/>
+    <w:uiPriority w:val="99"/>
+    <w:semiHidden/>
+    <w:unhideWhenUsed/>
+    <w:rsid w:val="00926FD2"/>
+    <w:pPr>
+      <w:spacing w:beforeAutospacing="1" w:afterAutospacing="1" w:line="240" w:lineRule="auto"/>
+    </w:pPr>
+    <w:rPr>
+      <w:rFonts w:ascii="Times New Roman" w:hAnsi="Times New Roman" w:cs="Times New Roman"/>
+    </w:rPr>
+  </w:style>
+  <w:style w:type="character" w:styleId="Lienhypertexte">
+    <w:name w:val="Hyperlink"/>
+    <w:basedOn w:val="Policepardfaut"/>
+    <w:uiPriority w:val="99"/>
+    <w:semiHidden/>
+    <w:unhideWhenUsed/>
+    <w:rsid w:val="008C2C33"/>
+    <w:rPr>
+      <w:color w:val="0000FF"/>
+      <w:u w:val="single"/>
     </w:rPr>
   </w:style>
 </w:styles>

</xml_diff>

<commit_message>
Configuration Directe + Configuration Réseau
</commit_message>
<xml_diff>
--- a/TP1.docx
+++ b/TP1.docx
@@ -352,7 +352,6 @@
                           </wps:style>
                           <wps:txbx>
                             <w:txbxContent>
-                              <w:bookmarkStart w:id="0" w:name="_GoBack"/>
                               <w:p>
                                 <w:pPr>
                                   <w:pStyle w:val="Titre1"/>
@@ -373,7 +372,6 @@
                                   </w:sdtContent>
                                 </w:sdt>
                               </w:p>
-                              <w:bookmarkEnd w:id="0" w:displacedByCustomXml="next"/>
                               <w:sdt>
                                 <w:sdtPr>
                                   <w:alias w:val="Sous-titre"/>
@@ -423,7 +421,6 @@
                   <v:shape id="Zone de texte 154" o:spid="_x0000_s1026" type="#_x0000_t202" style="position:absolute;left:0;text-align:left;margin-left:0;margin-top:0;width:8in;height:286.5pt;z-index:251659264;visibility:visible;mso-wrap-style:square;mso-width-percent:941;mso-height-percent:363;mso-top-percent:300;mso-wrap-distance-left:9pt;mso-wrap-distance-top:0;mso-wrap-distance-right:9pt;mso-wrap-distance-bottom:0;mso-position-horizontal:center;mso-position-horizontal-relative:page;mso-position-vertical-relative:page;mso-width-percent:941;mso-height-percent:363;mso-top-percent:300;mso-width-relative:page;mso-height-relative:page;v-text-anchor:bottom" o:gfxdata="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" filled="f" stroked="f" strokeweight=".5pt">
                     <v:textbox inset="126pt,0,54pt,0">
                       <w:txbxContent>
-                        <w:bookmarkStart w:id="1" w:name="_GoBack"/>
                         <w:p>
                           <w:pPr>
                             <w:pStyle w:val="Titre1"/>
@@ -444,7 +441,6 @@
                             </w:sdtContent>
                           </w:sdt>
                         </w:p>
-                        <w:bookmarkEnd w:id="1" w:displacedByCustomXml="next"/>
                         <w:sdt>
                           <w:sdtPr>
                             <w:alias w:val="Sous-titre"/>
@@ -641,7 +637,13 @@
           </w:r>
           <w:r>
             <w:lastRenderedPageBreak/>
-            <w:t xml:space="preserve">Mise en </w:t>
+            <w:t xml:space="preserve">Mise </w:t>
+          </w:r>
+          <w:r>
+            <w:t>en</w:t>
+          </w:r>
+          <w:r>
+            <w:t xml:space="preserve"> </w:t>
           </w:r>
           <w:r>
             <w:t>œuvre</w:t>
@@ -659,15 +661,7 @@
     </w:p>
     <w:p>
       <w:r>
-        <w:t xml:space="preserve">Dans cette partie du tutoriel, vous allez apprendre d'abord à installer, Oracle </w:t>
-      </w:r>
-      <w:proofErr w:type="spellStart"/>
-      <w:r>
-        <w:t>Database</w:t>
-      </w:r>
-      <w:proofErr w:type="spellEnd"/>
-      <w:r>
-        <w:t xml:space="preserve"> Express Edition.</w:t>
+        <w:t>Dans cette partie du tutoriel, vous allez apprendre d'abord à installer, Oracle Database Express Edition.</w:t>
       </w:r>
     </w:p>
     <w:p>
@@ -700,18 +694,10 @@
     </w:p>
     <w:p>
       <w:r>
-        <w:t xml:space="preserve">Il existe à ce jour une version Windows et </w:t>
-      </w:r>
-      <w:proofErr w:type="gramStart"/>
-      <w:r>
-        <w:t>Linux</w:t>
-      </w:r>
-      <w:r>
-        <w:t>(</w:t>
-      </w:r>
-      <w:proofErr w:type="gramEnd"/>
-      <w:r>
-        <w:t>Figure 1)</w:t>
+        <w:t>Il existe à ce jour une version Windows et Linux</w:t>
+      </w:r>
+      <w:r>
+        <w:t>(Figure 1)</w:t>
       </w:r>
       <w:r>
         <w:t>.</w:t>
@@ -771,15 +757,7 @@
         <w:t xml:space="preserve">Figure 1 : </w:t>
       </w:r>
       <w:r>
-        <w:t xml:space="preserve">Page de téléchargement d’Oracle </w:t>
-      </w:r>
-      <w:proofErr w:type="spellStart"/>
-      <w:r>
-        <w:t>Database</w:t>
-      </w:r>
-      <w:proofErr w:type="spellEnd"/>
-      <w:r>
-        <w:t xml:space="preserve"> XE</w:t>
+        <w:t>Page de téléchargement d’Oracle Database XE</w:t>
       </w:r>
     </w:p>
     <w:p>
@@ -893,16 +871,8 @@
         <w:rPr>
           <w:shd w:val="clear" w:color="auto" w:fill="FFFFFF"/>
         </w:rPr>
-        <w:t xml:space="preserve">lancez le fichier </w:t>
-      </w:r>
-      <w:proofErr w:type="spellStart"/>
-      <w:r>
-        <w:rPr>
-          <w:shd w:val="clear" w:color="auto" w:fill="FFFFFF"/>
-        </w:rPr>
-        <w:t>rpm</w:t>
-      </w:r>
-      <w:proofErr w:type="spellEnd"/>
+        <w:t>lancez le fichier rpm</w:t>
+      </w:r>
       <w:r>
         <w:rPr>
           <w:shd w:val="clear" w:color="auto" w:fill="FFFFFF"/>
@@ -1000,6 +970,11 @@
       </w:pPr>
     </w:p>
     <w:p>
+      <w:pPr>
+        <w:rPr>
+          <w:shd w:val="clear" w:color="auto" w:fill="FFFFFF"/>
+        </w:rPr>
+      </w:pPr>
       <w:r>
         <w:rPr>
           <w:shd w:val="clear" w:color="auto" w:fill="FFFFFF"/>
@@ -1010,41 +985,532 @@
         <w:rPr>
           <w:shd w:val="clear" w:color="auto" w:fill="FFFFFF"/>
         </w:rPr>
-        <w:t>a base de données est</w:t>
-      </w:r>
-      <w:r>
+        <w:t>a base de données est à présent opérationnelle.</w:t>
+      </w:r>
+    </w:p>
+    <w:p>
+      <w:pPr>
+        <w:spacing w:before="160" w:after="320" w:line="360" w:lineRule="auto"/>
+        <w:jc w:val="left"/>
         <w:rPr>
           <w:shd w:val="clear" w:color="auto" w:fill="FFFFFF"/>
         </w:rPr>
-        <w:t xml:space="preserve"> à présent</w:t>
-      </w:r>
+      </w:pPr>
       <w:r>
         <w:rPr>
           <w:shd w:val="clear" w:color="auto" w:fill="FFFFFF"/>
         </w:rPr>
-        <w:t xml:space="preserve"> </w:t>
-      </w:r>
-      <w:r>
-        <w:rPr>
-          <w:shd w:val="clear" w:color="auto" w:fill="FFFFFF"/>
-        </w:rPr>
-        <w:t>opérationnelle.</w:t>
+        <w:br w:type="page"/>
       </w:r>
     </w:p>
     <w:p>
       <w:pPr>
-        <w:jc w:val="center"/>
-      </w:pPr>
+        <w:pStyle w:val="Titre1"/>
+      </w:pPr>
+      <w:r>
+        <w:lastRenderedPageBreak/>
+        <w:t>Configuration client / serveur</w:t>
+      </w:r>
     </w:p>
     <w:p>
+      <w:pPr>
+        <w:pStyle w:val="Titre2"/>
+      </w:pPr>
+      <w:r>
+        <w:t>Con</w:t>
+      </w:r>
+      <w:bookmarkStart w:id="0" w:name="_GoBack"/>
+      <w:bookmarkEnd w:id="0"/>
+      <w:r>
+        <w:t>figuration</w:t>
+      </w:r>
+    </w:p>
+    <w:p>
+      <w:r>
+        <w:t>Dans un premier temps, pour être en mesure via</w:t>
+      </w:r>
+      <w:r>
+        <w:t xml:space="preserve"> SQL*Plus</w:t>
+      </w:r>
+      <w:r>
+        <w:t xml:space="preserve"> d’accéder à l’instance de la base de données, certaines variables d’environnement doivent être définies.</w:t>
+      </w:r>
+    </w:p>
+    <w:p/>
+    <w:p>
+      <w:pPr>
+        <w:pStyle w:val="Paragraphedeliste"/>
+        <w:numPr>
+          <w:ilvl w:val="0"/>
+          <w:numId w:val="38"/>
+        </w:numPr>
+      </w:pPr>
+      <w:r>
+        <w:t xml:space="preserve">ORACLE_HOME </w:t>
+      </w:r>
+      <w:r>
+        <w:t>(i</w:t>
+      </w:r>
+      <w:r>
+        <w:t xml:space="preserve">ndique </w:t>
+      </w:r>
+      <w:r>
+        <w:t>le répertoire d</w:t>
+      </w:r>
+      <w:r>
+        <w:t>’implantation du logiciel</w:t>
+      </w:r>
+      <w:r>
+        <w:t>)</w:t>
+      </w:r>
+    </w:p>
+    <w:p>
+      <w:pPr>
+        <w:pStyle w:val="Paragraphedeliste"/>
+        <w:numPr>
+          <w:ilvl w:val="0"/>
+          <w:numId w:val="38"/>
+        </w:numPr>
+      </w:pPr>
+      <w:r>
+        <w:t xml:space="preserve">PATH </w:t>
+      </w:r>
+    </w:p>
+    <w:p>
+      <w:pPr>
+        <w:pStyle w:val="Paragraphedeliste"/>
+        <w:numPr>
+          <w:ilvl w:val="0"/>
+          <w:numId w:val="38"/>
+        </w:numPr>
+      </w:pPr>
+      <w:r>
+        <w:t>ORACLE_SID</w:t>
+      </w:r>
+      <w:r>
+        <w:t xml:space="preserve"> (permet un accès direct à l’instance de la base de données)</w:t>
+      </w:r>
+    </w:p>
+    <w:p/>
+    <w:p>
+      <w:pPr>
+        <w:jc w:val="center"/>
+      </w:pPr>
+      <w:r>
+        <w:rPr>
+          <w:noProof/>
+        </w:rPr>
+        <w:drawing>
+          <wp:inline distT="0" distB="0" distL="0" distR="0" wp14:anchorId="3774CC80" wp14:editId="3529AC30">
+            <wp:extent cx="4115157" cy="662997"/>
+            <wp:effectExtent l="0" t="0" r="0" b="3810"/>
+            <wp:docPr id="2" name="Image 2"/>
+            <wp:cNvGraphicFramePr>
+              <a:graphicFrameLocks xmlns:a="http://schemas.openxmlformats.org/drawingml/2006/main" noChangeAspect="1"/>
+            </wp:cNvGraphicFramePr>
+            <a:graphic xmlns:a="http://schemas.openxmlformats.org/drawingml/2006/main">
+              <a:graphicData uri="http://schemas.openxmlformats.org/drawingml/2006/picture">
+                <pic:pic xmlns:pic="http://schemas.openxmlformats.org/drawingml/2006/picture">
+                  <pic:nvPicPr>
+                    <pic:cNvPr id="2" name="chrome_WsQLvFBhkr.png"/>
+                    <pic:cNvPicPr/>
+                  </pic:nvPicPr>
+                  <pic:blipFill>
+                    <a:blip r:embed="rId13"/>
+                    <a:stretch>
+                      <a:fillRect/>
+                    </a:stretch>
+                  </pic:blipFill>
+                  <pic:spPr>
+                    <a:xfrm>
+                      <a:off x="0" y="0"/>
+                      <a:ext cx="4115157" cy="662997"/>
+                    </a:xfrm>
+                    <a:prstGeom prst="rect">
+                      <a:avLst/>
+                    </a:prstGeom>
+                  </pic:spPr>
+                </pic:pic>
+              </a:graphicData>
+            </a:graphic>
+          </wp:inline>
+        </w:drawing>
+      </w:r>
+    </w:p>
+    <w:p>
+      <w:pPr>
+        <w:pStyle w:val="Citation"/>
+      </w:pPr>
+      <w:r>
+        <w:t>Figure 3 : définition des variables d’environnement</w:t>
+      </w:r>
+    </w:p>
+    <w:p/>
+    <w:p>
+      <w:pPr>
+        <w:jc w:val="center"/>
+      </w:pPr>
+      <w:r>
+        <w:rPr>
+          <w:noProof/>
+        </w:rPr>
+        <w:drawing>
+          <wp:inline distT="0" distB="0" distL="0" distR="0" wp14:anchorId="5032789F" wp14:editId="2DBB7B55">
+            <wp:extent cx="2141406" cy="228620"/>
+            <wp:effectExtent l="0" t="0" r="0" b="0"/>
+            <wp:docPr id="4" name="Image 4"/>
+            <wp:cNvGraphicFramePr>
+              <a:graphicFrameLocks xmlns:a="http://schemas.openxmlformats.org/drawingml/2006/main" noChangeAspect="1"/>
+            </wp:cNvGraphicFramePr>
+            <a:graphic xmlns:a="http://schemas.openxmlformats.org/drawingml/2006/main">
+              <a:graphicData uri="http://schemas.openxmlformats.org/drawingml/2006/picture">
+                <pic:pic xmlns:pic="http://schemas.openxmlformats.org/drawingml/2006/picture">
+                  <pic:nvPicPr>
+                    <pic:cNvPr id="4" name="chrome_q9lZgYZ5lN.png"/>
+                    <pic:cNvPicPr/>
+                  </pic:nvPicPr>
+                  <pic:blipFill>
+                    <a:blip r:embed="rId14"/>
+                    <a:stretch>
+                      <a:fillRect/>
+                    </a:stretch>
+                  </pic:blipFill>
+                  <pic:spPr>
+                    <a:xfrm>
+                      <a:off x="0" y="0"/>
+                      <a:ext cx="2141406" cy="228620"/>
+                    </a:xfrm>
+                    <a:prstGeom prst="rect">
+                      <a:avLst/>
+                    </a:prstGeom>
+                  </pic:spPr>
+                </pic:pic>
+              </a:graphicData>
+            </a:graphic>
+          </wp:inline>
+        </w:drawing>
+      </w:r>
+    </w:p>
+    <w:p>
+      <w:pPr>
+        <w:jc w:val="center"/>
+      </w:pPr>
+      <w:r>
+        <w:rPr>
+          <w:noProof/>
+        </w:rPr>
+        <w:drawing>
+          <wp:inline distT="0" distB="0" distL="0" distR="0" wp14:anchorId="43FD4955" wp14:editId="01FB8695">
+            <wp:extent cx="3116850" cy="213378"/>
+            <wp:effectExtent l="0" t="0" r="7620" b="0"/>
+            <wp:docPr id="5" name="Image 5"/>
+            <wp:cNvGraphicFramePr>
+              <a:graphicFrameLocks xmlns:a="http://schemas.openxmlformats.org/drawingml/2006/main" noChangeAspect="1"/>
+            </wp:cNvGraphicFramePr>
+            <a:graphic xmlns:a="http://schemas.openxmlformats.org/drawingml/2006/main">
+              <a:graphicData uri="http://schemas.openxmlformats.org/drawingml/2006/picture">
+                <pic:pic xmlns:pic="http://schemas.openxmlformats.org/drawingml/2006/picture">
+                  <pic:nvPicPr>
+                    <pic:cNvPr id="5" name="chrome_RsB0Iple77.png"/>
+                    <pic:cNvPicPr/>
+                  </pic:nvPicPr>
+                  <pic:blipFill>
+                    <a:blip r:embed="rId15"/>
+                    <a:stretch>
+                      <a:fillRect/>
+                    </a:stretch>
+                  </pic:blipFill>
+                  <pic:spPr>
+                    <a:xfrm>
+                      <a:off x="0" y="0"/>
+                      <a:ext cx="3116850" cy="213378"/>
+                    </a:xfrm>
+                    <a:prstGeom prst="rect">
+                      <a:avLst/>
+                    </a:prstGeom>
+                  </pic:spPr>
+                </pic:pic>
+              </a:graphicData>
+            </a:graphic>
+          </wp:inline>
+        </w:drawing>
+      </w:r>
+    </w:p>
+    <w:p>
+      <w:pPr>
+        <w:pStyle w:val="Citation"/>
+      </w:pPr>
+      <w:r>
+        <w:t>Figure 4 : Connexion en tant que sysdba</w:t>
+      </w:r>
+    </w:p>
+    <w:p/>
+    <w:p>
+      <w:pPr>
+        <w:pStyle w:val="Paragraphedeliste"/>
+        <w:keepNext/>
+        <w:keepLines/>
+        <w:numPr>
+          <w:ilvl w:val="0"/>
+          <w:numId w:val="39"/>
+        </w:numPr>
+        <w:spacing w:before="120" w:after="120" w:line="240" w:lineRule="auto"/>
+        <w:outlineLvl w:val="2"/>
+        <w:rPr>
+          <w:rFonts w:ascii="Arial" w:eastAsiaTheme="majorEastAsia" w:hAnsi="Arial" w:cs="Arial"/>
+          <w:vanish/>
+          <w:color w:val="0072C6" w:themeColor="accent1"/>
+          <w:sz w:val="28"/>
+          <w:szCs w:val="28"/>
+        </w:rPr>
+      </w:pPr>
+    </w:p>
+    <w:p>
+      <w:pPr>
+        <w:pStyle w:val="Titre3"/>
+      </w:pPr>
+      <w:r>
+        <w:t>Connexion</w:t>
+      </w:r>
       <w:r>
         <w:t xml:space="preserve"> </w:t>
+      </w:r>
+      <w:r>
+        <w:t>directe</w:t>
+      </w:r>
+    </w:p>
+    <w:p/>
+    <w:p>
+      <w:r>
+        <w:t xml:space="preserve">La connexion peut être effectuée directement à partir </w:t>
+      </w:r>
+      <w:r>
+        <w:t>du compte O.S. local associé au groupe O.S. DBA.</w:t>
+      </w:r>
+    </w:p>
+    <w:p/>
+    <w:p>
+      <w:pPr>
+        <w:jc w:val="center"/>
+      </w:pPr>
+      <w:r>
+        <w:rPr>
+          <w:noProof/>
+        </w:rPr>
+        <w:drawing>
+          <wp:inline distT="0" distB="0" distL="0" distR="0" wp14:anchorId="78BBC872" wp14:editId="7FB450F8">
+            <wp:extent cx="2979678" cy="220999"/>
+            <wp:effectExtent l="0" t="0" r="0" b="7620"/>
+            <wp:docPr id="6" name="Image 6"/>
+            <wp:cNvGraphicFramePr>
+              <a:graphicFrameLocks xmlns:a="http://schemas.openxmlformats.org/drawingml/2006/main" noChangeAspect="1"/>
+            </wp:cNvGraphicFramePr>
+            <a:graphic xmlns:a="http://schemas.openxmlformats.org/drawingml/2006/main">
+              <a:graphicData uri="http://schemas.openxmlformats.org/drawingml/2006/picture">
+                <pic:pic xmlns:pic="http://schemas.openxmlformats.org/drawingml/2006/picture">
+                  <pic:nvPicPr>
+                    <pic:cNvPr id="6" name="chrome_VdjiHyLfjJ.png"/>
+                    <pic:cNvPicPr/>
+                  </pic:nvPicPr>
+                  <pic:blipFill>
+                    <a:blip r:embed="rId16"/>
+                    <a:stretch>
+                      <a:fillRect/>
+                    </a:stretch>
+                  </pic:blipFill>
+                  <pic:spPr>
+                    <a:xfrm>
+                      <a:off x="0" y="0"/>
+                      <a:ext cx="2979678" cy="220999"/>
+                    </a:xfrm>
+                    <a:prstGeom prst="rect">
+                      <a:avLst/>
+                    </a:prstGeom>
+                  </pic:spPr>
+                </pic:pic>
+              </a:graphicData>
+            </a:graphic>
+          </wp:inline>
+        </w:drawing>
+      </w:r>
+    </w:p>
+    <w:p>
+      <w:pPr>
+        <w:pStyle w:val="Citation"/>
+      </w:pPr>
+      <w:r>
+        <w:t>Figure 5 : Connexion</w:t>
+      </w:r>
+    </w:p>
+    <w:p>
+      <w:pPr>
+        <w:spacing w:before="160" w:after="320" w:line="360" w:lineRule="auto"/>
+        <w:jc w:val="left"/>
+        <w:rPr>
+          <w:rFonts w:ascii="Arial" w:eastAsiaTheme="majorEastAsia" w:hAnsi="Arial" w:cs="Arial"/>
+          <w:color w:val="0072C6" w:themeColor="accent1"/>
+          <w:sz w:val="28"/>
+          <w:szCs w:val="28"/>
+          <w:highlight w:val="lightGray"/>
+        </w:rPr>
+      </w:pPr>
+      <w:r>
+        <w:rPr>
+          <w:highlight w:val="lightGray"/>
+        </w:rPr>
+        <w:br w:type="page"/>
+      </w:r>
+    </w:p>
+    <w:p>
+      <w:pPr>
+        <w:pStyle w:val="Titre3"/>
+      </w:pPr>
+      <w:r>
+        <w:lastRenderedPageBreak/>
+        <w:t xml:space="preserve">Connexion Réseau </w:t>
+      </w:r>
+    </w:p>
+    <w:p/>
+    <w:p>
+      <w:r>
+        <w:t>La connexion peut également être effectuée en mode réseau à partir :</w:t>
+      </w:r>
+    </w:p>
+    <w:p>
+      <w:pPr>
+        <w:pStyle w:val="Paragraphedeliste"/>
+        <w:numPr>
+          <w:ilvl w:val="0"/>
+          <w:numId w:val="40"/>
+        </w:numPr>
+      </w:pPr>
+      <w:r>
+        <w:t>Du nom de service réseau (utilisant une chaine de connexion)</w:t>
+      </w:r>
+    </w:p>
+    <w:p>
+      <w:pPr>
+        <w:pStyle w:val="Paragraphedeliste"/>
+        <w:numPr>
+          <w:ilvl w:val="0"/>
+          <w:numId w:val="40"/>
+        </w:numPr>
+      </w:pPr>
+      <w:r>
+        <w:t>EASYCONNECT, en mentionnant le nom de la machine, le port, et le nom du service réseau.</w:t>
+      </w:r>
+    </w:p>
+    <w:p/>
+    <w:p>
+      <w:pPr>
+        <w:jc w:val="center"/>
+      </w:pPr>
+      <w:r>
+        <w:rPr>
+          <w:noProof/>
+        </w:rPr>
+        <w:drawing>
+          <wp:inline distT="0" distB="0" distL="0" distR="0" wp14:anchorId="2AE6A9B7" wp14:editId="7F948D48">
+            <wp:extent cx="4656223" cy="236240"/>
+            <wp:effectExtent l="0" t="0" r="0" b="0"/>
+            <wp:docPr id="7" name="Image 7"/>
+            <wp:cNvGraphicFramePr>
+              <a:graphicFrameLocks xmlns:a="http://schemas.openxmlformats.org/drawingml/2006/main" noChangeAspect="1"/>
+            </wp:cNvGraphicFramePr>
+            <a:graphic xmlns:a="http://schemas.openxmlformats.org/drawingml/2006/main">
+              <a:graphicData uri="http://schemas.openxmlformats.org/drawingml/2006/picture">
+                <pic:pic xmlns:pic="http://schemas.openxmlformats.org/drawingml/2006/picture">
+                  <pic:nvPicPr>
+                    <pic:cNvPr id="7" name="chrome_mFNXFBW6pY.png"/>
+                    <pic:cNvPicPr/>
+                  </pic:nvPicPr>
+                  <pic:blipFill>
+                    <a:blip r:embed="rId17"/>
+                    <a:stretch>
+                      <a:fillRect/>
+                    </a:stretch>
+                  </pic:blipFill>
+                  <pic:spPr>
+                    <a:xfrm>
+                      <a:off x="0" y="0"/>
+                      <a:ext cx="4656223" cy="236240"/>
+                    </a:xfrm>
+                    <a:prstGeom prst="rect">
+                      <a:avLst/>
+                    </a:prstGeom>
+                  </pic:spPr>
+                </pic:pic>
+              </a:graphicData>
+            </a:graphic>
+          </wp:inline>
+        </w:drawing>
+      </w:r>
+    </w:p>
+    <w:p>
+      <w:pPr>
+        <w:pStyle w:val="Citation"/>
+      </w:pPr>
+      <w:r>
+        <w:t>Figure 6 : Connexion via le nom du service réseau</w:t>
+      </w:r>
+    </w:p>
+    <w:p>
+      <w:pPr>
+        <w:jc w:val="center"/>
+      </w:pPr>
+      <w:r>
+        <w:rPr>
+          <w:noProof/>
+        </w:rPr>
+        <w:drawing>
+          <wp:inline distT="0" distB="0" distL="0" distR="0" wp14:anchorId="572B726A" wp14:editId="24541A2D">
+            <wp:extent cx="5410669" cy="472481"/>
+            <wp:effectExtent l="0" t="0" r="0" b="3810"/>
+            <wp:docPr id="9" name="Image 9"/>
+            <wp:cNvGraphicFramePr>
+              <a:graphicFrameLocks xmlns:a="http://schemas.openxmlformats.org/drawingml/2006/main" noChangeAspect="1"/>
+            </wp:cNvGraphicFramePr>
+            <a:graphic xmlns:a="http://schemas.openxmlformats.org/drawingml/2006/main">
+              <a:graphicData uri="http://schemas.openxmlformats.org/drawingml/2006/picture">
+                <pic:pic xmlns:pic="http://schemas.openxmlformats.org/drawingml/2006/picture">
+                  <pic:nvPicPr>
+                    <pic:cNvPr id="9" name="chrome_B1pxOY56FU.png"/>
+                    <pic:cNvPicPr/>
+                  </pic:nvPicPr>
+                  <pic:blipFill>
+                    <a:blip r:embed="rId18"/>
+                    <a:stretch>
+                      <a:fillRect/>
+                    </a:stretch>
+                  </pic:blipFill>
+                  <pic:spPr>
+                    <a:xfrm>
+                      <a:off x="0" y="0"/>
+                      <a:ext cx="5410669" cy="472481"/>
+                    </a:xfrm>
+                    <a:prstGeom prst="rect">
+                      <a:avLst/>
+                    </a:prstGeom>
+                  </pic:spPr>
+                </pic:pic>
+              </a:graphicData>
+            </a:graphic>
+          </wp:inline>
+        </w:drawing>
+      </w:r>
+    </w:p>
+    <w:p>
+      <w:pPr>
+        <w:pStyle w:val="Citation"/>
+      </w:pPr>
+      <w:r>
+        <w:t>Figure 7 : Connexion via EASYCONNECT.</w:t>
       </w:r>
     </w:p>
     <w:sectPr>
-      <w:headerReference w:type="default" r:id="rId13"/>
-      <w:footerReference w:type="default" r:id="rId14"/>
-      <w:footerReference w:type="first" r:id="rId15"/>
+      <w:headerReference w:type="default" r:id="rId19"/>
+      <w:footerReference w:type="default" r:id="rId20"/>
+      <w:footerReference w:type="first" r:id="rId21"/>
       <w:pgSz w:w="11907" w:h="16839" w:code="9"/>
       <w:pgMar w:top="1901" w:right="1008" w:bottom="1440" w:left="1008" w:header="720" w:footer="432" w:gutter="0"/>
       <w:pgNumType w:start="0"/>
@@ -1520,7 +1986,6 @@
     <w:lvl w:ilvl="0" w:tplc="FE268AD6">
       <w:start w:val="1"/>
       <w:numFmt w:val="decimal"/>
-      <w:pStyle w:val="Titre2"/>
       <w:lvlText w:val="%1"/>
       <w:lvlJc w:val="left"/>
       <w:pPr>
@@ -1604,6 +2069,119 @@
     </w:lvl>
   </w:abstractNum>
   <w:abstractNum w:abstractNumId="11" w15:restartNumberingAfterBreak="0">
+    <w:nsid w:val="0C166030"/>
+    <w:multiLevelType w:val="hybridMultilevel"/>
+    <w:tmpl w:val="F6B89392"/>
+    <w:lvl w:ilvl="0" w:tplc="040C0001">
+      <w:start w:val="1"/>
+      <w:numFmt w:val="bullet"/>
+      <w:lvlText w:val=""/>
+      <w:lvlJc w:val="left"/>
+      <w:pPr>
+        <w:ind w:left="720" w:hanging="360"/>
+      </w:pPr>
+      <w:rPr>
+        <w:rFonts w:ascii="Symbol" w:hAnsi="Symbol" w:hint="default"/>
+      </w:rPr>
+    </w:lvl>
+    <w:lvl w:ilvl="1" w:tplc="040C0003" w:tentative="1">
+      <w:start w:val="1"/>
+      <w:numFmt w:val="bullet"/>
+      <w:lvlText w:val="o"/>
+      <w:lvlJc w:val="left"/>
+      <w:pPr>
+        <w:ind w:left="1440" w:hanging="360"/>
+      </w:pPr>
+      <w:rPr>
+        <w:rFonts w:ascii="Courier New" w:hAnsi="Courier New" w:cs="Courier New" w:hint="default"/>
+      </w:rPr>
+    </w:lvl>
+    <w:lvl w:ilvl="2" w:tplc="040C0005" w:tentative="1">
+      <w:start w:val="1"/>
+      <w:numFmt w:val="bullet"/>
+      <w:lvlText w:val=""/>
+      <w:lvlJc w:val="left"/>
+      <w:pPr>
+        <w:ind w:left="2160" w:hanging="360"/>
+      </w:pPr>
+      <w:rPr>
+        <w:rFonts w:ascii="Wingdings" w:hAnsi="Wingdings" w:hint="default"/>
+      </w:rPr>
+    </w:lvl>
+    <w:lvl w:ilvl="3" w:tplc="040C0001" w:tentative="1">
+      <w:start w:val="1"/>
+      <w:numFmt w:val="bullet"/>
+      <w:lvlText w:val=""/>
+      <w:lvlJc w:val="left"/>
+      <w:pPr>
+        <w:ind w:left="2880" w:hanging="360"/>
+      </w:pPr>
+      <w:rPr>
+        <w:rFonts w:ascii="Symbol" w:hAnsi="Symbol" w:hint="default"/>
+      </w:rPr>
+    </w:lvl>
+    <w:lvl w:ilvl="4" w:tplc="040C0003" w:tentative="1">
+      <w:start w:val="1"/>
+      <w:numFmt w:val="bullet"/>
+      <w:lvlText w:val="o"/>
+      <w:lvlJc w:val="left"/>
+      <w:pPr>
+        <w:ind w:left="3600" w:hanging="360"/>
+      </w:pPr>
+      <w:rPr>
+        <w:rFonts w:ascii="Courier New" w:hAnsi="Courier New" w:cs="Courier New" w:hint="default"/>
+      </w:rPr>
+    </w:lvl>
+    <w:lvl w:ilvl="5" w:tplc="040C0005" w:tentative="1">
+      <w:start w:val="1"/>
+      <w:numFmt w:val="bullet"/>
+      <w:lvlText w:val=""/>
+      <w:lvlJc w:val="left"/>
+      <w:pPr>
+        <w:ind w:left="4320" w:hanging="360"/>
+      </w:pPr>
+      <w:rPr>
+        <w:rFonts w:ascii="Wingdings" w:hAnsi="Wingdings" w:hint="default"/>
+      </w:rPr>
+    </w:lvl>
+    <w:lvl w:ilvl="6" w:tplc="040C0001" w:tentative="1">
+      <w:start w:val="1"/>
+      <w:numFmt w:val="bullet"/>
+      <w:lvlText w:val=""/>
+      <w:lvlJc w:val="left"/>
+      <w:pPr>
+        <w:ind w:left="5040" w:hanging="360"/>
+      </w:pPr>
+      <w:rPr>
+        <w:rFonts w:ascii="Symbol" w:hAnsi="Symbol" w:hint="default"/>
+      </w:rPr>
+    </w:lvl>
+    <w:lvl w:ilvl="7" w:tplc="040C0003" w:tentative="1">
+      <w:start w:val="1"/>
+      <w:numFmt w:val="bullet"/>
+      <w:lvlText w:val="o"/>
+      <w:lvlJc w:val="left"/>
+      <w:pPr>
+        <w:ind w:left="5760" w:hanging="360"/>
+      </w:pPr>
+      <w:rPr>
+        <w:rFonts w:ascii="Courier New" w:hAnsi="Courier New" w:cs="Courier New" w:hint="default"/>
+      </w:rPr>
+    </w:lvl>
+    <w:lvl w:ilvl="8" w:tplc="040C0005" w:tentative="1">
+      <w:start w:val="1"/>
+      <w:numFmt w:val="bullet"/>
+      <w:lvlText w:val=""/>
+      <w:lvlJc w:val="left"/>
+      <w:pPr>
+        <w:ind w:left="6480" w:hanging="360"/>
+      </w:pPr>
+      <w:rPr>
+        <w:rFonts w:ascii="Wingdings" w:hAnsi="Wingdings" w:hint="default"/>
+      </w:rPr>
+    </w:lvl>
+  </w:abstractNum>
+  <w:abstractNum w:abstractNumId="12" w15:restartNumberingAfterBreak="0">
     <w:nsid w:val="0C4B5103"/>
     <w:multiLevelType w:val="hybridMultilevel"/>
     <w:tmpl w:val="AD0AC416"/>
@@ -1696,7 +2274,7 @@
       </w:pPr>
     </w:lvl>
   </w:abstractNum>
-  <w:abstractNum w:abstractNumId="12" w15:restartNumberingAfterBreak="0">
+  <w:abstractNum w:abstractNumId="13" w15:restartNumberingAfterBreak="0">
     <w:nsid w:val="120456A2"/>
     <w:multiLevelType w:val="multilevel"/>
     <w:tmpl w:val="0409001F"/>
@@ -1782,7 +2360,7 @@
       </w:pPr>
     </w:lvl>
   </w:abstractNum>
-  <w:abstractNum w:abstractNumId="13" w15:restartNumberingAfterBreak="0">
+  <w:abstractNum w:abstractNumId="14" w15:restartNumberingAfterBreak="0">
     <w:nsid w:val="188D18BA"/>
     <w:multiLevelType w:val="hybridMultilevel"/>
     <w:tmpl w:val="89C23802"/>
@@ -1871,7 +2449,7 @@
       </w:pPr>
     </w:lvl>
   </w:abstractNum>
-  <w:abstractNum w:abstractNumId="14" w15:restartNumberingAfterBreak="0">
+  <w:abstractNum w:abstractNumId="15" w15:restartNumberingAfterBreak="0">
     <w:nsid w:val="1B0429F5"/>
     <w:multiLevelType w:val="multilevel"/>
     <w:tmpl w:val="04090023"/>
@@ -1958,7 +2536,7 @@
       </w:pPr>
     </w:lvl>
   </w:abstractNum>
-  <w:abstractNum w:abstractNumId="15" w15:restartNumberingAfterBreak="0">
+  <w:abstractNum w:abstractNumId="16" w15:restartNumberingAfterBreak="0">
     <w:nsid w:val="1F111726"/>
     <w:multiLevelType w:val="multilevel"/>
     <w:tmpl w:val="0409001D"/>
@@ -2044,7 +2622,101 @@
       </w:pPr>
     </w:lvl>
   </w:abstractNum>
-  <w:abstractNum w:abstractNumId="16" w15:restartNumberingAfterBreak="0">
+  <w:abstractNum w:abstractNumId="17" w15:restartNumberingAfterBreak="0">
+    <w:nsid w:val="2049452E"/>
+    <w:multiLevelType w:val="multilevel"/>
+    <w:tmpl w:val="040C0025"/>
+    <w:lvl w:ilvl="0">
+      <w:start w:val="1"/>
+      <w:numFmt w:val="decimal"/>
+      <w:lvlText w:val="%1"/>
+      <w:lvlJc w:val="left"/>
+      <w:pPr>
+        <w:ind w:left="432" w:hanging="432"/>
+      </w:pPr>
+    </w:lvl>
+    <w:lvl w:ilvl="1">
+      <w:start w:val="1"/>
+      <w:numFmt w:val="decimal"/>
+      <w:pStyle w:val="Titre2"/>
+      <w:lvlText w:val="%1.%2"/>
+      <w:lvlJc w:val="left"/>
+      <w:pPr>
+        <w:ind w:left="576" w:hanging="576"/>
+      </w:pPr>
+    </w:lvl>
+    <w:lvl w:ilvl="2">
+      <w:start w:val="1"/>
+      <w:numFmt w:val="decimal"/>
+      <w:pStyle w:val="Titre3"/>
+      <w:lvlText w:val="%1.%2.%3"/>
+      <w:lvlJc w:val="left"/>
+      <w:pPr>
+        <w:ind w:left="720" w:hanging="720"/>
+      </w:pPr>
+    </w:lvl>
+    <w:lvl w:ilvl="3">
+      <w:start w:val="1"/>
+      <w:numFmt w:val="decimal"/>
+      <w:pStyle w:val="Titre4"/>
+      <w:lvlText w:val="%1.%2.%3.%4"/>
+      <w:lvlJc w:val="left"/>
+      <w:pPr>
+        <w:ind w:left="864" w:hanging="864"/>
+      </w:pPr>
+    </w:lvl>
+    <w:lvl w:ilvl="4">
+      <w:start w:val="1"/>
+      <w:numFmt w:val="decimal"/>
+      <w:pStyle w:val="Titre5"/>
+      <w:lvlText w:val="%1.%2.%3.%4.%5"/>
+      <w:lvlJc w:val="left"/>
+      <w:pPr>
+        <w:ind w:left="1008" w:hanging="1008"/>
+      </w:pPr>
+    </w:lvl>
+    <w:lvl w:ilvl="5">
+      <w:start w:val="1"/>
+      <w:numFmt w:val="decimal"/>
+      <w:pStyle w:val="Titre6"/>
+      <w:lvlText w:val="%1.%2.%3.%4.%5.%6"/>
+      <w:lvlJc w:val="left"/>
+      <w:pPr>
+        <w:ind w:left="1152" w:hanging="1152"/>
+      </w:pPr>
+    </w:lvl>
+    <w:lvl w:ilvl="6">
+      <w:start w:val="1"/>
+      <w:numFmt w:val="decimal"/>
+      <w:pStyle w:val="Titre7"/>
+      <w:lvlText w:val="%1.%2.%3.%4.%5.%6.%7"/>
+      <w:lvlJc w:val="left"/>
+      <w:pPr>
+        <w:ind w:left="1296" w:hanging="1296"/>
+      </w:pPr>
+    </w:lvl>
+    <w:lvl w:ilvl="7">
+      <w:start w:val="1"/>
+      <w:numFmt w:val="decimal"/>
+      <w:pStyle w:val="Titre8"/>
+      <w:lvlText w:val="%1.%2.%3.%4.%5.%6.%7.%8"/>
+      <w:lvlJc w:val="left"/>
+      <w:pPr>
+        <w:ind w:left="1440" w:hanging="1440"/>
+      </w:pPr>
+    </w:lvl>
+    <w:lvl w:ilvl="8">
+      <w:start w:val="1"/>
+      <w:numFmt w:val="decimal"/>
+      <w:pStyle w:val="Titre9"/>
+      <w:lvlText w:val="%1.%2.%3.%4.%5.%6.%7.%8.%9"/>
+      <w:lvlJc w:val="left"/>
+      <w:pPr>
+        <w:ind w:left="1584" w:hanging="1584"/>
+      </w:pPr>
+    </w:lvl>
+  </w:abstractNum>
+  <w:abstractNum w:abstractNumId="18" w15:restartNumberingAfterBreak="0">
     <w:nsid w:val="21AA3399"/>
     <w:multiLevelType w:val="hybridMultilevel"/>
     <w:tmpl w:val="3F1EDDF2"/>
@@ -2133,7 +2805,7 @@
       </w:pPr>
     </w:lvl>
   </w:abstractNum>
-  <w:abstractNum w:abstractNumId="17" w15:restartNumberingAfterBreak="0">
+  <w:abstractNum w:abstractNumId="19" w15:restartNumberingAfterBreak="0">
     <w:nsid w:val="2A3A2092"/>
     <w:multiLevelType w:val="hybridMultilevel"/>
     <w:tmpl w:val="901E5BF8"/>
@@ -2246,7 +2918,7 @@
       </w:rPr>
     </w:lvl>
   </w:abstractNum>
-  <w:abstractNum w:abstractNumId="18" w15:restartNumberingAfterBreak="0">
+  <w:abstractNum w:abstractNumId="20" w15:restartNumberingAfterBreak="0">
     <w:nsid w:val="2C1272CE"/>
     <w:multiLevelType w:val="hybridMultilevel"/>
     <w:tmpl w:val="346EC5CE"/>
@@ -2362,7 +3034,7 @@
       </w:rPr>
     </w:lvl>
   </w:abstractNum>
-  <w:abstractNum w:abstractNumId="19" w15:restartNumberingAfterBreak="0">
+  <w:abstractNum w:abstractNumId="21" w15:restartNumberingAfterBreak="0">
     <w:nsid w:val="2C836103"/>
     <w:multiLevelType w:val="hybridMultilevel"/>
     <w:tmpl w:val="1BB41C72"/>
@@ -2478,7 +3150,7 @@
       </w:rPr>
     </w:lvl>
   </w:abstractNum>
-  <w:abstractNum w:abstractNumId="20" w15:restartNumberingAfterBreak="0">
+  <w:abstractNum w:abstractNumId="22" w15:restartNumberingAfterBreak="0">
     <w:nsid w:val="34E74C5A"/>
     <w:multiLevelType w:val="hybridMultilevel"/>
     <w:tmpl w:val="C700F568"/>
@@ -2567,7 +3239,7 @@
       </w:pPr>
     </w:lvl>
   </w:abstractNum>
-  <w:abstractNum w:abstractNumId="21" w15:restartNumberingAfterBreak="0">
+  <w:abstractNum w:abstractNumId="23" w15:restartNumberingAfterBreak="0">
     <w:nsid w:val="39CA2A5B"/>
     <w:multiLevelType w:val="hybridMultilevel"/>
     <w:tmpl w:val="4AD2C09E"/>
@@ -2653,7 +3325,7 @@
       </w:pPr>
     </w:lvl>
   </w:abstractNum>
-  <w:abstractNum w:abstractNumId="22" w15:restartNumberingAfterBreak="0">
+  <w:abstractNum w:abstractNumId="24" w15:restartNumberingAfterBreak="0">
     <w:nsid w:val="3EFC1625"/>
     <w:multiLevelType w:val="hybridMultilevel"/>
     <w:tmpl w:val="89E6AC6A"/>
@@ -2739,7 +3411,7 @@
       </w:pPr>
     </w:lvl>
   </w:abstractNum>
-  <w:abstractNum w:abstractNumId="23" w15:restartNumberingAfterBreak="0">
+  <w:abstractNum w:abstractNumId="25" w15:restartNumberingAfterBreak="0">
     <w:nsid w:val="3FD05FA9"/>
     <w:multiLevelType w:val="hybridMultilevel"/>
     <w:tmpl w:val="747E93F4"/>
@@ -2825,7 +3497,7 @@
       </w:pPr>
     </w:lvl>
   </w:abstractNum>
-  <w:abstractNum w:abstractNumId="24" w15:restartNumberingAfterBreak="0">
+  <w:abstractNum w:abstractNumId="26" w15:restartNumberingAfterBreak="0">
     <w:nsid w:val="41982547"/>
     <w:multiLevelType w:val="hybridMultilevel"/>
     <w:tmpl w:val="AC26D3C8"/>
@@ -2911,7 +3583,7 @@
       </w:pPr>
     </w:lvl>
   </w:abstractNum>
-  <w:abstractNum w:abstractNumId="25" w15:restartNumberingAfterBreak="0">
+  <w:abstractNum w:abstractNumId="27" w15:restartNumberingAfterBreak="0">
     <w:nsid w:val="43EE43B7"/>
     <w:multiLevelType w:val="hybridMultilevel"/>
     <w:tmpl w:val="075C9506"/>
@@ -3027,7 +3699,7 @@
       </w:rPr>
     </w:lvl>
   </w:abstractNum>
-  <w:abstractNum w:abstractNumId="26" w15:restartNumberingAfterBreak="0">
+  <w:abstractNum w:abstractNumId="28" w15:restartNumberingAfterBreak="0">
     <w:nsid w:val="46171907"/>
     <w:multiLevelType w:val="hybridMultilevel"/>
     <w:tmpl w:val="CDC20D5E"/>
@@ -3113,7 +3785,7 @@
       </w:pPr>
     </w:lvl>
   </w:abstractNum>
-  <w:abstractNum w:abstractNumId="27" w15:restartNumberingAfterBreak="0">
+  <w:abstractNum w:abstractNumId="29" w15:restartNumberingAfterBreak="0">
     <w:nsid w:val="59C470FF"/>
     <w:multiLevelType w:val="hybridMultilevel"/>
     <w:tmpl w:val="4CB070A4"/>
@@ -3199,7 +3871,7 @@
       </w:pPr>
     </w:lvl>
   </w:abstractNum>
-  <w:abstractNum w:abstractNumId="28" w15:restartNumberingAfterBreak="0">
+  <w:abstractNum w:abstractNumId="30" w15:restartNumberingAfterBreak="0">
     <w:nsid w:val="5B6A3C07"/>
     <w:multiLevelType w:val="hybridMultilevel"/>
     <w:tmpl w:val="393E89C4"/>
@@ -3312,7 +3984,7 @@
       </w:rPr>
     </w:lvl>
   </w:abstractNum>
-  <w:abstractNum w:abstractNumId="29" w15:restartNumberingAfterBreak="0">
+  <w:abstractNum w:abstractNumId="31" w15:restartNumberingAfterBreak="0">
     <w:nsid w:val="5E3B3E50"/>
     <w:multiLevelType w:val="hybridMultilevel"/>
     <w:tmpl w:val="90B88624"/>
@@ -3398,7 +4070,7 @@
       </w:pPr>
     </w:lvl>
   </w:abstractNum>
-  <w:abstractNum w:abstractNumId="30" w15:restartNumberingAfterBreak="0">
+  <w:abstractNum w:abstractNumId="32" w15:restartNumberingAfterBreak="0">
     <w:nsid w:val="5FA20A4E"/>
     <w:multiLevelType w:val="hybridMultilevel"/>
     <w:tmpl w:val="4F8AD3AE"/>
@@ -3487,7 +4159,7 @@
       </w:pPr>
     </w:lvl>
   </w:abstractNum>
-  <w:abstractNum w:abstractNumId="31" w15:restartNumberingAfterBreak="0">
+  <w:abstractNum w:abstractNumId="33" w15:restartNumberingAfterBreak="0">
     <w:nsid w:val="62D723F2"/>
     <w:multiLevelType w:val="hybridMultilevel"/>
     <w:tmpl w:val="7A36EF9E"/>
@@ -3573,14 +4245,99 @@
       </w:pPr>
     </w:lvl>
   </w:abstractNum>
-  <w:abstractNum w:abstractNumId="32" w15:restartNumberingAfterBreak="0">
+  <w:abstractNum w:abstractNumId="34" w15:restartNumberingAfterBreak="0">
+    <w:nsid w:val="6A1D223A"/>
+    <w:multiLevelType w:val="multilevel"/>
+    <w:tmpl w:val="040C001F"/>
+    <w:lvl w:ilvl="0">
+      <w:start w:val="1"/>
+      <w:numFmt w:val="decimal"/>
+      <w:lvlText w:val="%1."/>
+      <w:lvlJc w:val="left"/>
+      <w:pPr>
+        <w:ind w:left="360" w:hanging="360"/>
+      </w:pPr>
+    </w:lvl>
+    <w:lvl w:ilvl="1">
+      <w:start w:val="1"/>
+      <w:numFmt w:val="decimal"/>
+      <w:lvlText w:val="%1.%2."/>
+      <w:lvlJc w:val="left"/>
+      <w:pPr>
+        <w:ind w:left="792" w:hanging="432"/>
+      </w:pPr>
+    </w:lvl>
+    <w:lvl w:ilvl="2">
+      <w:start w:val="1"/>
+      <w:numFmt w:val="decimal"/>
+      <w:lvlText w:val="%1.%2.%3."/>
+      <w:lvlJc w:val="left"/>
+      <w:pPr>
+        <w:ind w:left="1224" w:hanging="504"/>
+      </w:pPr>
+    </w:lvl>
+    <w:lvl w:ilvl="3">
+      <w:start w:val="1"/>
+      <w:numFmt w:val="decimal"/>
+      <w:lvlText w:val="%1.%2.%3.%4."/>
+      <w:lvlJc w:val="left"/>
+      <w:pPr>
+        <w:ind w:left="1728" w:hanging="648"/>
+      </w:pPr>
+    </w:lvl>
+    <w:lvl w:ilvl="4">
+      <w:start w:val="1"/>
+      <w:numFmt w:val="decimal"/>
+      <w:lvlText w:val="%1.%2.%3.%4.%5."/>
+      <w:lvlJc w:val="left"/>
+      <w:pPr>
+        <w:ind w:left="2232" w:hanging="792"/>
+      </w:pPr>
+    </w:lvl>
+    <w:lvl w:ilvl="5">
+      <w:start w:val="1"/>
+      <w:numFmt w:val="decimal"/>
+      <w:lvlText w:val="%1.%2.%3.%4.%5.%6."/>
+      <w:lvlJc w:val="left"/>
+      <w:pPr>
+        <w:ind w:left="2736" w:hanging="936"/>
+      </w:pPr>
+    </w:lvl>
+    <w:lvl w:ilvl="6">
+      <w:start w:val="1"/>
+      <w:numFmt w:val="decimal"/>
+      <w:lvlText w:val="%1.%2.%3.%4.%5.%6.%7."/>
+      <w:lvlJc w:val="left"/>
+      <w:pPr>
+        <w:ind w:left="3240" w:hanging="1080"/>
+      </w:pPr>
+    </w:lvl>
+    <w:lvl w:ilvl="7">
+      <w:start w:val="1"/>
+      <w:numFmt w:val="decimal"/>
+      <w:lvlText w:val="%1.%2.%3.%4.%5.%6.%7.%8."/>
+      <w:lvlJc w:val="left"/>
+      <w:pPr>
+        <w:ind w:left="3744" w:hanging="1224"/>
+      </w:pPr>
+    </w:lvl>
+    <w:lvl w:ilvl="8">
+      <w:start w:val="1"/>
+      <w:numFmt w:val="decimal"/>
+      <w:lvlText w:val="%1.%2.%3.%4.%5.%6.%7.%8.%9."/>
+      <w:lvlJc w:val="left"/>
+      <w:pPr>
+        <w:ind w:left="4320" w:hanging="1440"/>
+      </w:pPr>
+    </w:lvl>
+  </w:abstractNum>
+  <w:abstractNum w:abstractNumId="35" w15:restartNumberingAfterBreak="0">
     <w:nsid w:val="6C4D1E4C"/>
     <w:multiLevelType w:val="hybridMultilevel"/>
     <w:tmpl w:val="A418BD2E"/>
     <w:lvl w:ilvl="0" w:tplc="812286A6">
       <w:start w:val="1"/>
       <w:numFmt w:val="decimal"/>
-      <w:pStyle w:val="Titre3"/>
       <w:lvlText w:val="%1.1"/>
       <w:lvlJc w:val="left"/>
       <w:pPr>
@@ -3663,7 +4420,7 @@
       </w:pPr>
     </w:lvl>
   </w:abstractNum>
-  <w:abstractNum w:abstractNumId="33" w15:restartNumberingAfterBreak="0">
+  <w:abstractNum w:abstractNumId="36" w15:restartNumberingAfterBreak="0">
     <w:nsid w:val="71B21CC4"/>
     <w:multiLevelType w:val="hybridMultilevel"/>
     <w:tmpl w:val="9FBC55E2"/>
@@ -3749,7 +4506,120 @@
       </w:pPr>
     </w:lvl>
   </w:abstractNum>
-  <w:abstractNum w:abstractNumId="34" w15:restartNumberingAfterBreak="0">
+  <w:abstractNum w:abstractNumId="37" w15:restartNumberingAfterBreak="0">
+    <w:nsid w:val="79A20546"/>
+    <w:multiLevelType w:val="hybridMultilevel"/>
+    <w:tmpl w:val="12DE3578"/>
+    <w:lvl w:ilvl="0" w:tplc="040C0001">
+      <w:start w:val="1"/>
+      <w:numFmt w:val="bullet"/>
+      <w:lvlText w:val=""/>
+      <w:lvlJc w:val="left"/>
+      <w:pPr>
+        <w:ind w:left="720" w:hanging="360"/>
+      </w:pPr>
+      <w:rPr>
+        <w:rFonts w:ascii="Symbol" w:hAnsi="Symbol" w:hint="default"/>
+      </w:rPr>
+    </w:lvl>
+    <w:lvl w:ilvl="1" w:tplc="040C0003" w:tentative="1">
+      <w:start w:val="1"/>
+      <w:numFmt w:val="bullet"/>
+      <w:lvlText w:val="o"/>
+      <w:lvlJc w:val="left"/>
+      <w:pPr>
+        <w:ind w:left="1440" w:hanging="360"/>
+      </w:pPr>
+      <w:rPr>
+        <w:rFonts w:ascii="Courier New" w:hAnsi="Courier New" w:cs="Courier New" w:hint="default"/>
+      </w:rPr>
+    </w:lvl>
+    <w:lvl w:ilvl="2" w:tplc="040C0005" w:tentative="1">
+      <w:start w:val="1"/>
+      <w:numFmt w:val="bullet"/>
+      <w:lvlText w:val=""/>
+      <w:lvlJc w:val="left"/>
+      <w:pPr>
+        <w:ind w:left="2160" w:hanging="360"/>
+      </w:pPr>
+      <w:rPr>
+        <w:rFonts w:ascii="Wingdings" w:hAnsi="Wingdings" w:hint="default"/>
+      </w:rPr>
+    </w:lvl>
+    <w:lvl w:ilvl="3" w:tplc="040C0001" w:tentative="1">
+      <w:start w:val="1"/>
+      <w:numFmt w:val="bullet"/>
+      <w:lvlText w:val=""/>
+      <w:lvlJc w:val="left"/>
+      <w:pPr>
+        <w:ind w:left="2880" w:hanging="360"/>
+      </w:pPr>
+      <w:rPr>
+        <w:rFonts w:ascii="Symbol" w:hAnsi="Symbol" w:hint="default"/>
+      </w:rPr>
+    </w:lvl>
+    <w:lvl w:ilvl="4" w:tplc="040C0003" w:tentative="1">
+      <w:start w:val="1"/>
+      <w:numFmt w:val="bullet"/>
+      <w:lvlText w:val="o"/>
+      <w:lvlJc w:val="left"/>
+      <w:pPr>
+        <w:ind w:left="3600" w:hanging="360"/>
+      </w:pPr>
+      <w:rPr>
+        <w:rFonts w:ascii="Courier New" w:hAnsi="Courier New" w:cs="Courier New" w:hint="default"/>
+      </w:rPr>
+    </w:lvl>
+    <w:lvl w:ilvl="5" w:tplc="040C0005" w:tentative="1">
+      <w:start w:val="1"/>
+      <w:numFmt w:val="bullet"/>
+      <w:lvlText w:val=""/>
+      <w:lvlJc w:val="left"/>
+      <w:pPr>
+        <w:ind w:left="4320" w:hanging="360"/>
+      </w:pPr>
+      <w:rPr>
+        <w:rFonts w:ascii="Wingdings" w:hAnsi="Wingdings" w:hint="default"/>
+      </w:rPr>
+    </w:lvl>
+    <w:lvl w:ilvl="6" w:tplc="040C0001" w:tentative="1">
+      <w:start w:val="1"/>
+      <w:numFmt w:val="bullet"/>
+      <w:lvlText w:val=""/>
+      <w:lvlJc w:val="left"/>
+      <w:pPr>
+        <w:ind w:left="5040" w:hanging="360"/>
+      </w:pPr>
+      <w:rPr>
+        <w:rFonts w:ascii="Symbol" w:hAnsi="Symbol" w:hint="default"/>
+      </w:rPr>
+    </w:lvl>
+    <w:lvl w:ilvl="7" w:tplc="040C0003" w:tentative="1">
+      <w:start w:val="1"/>
+      <w:numFmt w:val="bullet"/>
+      <w:lvlText w:val="o"/>
+      <w:lvlJc w:val="left"/>
+      <w:pPr>
+        <w:ind w:left="5760" w:hanging="360"/>
+      </w:pPr>
+      <w:rPr>
+        <w:rFonts w:ascii="Courier New" w:hAnsi="Courier New" w:cs="Courier New" w:hint="default"/>
+      </w:rPr>
+    </w:lvl>
+    <w:lvl w:ilvl="8" w:tplc="040C0005" w:tentative="1">
+      <w:start w:val="1"/>
+      <w:numFmt w:val="bullet"/>
+      <w:lvlText w:val=""/>
+      <w:lvlJc w:val="left"/>
+      <w:pPr>
+        <w:ind w:left="6480" w:hanging="360"/>
+      </w:pPr>
+      <w:rPr>
+        <w:rFonts w:ascii="Wingdings" w:hAnsi="Wingdings" w:hint="default"/>
+      </w:rPr>
+    </w:lvl>
+  </w:abstractNum>
+  <w:abstractNum w:abstractNumId="38" w15:restartNumberingAfterBreak="0">
     <w:nsid w:val="79F61C5D"/>
     <w:multiLevelType w:val="hybridMultilevel"/>
     <w:tmpl w:val="9F4A8688"/>
@@ -3866,7 +4736,7 @@
       </w:rPr>
     </w:lvl>
   </w:abstractNum>
-  <w:abstractNum w:abstractNumId="35" w15:restartNumberingAfterBreak="0">
+  <w:abstractNum w:abstractNumId="39" w15:restartNumberingAfterBreak="0">
     <w:nsid w:val="7E0E25B5"/>
     <w:multiLevelType w:val="hybridMultilevel"/>
     <w:tmpl w:val="24D0AB70"/>
@@ -3959,34 +4829,34 @@
     <w:abstractNumId w:val="9"/>
   </w:num>
   <w:num w:numId="2">
-    <w:abstractNumId w:val="18"/>
+    <w:abstractNumId w:val="20"/>
   </w:num>
   <w:num w:numId="3">
     <w:abstractNumId w:val="8"/>
   </w:num>
   <w:num w:numId="4">
+    <w:abstractNumId w:val="23"/>
+  </w:num>
+  <w:num w:numId="5">
     <w:abstractNumId w:val="21"/>
   </w:num>
-  <w:num w:numId="5">
-    <w:abstractNumId w:val="19"/>
-  </w:num>
   <w:num w:numId="6">
-    <w:abstractNumId w:val="25"/>
+    <w:abstractNumId w:val="27"/>
   </w:num>
   <w:num w:numId="7">
-    <w:abstractNumId w:val="11"/>
+    <w:abstractNumId w:val="12"/>
   </w:num>
   <w:num w:numId="8">
-    <w:abstractNumId w:val="34"/>
+    <w:abstractNumId w:val="38"/>
   </w:num>
   <w:num w:numId="9">
-    <w:abstractNumId w:val="12"/>
+    <w:abstractNumId w:val="13"/>
   </w:num>
   <w:num w:numId="10">
-    <w:abstractNumId w:val="15"/>
+    <w:abstractNumId w:val="16"/>
   </w:num>
   <w:num w:numId="11">
-    <w:abstractNumId w:val="14"/>
+    <w:abstractNumId w:val="15"/>
   </w:num>
   <w:num w:numId="12">
     <w:abstractNumId w:val="7"/>
@@ -4013,58 +4883,76 @@
     <w:abstractNumId w:val="0"/>
   </w:num>
   <w:num w:numId="20">
-    <w:abstractNumId w:val="34"/>
+    <w:abstractNumId w:val="38"/>
   </w:num>
   <w:num w:numId="21">
+    <w:abstractNumId w:val="33"/>
+  </w:num>
+  <w:num w:numId="22">
+    <w:abstractNumId w:val="26"/>
+  </w:num>
+  <w:num w:numId="23">
+    <w:abstractNumId w:val="28"/>
+  </w:num>
+  <w:num w:numId="24">
+    <w:abstractNumId w:val="25"/>
+  </w:num>
+  <w:num w:numId="25">
+    <w:abstractNumId w:val="29"/>
+  </w:num>
+  <w:num w:numId="26">
+    <w:abstractNumId w:val="36"/>
+  </w:num>
+  <w:num w:numId="27">
     <w:abstractNumId w:val="31"/>
   </w:num>
-  <w:num w:numId="22">
+  <w:num w:numId="28">
+    <w:abstractNumId w:val="22"/>
+  </w:num>
+  <w:num w:numId="29">
+    <w:abstractNumId w:val="30"/>
+  </w:num>
+  <w:num w:numId="30">
     <w:abstractNumId w:val="24"/>
   </w:num>
-  <w:num w:numId="23">
-    <w:abstractNumId w:val="26"/>
-  </w:num>
-  <w:num w:numId="24">
-    <w:abstractNumId w:val="23"/>
-  </w:num>
-  <w:num w:numId="25">
-    <w:abstractNumId w:val="27"/>
-  </w:num>
-  <w:num w:numId="26">
-    <w:abstractNumId w:val="33"/>
-  </w:num>
-  <w:num w:numId="27">
-    <w:abstractNumId w:val="29"/>
-  </w:num>
-  <w:num w:numId="28">
-    <w:abstractNumId w:val="20"/>
-  </w:num>
-  <w:num w:numId="29">
-    <w:abstractNumId w:val="28"/>
-  </w:num>
-  <w:num w:numId="30">
-    <w:abstractNumId w:val="22"/>
-  </w:num>
   <w:num w:numId="31">
-    <w:abstractNumId w:val="35"/>
+    <w:abstractNumId w:val="39"/>
   </w:num>
   <w:num w:numId="32">
-    <w:abstractNumId w:val="30"/>
+    <w:abstractNumId w:val="32"/>
   </w:num>
   <w:num w:numId="33">
-    <w:abstractNumId w:val="13"/>
+    <w:abstractNumId w:val="14"/>
   </w:num>
   <w:num w:numId="34">
     <w:abstractNumId w:val="10"/>
   </w:num>
   <w:num w:numId="35">
-    <w:abstractNumId w:val="32"/>
+    <w:abstractNumId w:val="35"/>
   </w:num>
   <w:num w:numId="36">
-    <w:abstractNumId w:val="16"/>
+    <w:abstractNumId w:val="18"/>
   </w:num>
   <w:num w:numId="37">
+    <w:abstractNumId w:val="19"/>
+  </w:num>
+  <w:num w:numId="38">
+    <w:abstractNumId w:val="11"/>
+  </w:num>
+  <w:num w:numId="39">
+    <w:abstractNumId w:val="35"/>
+    <w:lvlOverride w:ilvl="0">
+      <w:startOverride w:val="1"/>
+    </w:lvlOverride>
+  </w:num>
+  <w:num w:numId="40">
+    <w:abstractNumId w:val="37"/>
+  </w:num>
+  <w:num w:numId="41">
     <w:abstractNumId w:val="17"/>
+  </w:num>
+  <w:num w:numId="42">
+    <w:abstractNumId w:val="34"/>
   </w:num>
 </w:numbering>
 </file>
@@ -4087,7 +4975,7 @@
       </w:pPr>
     </w:pPrDefault>
   </w:docDefaults>
-  <w:latentStyles w:defLockedState="0" w:defUIPriority="99" w:defSemiHidden="0" w:defUnhideWhenUsed="0" w:defQFormat="0" w:count="377">
+  <w:latentStyles w:defLockedState="0" w:defUIPriority="99" w:defSemiHidden="0" w:defUnhideWhenUsed="0" w:defQFormat="0" w:count="376">
     <w:lsdException w:name="Normal" w:uiPriority="0" w:qFormat="1"/>
     <w:lsdException w:name="heading 1" w:uiPriority="9" w:qFormat="1"/>
     <w:lsdException w:name="heading 2" w:semiHidden="1" w:uiPriority="9" w:unhideWhenUsed="1" w:qFormat="1"/>
@@ -4463,7 +5351,6 @@
     <w:lsdException w:name="Hashtag" w:semiHidden="1" w:unhideWhenUsed="1"/>
     <w:lsdException w:name="Unresolved Mention" w:semiHidden="1" w:unhideWhenUsed="1"/>
     <w:lsdException w:name="Smart Link" w:semiHidden="1" w:unhideWhenUsed="1"/>
-    <w:lsdException w:name="Smart Link Error" w:semiHidden="1" w:unhideWhenUsed="1"/>
   </w:latentStyles>
   <w:style w:type="paragraph" w:default="1" w:styleId="Normal">
     <w:name w:val="Normal"/>
@@ -4487,11 +5374,12 @@
     <w:link w:val="Titre1Car"/>
     <w:uiPriority w:val="9"/>
     <w:qFormat/>
-    <w:rsid w:val="00A55381"/>
+    <w:rsid w:val="00626400"/>
     <w:pPr>
       <w:keepNext/>
       <w:keepLines/>
       <w:spacing w:before="0" w:after="240" w:line="240" w:lineRule="auto"/>
+      <w:ind w:left="432"/>
       <w:contextualSpacing/>
       <w:jc w:val="center"/>
       <w:outlineLvl w:val="0"/>
@@ -4512,12 +5400,13 @@
     <w:uiPriority w:val="9"/>
     <w:unhideWhenUsed/>
     <w:qFormat/>
-    <w:rsid w:val="00A55381"/>
+    <w:rsid w:val="001C0A11"/>
     <w:pPr>
       <w:keepNext/>
       <w:keepLines/>
       <w:numPr>
-        <w:numId w:val="34"/>
+        <w:ilvl w:val="1"/>
+        <w:numId w:val="41"/>
       </w:numPr>
       <w:spacing w:before="120" w:after="120"/>
       <w:contextualSpacing/>
@@ -4541,12 +5430,13 @@
     <w:uiPriority w:val="9"/>
     <w:unhideWhenUsed/>
     <w:qFormat/>
-    <w:rsid w:val="00A55381"/>
+    <w:rsid w:val="001C0A11"/>
     <w:pPr>
       <w:keepNext/>
       <w:keepLines/>
       <w:numPr>
-        <w:numId w:val="35"/>
+        <w:ilvl w:val="2"/>
+        <w:numId w:val="41"/>
       </w:numPr>
       <w:spacing w:before="120" w:after="120" w:line="240" w:lineRule="auto"/>
       <w:contextualSpacing/>
@@ -4557,6 +5447,58 @@
       <w:color w:val="0072C6" w:themeColor="accent1"/>
       <w:sz w:val="28"/>
       <w:szCs w:val="28"/>
+    </w:rPr>
+  </w:style>
+  <w:style w:type="paragraph" w:styleId="Titre4">
+    <w:name w:val="heading 4"/>
+    <w:basedOn w:val="Normal"/>
+    <w:next w:val="Normal"/>
+    <w:link w:val="Titre4Car"/>
+    <w:uiPriority w:val="9"/>
+    <w:semiHidden/>
+    <w:unhideWhenUsed/>
+    <w:qFormat/>
+    <w:rsid w:val="001C0A11"/>
+    <w:pPr>
+      <w:keepNext/>
+      <w:keepLines/>
+      <w:numPr>
+        <w:ilvl w:val="3"/>
+        <w:numId w:val="41"/>
+      </w:numPr>
+      <w:spacing w:before="40" w:after="0"/>
+      <w:outlineLvl w:val="3"/>
+    </w:pPr>
+    <w:rPr>
+      <w:rFonts w:asciiTheme="majorHAnsi" w:eastAsiaTheme="majorEastAsia" w:hAnsiTheme="majorHAnsi" w:cstheme="majorBidi"/>
+      <w:i/>
+      <w:iCs/>
+      <w:color w:val="005494" w:themeColor="accent1" w:themeShade="BF"/>
+    </w:rPr>
+  </w:style>
+  <w:style w:type="paragraph" w:styleId="Titre5">
+    <w:name w:val="heading 5"/>
+    <w:basedOn w:val="Normal"/>
+    <w:next w:val="Normal"/>
+    <w:link w:val="Titre5Car"/>
+    <w:uiPriority w:val="9"/>
+    <w:semiHidden/>
+    <w:unhideWhenUsed/>
+    <w:qFormat/>
+    <w:rsid w:val="001C0A11"/>
+    <w:pPr>
+      <w:keepNext/>
+      <w:keepLines/>
+      <w:numPr>
+        <w:ilvl w:val="4"/>
+        <w:numId w:val="41"/>
+      </w:numPr>
+      <w:spacing w:before="40" w:after="0"/>
+      <w:outlineLvl w:val="4"/>
+    </w:pPr>
+    <w:rPr>
+      <w:rFonts w:asciiTheme="majorHAnsi" w:eastAsiaTheme="majorEastAsia" w:hAnsiTheme="majorHAnsi" w:cstheme="majorBidi"/>
+      <w:color w:val="005494" w:themeColor="accent1" w:themeShade="BF"/>
     </w:rPr>
   </w:style>
   <w:style w:type="paragraph" w:styleId="Titre6">
@@ -4572,6 +5514,10 @@
     <w:pPr>
       <w:keepNext/>
       <w:keepLines/>
+      <w:numPr>
+        <w:ilvl w:val="5"/>
+        <w:numId w:val="41"/>
+      </w:numPr>
       <w:spacing w:before="40" w:after="0"/>
       <w:outlineLvl w:val="5"/>
     </w:pPr>
@@ -4593,6 +5539,10 @@
     <w:pPr>
       <w:keepNext/>
       <w:keepLines/>
+      <w:numPr>
+        <w:ilvl w:val="6"/>
+        <w:numId w:val="41"/>
+      </w:numPr>
       <w:spacing w:after="180" w:line="240" w:lineRule="auto"/>
       <w:outlineLvl w:val="6"/>
     </w:pPr>
@@ -4616,6 +5566,10 @@
     <w:pPr>
       <w:keepNext/>
       <w:keepLines/>
+      <w:numPr>
+        <w:ilvl w:val="7"/>
+        <w:numId w:val="41"/>
+      </w:numPr>
       <w:spacing w:after="180" w:line="240" w:lineRule="auto"/>
       <w:outlineLvl w:val="7"/>
     </w:pPr>
@@ -4639,6 +5593,10 @@
     <w:pPr>
       <w:keepNext/>
       <w:keepLines/>
+      <w:numPr>
+        <w:ilvl w:val="8"/>
+        <w:numId w:val="41"/>
+      </w:numPr>
       <w:spacing w:after="180" w:line="240" w:lineRule="auto"/>
       <w:outlineLvl w:val="8"/>
     </w:pPr>
@@ -4870,7 +5828,7 @@
     <w:basedOn w:val="Policepardfaut"/>
     <w:link w:val="Titre1"/>
     <w:uiPriority w:val="9"/>
-    <w:rsid w:val="008C2C33"/>
+    <w:rsid w:val="00626400"/>
     <w:rPr>
       <w:rFonts w:eastAsiaTheme="majorEastAsia" w:cstheme="minorHAnsi"/>
       <w:caps/>
@@ -4886,7 +5844,7 @@
     <w:basedOn w:val="Policepardfaut"/>
     <w:link w:val="Titre2"/>
     <w:uiPriority w:val="9"/>
-    <w:rsid w:val="00A55381"/>
+    <w:rsid w:val="001C0A11"/>
     <w:rPr>
       <w:rFonts w:eastAsiaTheme="majorEastAsia" w:cstheme="minorHAnsi"/>
       <w:caps/>
@@ -5324,7 +6282,7 @@
     <w:basedOn w:val="Policepardfaut"/>
     <w:link w:val="Titre3"/>
     <w:uiPriority w:val="9"/>
-    <w:rsid w:val="00A55381"/>
+    <w:rsid w:val="001C0A11"/>
     <w:rPr>
       <w:rFonts w:ascii="Arial" w:eastAsiaTheme="majorEastAsia" w:hAnsi="Arial" w:cs="Arial"/>
       <w:color w:val="0072C6" w:themeColor="accent1"/>
@@ -5859,6 +6817,38 @@
     <w:rPr>
       <w:rFonts w:ascii="Arial" w:eastAsia="Times New Roman" w:hAnsi="Arial" w:cstheme="minorHAnsi"/>
       <w:color w:val="auto"/>
+      <w:szCs w:val="18"/>
+      <w:lang w:eastAsia="fr-FR"/>
+    </w:rPr>
+  </w:style>
+  <w:style w:type="character" w:customStyle="1" w:styleId="Titre4Car">
+    <w:name w:val="Titre 4 Car"/>
+    <w:basedOn w:val="Policepardfaut"/>
+    <w:link w:val="Titre4"/>
+    <w:uiPriority w:val="9"/>
+    <w:semiHidden/>
+    <w:rsid w:val="001C0A11"/>
+    <w:rPr>
+      <w:rFonts w:asciiTheme="majorHAnsi" w:eastAsiaTheme="majorEastAsia" w:hAnsiTheme="majorHAnsi" w:cstheme="majorBidi"/>
+      <w:i/>
+      <w:iCs/>
+      <w:color w:val="005494" w:themeColor="accent1" w:themeShade="BF"/>
+      <w:sz w:val="18"/>
+      <w:szCs w:val="18"/>
+      <w:lang w:eastAsia="fr-FR"/>
+    </w:rPr>
+  </w:style>
+  <w:style w:type="character" w:customStyle="1" w:styleId="Titre5Car">
+    <w:name w:val="Titre 5 Car"/>
+    <w:basedOn w:val="Policepardfaut"/>
+    <w:link w:val="Titre5"/>
+    <w:uiPriority w:val="9"/>
+    <w:semiHidden/>
+    <w:rsid w:val="001C0A11"/>
+    <w:rPr>
+      <w:rFonts w:asciiTheme="majorHAnsi" w:eastAsiaTheme="majorEastAsia" w:hAnsiTheme="majorHAnsi" w:cstheme="majorBidi"/>
+      <w:color w:val="005494" w:themeColor="accent1" w:themeShade="BF"/>
+      <w:sz w:val="18"/>
       <w:szCs w:val="18"/>
       <w:lang w:eastAsia="fr-FR"/>
     </w:rPr>

</xml_diff>

<commit_message>
Tests de sauvegarde et restauration
Effectuer des tests de sauvegarde à chaud 
Effectuer des tests de restauration ‒ A chaud ‒ A froid
</commit_message>
<xml_diff>
--- a/TP1.docx
+++ b/TP1.docx
@@ -1,6 +1,6 @@
 
 <file path=word/document.xml><?xml version="1.0" encoding="utf-8"?>
-<w:document xmlns:wpc="http://schemas.microsoft.com/office/word/2010/wordprocessingCanvas" xmlns:cx="http://schemas.microsoft.com/office/drawing/2014/chartex" xmlns:cx1="http://schemas.microsoft.com/office/drawing/2015/9/8/chartex" xmlns:cx2="http://schemas.microsoft.com/office/drawing/2015/10/21/chartex" xmlns:cx3="http://schemas.microsoft.com/office/drawing/2016/5/9/chartex" xmlns:cx4="http://schemas.microsoft.com/office/drawing/2016/5/10/chartex" xmlns:cx5="http://schemas.microsoft.com/office/drawing/2016/5/11/chartex" xmlns:cx6="http://schemas.microsoft.com/office/drawing/2016/5/12/chartex" xmlns:cx7="http://schemas.microsoft.com/office/drawing/2016/5/13/chartex" xmlns:cx8="http://schemas.microsoft.com/office/drawing/2016/5/14/chartex" xmlns:mc="http://schemas.openxmlformats.org/markup-compatibility/2006" xmlns:aink="http://schemas.microsoft.com/office/drawing/2016/ink" xmlns:am3d="http://schemas.microsoft.com/office/drawing/2017/model3d" xmlns:o="urn:schemas-microsoft-com:office:office" xmlns:r="http://schemas.openxmlformats.org/officeDocument/2006/relationships" xmlns:m="http://schemas.openxmlformats.org/officeDocument/2006/math" xmlns:v="urn:schemas-microsoft-com:vml" xmlns:wp14="http://schemas.microsoft.com/office/word/2010/wordprocessingDrawing" xmlns:wp="http://schemas.openxmlformats.org/drawingml/2006/wordprocessingDrawing" xmlns:w10="urn:schemas-microsoft-com:office:word" xmlns:w="http://schemas.openxmlformats.org/wordprocessingml/2006/main" xmlns:w14="http://schemas.microsoft.com/office/word/2010/wordml" xmlns:w15="http://schemas.microsoft.com/office/word/2012/wordml" xmlns:w16cid="http://schemas.microsoft.com/office/word/2016/wordml/cid" xmlns:w16se="http://schemas.microsoft.com/office/word/2015/wordml/symex" xmlns:wpg="http://schemas.microsoft.com/office/word/2010/wordprocessingGroup" xmlns:wpi="http://schemas.microsoft.com/office/word/2010/wordprocessingInk" xmlns:wne="http://schemas.microsoft.com/office/word/2006/wordml" xmlns:wps="http://schemas.microsoft.com/office/word/2010/wordprocessingShape" mc:Ignorable="w14 w15 w16se w16cid wp14">
+<w:document xmlns:wpc="http://schemas.microsoft.com/office/word/2010/wordprocessingCanvas" xmlns:cx="http://schemas.microsoft.com/office/drawing/2014/chartex" xmlns:cx1="http://schemas.microsoft.com/office/drawing/2015/9/8/chartex" xmlns:cx2="http://schemas.microsoft.com/office/drawing/2015/10/21/chartex" xmlns:cx3="http://schemas.microsoft.com/office/drawing/2016/5/9/chartex" xmlns:cx4="http://schemas.microsoft.com/office/drawing/2016/5/10/chartex" xmlns:cx5="http://schemas.microsoft.com/office/drawing/2016/5/11/chartex" xmlns:cx6="http://schemas.microsoft.com/office/drawing/2016/5/12/chartex" xmlns:cx7="http://schemas.microsoft.com/office/drawing/2016/5/13/chartex" xmlns:cx8="http://schemas.microsoft.com/office/drawing/2016/5/14/chartex" xmlns:mc="http://schemas.openxmlformats.org/markup-compatibility/2006" xmlns:aink="http://schemas.microsoft.com/office/drawing/2016/ink" xmlns:am3d="http://schemas.microsoft.com/office/drawing/2017/model3d" xmlns:o="urn:schemas-microsoft-com:office:office" xmlns:r="http://schemas.openxmlformats.org/officeDocument/2006/relationships" xmlns:m="http://schemas.openxmlformats.org/officeDocument/2006/math" xmlns:v="urn:schemas-microsoft-com:vml" xmlns:wp14="http://schemas.microsoft.com/office/word/2010/wordprocessingDrawing" xmlns:wp="http://schemas.openxmlformats.org/drawingml/2006/wordprocessingDrawing" xmlns:w10="urn:schemas-microsoft-com:office:word" xmlns:w="http://schemas.openxmlformats.org/wordprocessingml/2006/main" xmlns:w14="http://schemas.microsoft.com/office/word/2010/wordml" xmlns:w15="http://schemas.microsoft.com/office/word/2012/wordml" xmlns:w16cex="http://schemas.microsoft.com/office/word/2018/wordml/cex" xmlns:w16cid="http://schemas.microsoft.com/office/word/2016/wordml/cid" xmlns:w16="http://schemas.microsoft.com/office/word/2018/wordml" xmlns:w16se="http://schemas.microsoft.com/office/word/2015/wordml/symex" xmlns:wpg="http://schemas.microsoft.com/office/word/2010/wordprocessingGroup" xmlns:wpi="http://schemas.microsoft.com/office/word/2010/wordprocessingInk" xmlns:wne="http://schemas.microsoft.com/office/word/2006/wordml" xmlns:wps="http://schemas.microsoft.com/office/word/2010/wordprocessingShape" mc:Ignorable="w14 w15 w16se w16cid w16 w16cex wp14">
   <w:body>
     <w:sdt>
       <w:sdtPr>
@@ -2064,21 +2064,7 @@
           <w:i/>
           <w:iCs/>
         </w:rPr>
-        <w:t xml:space="preserve">ALTER </w:t>
-      </w:r>
-      <w:r>
-        <w:rPr>
-          <w:i/>
-          <w:iCs/>
-        </w:rPr>
-        <w:t>SYSTEM</w:t>
-      </w:r>
-      <w:r>
-        <w:rPr>
-          <w:i/>
-          <w:iCs/>
-        </w:rPr>
-        <w:t>.</w:t>
+        <w:t>ALTER SYSTEM.</w:t>
       </w:r>
       <w:r>
         <w:t xml:space="preserve"> Elle possède deux types de paramètres, statiques ou dynamiques.</w:t>
@@ -2134,25 +2120,13 @@
         <w:pStyle w:val="Citation"/>
       </w:pPr>
       <w:r>
-        <w:t>Figure 1</w:t>
-      </w:r>
-      <w:r>
-        <w:t>2</w:t>
-      </w:r>
-      <w:r>
-        <w:t xml:space="preserve"> : Schématique de l’utilisation de la commande ALTER </w:t>
-      </w:r>
-      <w:r>
-        <w:t>SYSTEM</w:t>
+        <w:t>Figure 12 : Schématique de l’utilisation de la commande ALTER SYSTEM</w:t>
       </w:r>
     </w:p>
     <w:p/>
     <w:p>
       <w:r>
-        <w:t>La majorité des paramètres de l’instance sont modifiables dynamiquement. Il y a donc deux types de paramètres : ceux que l’on peut modifier dynamiquement et ceux qui nécessitent un arrêt de l’instance pour être ajustés</w:t>
-      </w:r>
-      <w:r>
-        <w:t>.</w:t>
+        <w:t>La majorité des paramètres de l’instance sont modifiables dynamiquement. Il y a donc deux types de paramètres : ceux que l’on peut modifier dynamiquement et ceux qui nécessitent un arrêt de l’instance pour être ajustés.</w:t>
       </w:r>
     </w:p>
     <w:p>
@@ -2215,8 +2189,6 @@
       <w:r>
         <w:t>ora</w:t>
       </w:r>
-      <w:bookmarkStart w:id="0" w:name="_GoBack"/>
-      <w:bookmarkEnd w:id="0"/>
       <w:r>
         <w:t xml:space="preserve"> est la version binaire du fichier de paramètres et ne doit pas être modifié avec un éditeur de texte. Il faut utiliser la commande « ALTER SYSTEM … SCOPE = SPFILE » pour changer dynamiquement les valeurs des paramètres de réglage de l’instance.</w:t>
       </w:r>
@@ -2250,18 +2222,992 @@
       <w:r>
         <w:t xml:space="preserve"> PGA_AGGREGATE_TARGET détermine l’espace alloué pour l’espace privé des processus serveur</w:t>
       </w:r>
+      <w:r>
+        <w:t>.</w:t>
+      </w:r>
+    </w:p>
+    <w:p>
+      <w:pPr>
+        <w:spacing w:before="160" w:after="320" w:line="360" w:lineRule="auto"/>
+        <w:jc w:val="left"/>
+      </w:pPr>
+      <w:r>
+        <w:br w:type="page"/>
+      </w:r>
+    </w:p>
+    <w:p>
+      <w:pPr>
+        <w:pStyle w:val="Titre1"/>
+      </w:pPr>
+      <w:r>
+        <w:lastRenderedPageBreak/>
+        <w:t>Stratégie de sauvegarde / restauration</w:t>
+      </w:r>
+    </w:p>
+    <w:p>
+      <w:pPr>
+        <w:pStyle w:val="Titre2"/>
+      </w:pPr>
+      <w:r>
+        <w:t>sauvegarde a chaud</w:t>
+      </w:r>
+    </w:p>
+    <w:p>
+      <w:pPr>
+        <w:autoSpaceDE w:val="0"/>
+        <w:autoSpaceDN w:val="0"/>
+        <w:adjustRightInd w:val="0"/>
+        <w:spacing w:before="0" w:after="0" w:line="240" w:lineRule="auto"/>
+        <w:jc w:val="left"/>
+        <w:rPr>
+          <w:rFonts w:ascii="Times New Roman" w:eastAsiaTheme="minorHAnsi" w:hAnsi="Times New Roman" w:cs="Times New Roman"/>
+          <w:color w:val="000000"/>
+          <w:sz w:val="24"/>
+          <w:szCs w:val="24"/>
+          <w:lang w:eastAsia="ja-JP"/>
+        </w:rPr>
+      </w:pPr>
+    </w:p>
+    <w:p>
+      <w:pPr>
+        <w:rPr>
+          <w:rFonts w:eastAsiaTheme="minorHAnsi"/>
+          <w:lang w:eastAsia="ja-JP"/>
+        </w:rPr>
+      </w:pPr>
+      <w:r>
+        <w:rPr>
+          <w:rFonts w:eastAsiaTheme="minorHAnsi"/>
+          <w:lang w:eastAsia="ja-JP"/>
+        </w:rPr>
+        <w:t>Dans la majorité des cas de panne où les fichiers Datafiles</w:t>
+      </w:r>
+      <w:r>
+        <w:rPr>
+          <w:rFonts w:eastAsiaTheme="minorHAnsi"/>
+          <w:lang w:eastAsia="ja-JP"/>
+        </w:rPr>
+        <w:t xml:space="preserve"> </w:t>
+      </w:r>
+      <w:r>
+        <w:rPr>
+          <w:rFonts w:eastAsiaTheme="minorHAnsi"/>
+          <w:lang w:eastAsia="ja-JP"/>
+        </w:rPr>
+        <w:t>de la base de données sont endommagés, le mode ARCHIVELOG permet de récupérer toutes les informations en restaurant la sauvegarde et en rejouant les dernières opérations (RECOVERY) qui n’ont pas été prises dans le dernier « backup».</w:t>
+      </w:r>
+    </w:p>
+    <w:p>
+      <w:pPr>
+        <w:rPr>
+          <w:rFonts w:eastAsiaTheme="minorHAnsi"/>
+          <w:lang w:eastAsia="ja-JP"/>
+        </w:rPr>
+      </w:pPr>
+      <w:r>
+        <w:rPr>
+          <w:rFonts w:eastAsiaTheme="minorHAnsi"/>
+          <w:lang w:eastAsia="ja-JP"/>
+        </w:rPr>
+        <w:t>Le mode ARCHIVELOG assure la conservation du journal des opérations DML qui est stocké dans les fichiers REDOLOGs</w:t>
+      </w:r>
+      <w:r>
+        <w:rPr>
+          <w:rFonts w:eastAsiaTheme="minorHAnsi"/>
+          <w:lang w:eastAsia="ja-JP"/>
+        </w:rPr>
+        <w:t xml:space="preserve"> </w:t>
+      </w:r>
+      <w:r>
+        <w:rPr>
+          <w:rFonts w:eastAsiaTheme="minorHAnsi"/>
+          <w:lang w:eastAsia="ja-JP"/>
+        </w:rPr>
+        <w:t>en les sauvegardant automatiquement en fichiers ARCHIVELOGs.</w:t>
+      </w:r>
+    </w:p>
+    <w:p>
+      <w:r>
+        <w:rPr>
+          <w:rFonts w:eastAsiaTheme="minorHAnsi"/>
+          <w:lang w:eastAsia="ja-JP"/>
+        </w:rPr>
+        <w:t>En mode ARCHIVELOG, il n’est pas nécessaire d’arrêter l’instance pour effectuer des sauvegardes. Elles peuvent être prises à chaud sans arrêt de service. Les opérations de RECOVERY permettent également d’étaler la sauvegarde des composants de la base dans le temps.</w:t>
+      </w:r>
+    </w:p>
+    <w:p>
+      <w:pPr>
+        <w:autoSpaceDE w:val="0"/>
+        <w:autoSpaceDN w:val="0"/>
+        <w:adjustRightInd w:val="0"/>
+        <w:spacing w:before="0" w:after="0" w:line="240" w:lineRule="auto"/>
+        <w:jc w:val="left"/>
+        <w:rPr>
+          <w:rFonts w:ascii="Times New Roman" w:eastAsiaTheme="minorHAnsi" w:hAnsi="Times New Roman" w:cs="Times New Roman"/>
+          <w:color w:val="000000"/>
+          <w:sz w:val="24"/>
+          <w:szCs w:val="24"/>
+          <w:lang w:eastAsia="ja-JP"/>
+        </w:rPr>
+      </w:pPr>
+    </w:p>
+    <w:p>
+      <w:pPr>
+        <w:rPr>
+          <w:rFonts w:eastAsiaTheme="minorHAnsi"/>
+          <w:lang w:eastAsia="ja-JP"/>
+        </w:rPr>
+      </w:pPr>
+      <w:r>
+        <w:rPr>
+          <w:rFonts w:eastAsiaTheme="minorHAnsi"/>
+          <w:lang w:eastAsia="ja-JP"/>
+        </w:rPr>
+        <w:t>Le mode ARCHIVELOGest la réelle solution d’Oracle en matière de stratégie de sauvegarde/restauration lorsque les enjeux du système d’information sont importants.</w:t>
+      </w:r>
+    </w:p>
+    <w:p>
+      <w:pPr>
+        <w:rPr>
+          <w:rFonts w:eastAsiaTheme="minorHAnsi"/>
+          <w:lang w:eastAsia="ja-JP"/>
+        </w:rPr>
+      </w:pPr>
+      <w:r>
+        <w:rPr>
+          <w:rFonts w:eastAsiaTheme="minorHAnsi"/>
+          <w:lang w:eastAsia="ja-JP"/>
+        </w:rPr>
+        <w:t>Pour commuter le mode de fonctionnement en ARCHIVELOG procéder comme suit :</w:t>
+      </w:r>
+    </w:p>
+    <w:p>
+      <w:pPr>
+        <w:rPr>
+          <w:rFonts w:eastAsiaTheme="minorHAnsi"/>
+          <w:lang w:eastAsia="ja-JP"/>
+        </w:rPr>
+      </w:pPr>
+      <w:r>
+        <w:rPr>
+          <w:rFonts w:eastAsiaTheme="minorHAnsi"/>
+          <w:lang w:eastAsia="ja-JP"/>
+        </w:rPr>
+        <w:t>stopper l’instance proprement : "shutdown" normal ou "immediate" (surtout pas ABORT)</w:t>
+      </w:r>
+    </w:p>
+    <w:p>
+      <w:pPr>
+        <w:rPr>
+          <w:rFonts w:ascii="Courier New" w:eastAsiaTheme="minorHAnsi" w:hAnsi="Courier New" w:cs="Courier New"/>
+          <w:sz w:val="28"/>
+          <w:szCs w:val="28"/>
+          <w:lang w:eastAsia="ja-JP"/>
+        </w:rPr>
+      </w:pPr>
+      <w:r>
+        <w:rPr>
+          <w:rFonts w:eastAsiaTheme="minorHAnsi"/>
+          <w:lang w:eastAsia="ja-JP"/>
+        </w:rPr>
+        <w:t xml:space="preserve">monter </w:t>
+      </w:r>
+      <w:r>
+        <w:rPr>
+          <w:rFonts w:eastAsiaTheme="minorHAnsi"/>
+        </w:rPr>
+        <w:t>l’instance : SQL&gt;STARTUP MOUNT</w:t>
+      </w:r>
+    </w:p>
+    <w:p>
+      <w:pPr>
+        <w:rPr>
+          <w:rFonts w:ascii="Courier New" w:eastAsiaTheme="minorHAnsi" w:hAnsi="Courier New" w:cs="Courier New"/>
+          <w:sz w:val="28"/>
+          <w:szCs w:val="28"/>
+          <w:lang w:eastAsia="ja-JP"/>
+        </w:rPr>
+      </w:pPr>
+      <w:r>
+        <w:rPr>
+          <w:rFonts w:eastAsiaTheme="minorHAnsi"/>
+          <w:lang w:eastAsia="ja-JP"/>
+        </w:rPr>
+        <w:t xml:space="preserve">entrer </w:t>
+      </w:r>
+      <w:r>
+        <w:rPr>
+          <w:rFonts w:eastAsiaTheme="minorHAnsi"/>
+        </w:rPr>
+        <w:t>la commande DDL : SQL&gt; ALTER DATABASE ARCHIVELOG</w:t>
+      </w:r>
+    </w:p>
+    <w:p>
+      <w:pPr>
+        <w:rPr>
+          <w:rFonts w:eastAsiaTheme="minorHAnsi"/>
+          <w:lang w:eastAsia="ja-JP"/>
+        </w:rPr>
+      </w:pPr>
+      <w:r>
+        <w:rPr>
+          <w:rFonts w:eastAsiaTheme="minorHAnsi"/>
+          <w:lang w:eastAsia="ja-JP"/>
+        </w:rPr>
+        <w:t>arrêter à nouveau l’instance</w:t>
+      </w:r>
+    </w:p>
+    <w:p>
+      <w:pPr>
+        <w:rPr>
+          <w:rFonts w:eastAsiaTheme="minorHAnsi"/>
+          <w:lang w:eastAsia="ja-JP"/>
+        </w:rPr>
+      </w:pPr>
+    </w:p>
+    <w:p>
+      <w:pPr>
+        <w:pStyle w:val="Titre3"/>
+        <w:rPr>
+          <w:rFonts w:eastAsiaTheme="minorHAnsi"/>
+          <w:lang w:eastAsia="ja-JP"/>
+        </w:rPr>
+      </w:pPr>
+      <w:r>
+        <w:rPr>
+          <w:rFonts w:eastAsiaTheme="minorHAnsi"/>
+          <w:lang w:eastAsia="ja-JP"/>
+        </w:rPr>
+        <w:t>Avec RECOVERY Manager</w:t>
+      </w:r>
+    </w:p>
+    <w:p>
+      <w:pPr>
+        <w:rPr>
+          <w:rFonts w:eastAsiaTheme="minorHAnsi"/>
+          <w:lang w:eastAsia="ja-JP"/>
+        </w:rPr>
+      </w:pPr>
+    </w:p>
+    <w:p>
+      <w:pPr>
+        <w:autoSpaceDE w:val="0"/>
+        <w:autoSpaceDN w:val="0"/>
+        <w:adjustRightInd w:val="0"/>
+        <w:spacing w:before="0" w:after="0" w:line="240" w:lineRule="auto"/>
+        <w:jc w:val="left"/>
+        <w:rPr>
+          <w:rFonts w:ascii="Times New Roman" w:eastAsiaTheme="minorHAnsi" w:hAnsi="Times New Roman" w:cs="Times New Roman"/>
+          <w:color w:val="000000"/>
+          <w:sz w:val="24"/>
+          <w:szCs w:val="24"/>
+          <w:lang w:eastAsia="ja-JP"/>
+        </w:rPr>
+      </w:pPr>
+    </w:p>
+    <w:p>
+      <w:pPr>
+        <w:rPr>
+          <w:rFonts w:eastAsiaTheme="minorHAnsi"/>
+          <w:lang w:eastAsia="ja-JP"/>
+        </w:rPr>
+      </w:pPr>
+      <w:r>
+        <w:rPr>
+          <w:rFonts w:eastAsiaTheme="minorHAnsi"/>
+          <w:lang w:eastAsia="ja-JP"/>
+        </w:rPr>
+        <w:t>Oracle recovery manager est un outil d’oracle qui offre</w:t>
+      </w:r>
+      <w:r>
+        <w:rPr>
+          <w:rFonts w:eastAsiaTheme="minorHAnsi"/>
+          <w:lang w:eastAsia="ja-JP"/>
+        </w:rPr>
+        <w:t xml:space="preserve"> un nombre de possibilités très riche pour sauvegarder et restaurer les bases de données et notamment si la base fonctionne en mode ARCHIVELOG. La commande RMAN basique «</w:t>
+      </w:r>
+      <w:r>
+        <w:rPr>
+          <w:rFonts w:eastAsiaTheme="minorHAnsi"/>
+          <w:b/>
+          <w:bCs/>
+          <w:lang w:eastAsia="ja-JP"/>
+        </w:rPr>
+        <w:t>backup plus archivelog</w:t>
+      </w:r>
+      <w:r>
+        <w:rPr>
+          <w:rFonts w:eastAsiaTheme="minorHAnsi"/>
+          <w:lang w:eastAsia="ja-JP"/>
+        </w:rPr>
+        <w:t>» assure un niveau suffisant d’efficacité en matière de sauvegarde et restauration.</w:t>
+      </w:r>
+    </w:p>
+    <w:p>
+      <w:pPr>
+        <w:rPr>
+          <w:rFonts w:eastAsiaTheme="minorHAnsi"/>
+          <w:lang w:eastAsia="ja-JP"/>
+        </w:rPr>
+      </w:pPr>
+      <w:r>
+        <w:rPr>
+          <w:rFonts w:eastAsiaTheme="minorHAnsi"/>
+          <w:b/>
+          <w:bCs/>
+          <w:lang w:eastAsia="ja-JP"/>
+        </w:rPr>
+        <w:t># Appel de RecoveryManager en mode ligne de commandes.</w:t>
+      </w:r>
+    </w:p>
+    <w:p>
+      <w:pPr>
+        <w:rPr>
+          <w:rFonts w:eastAsiaTheme="minorHAnsi"/>
+          <w:lang w:eastAsia="ja-JP"/>
+        </w:rPr>
+      </w:pPr>
+      <w:r>
+        <w:rPr>
+          <w:rFonts w:eastAsiaTheme="minorHAnsi"/>
+          <w:b/>
+          <w:bCs/>
+          <w:lang w:eastAsia="ja-JP"/>
+        </w:rPr>
+        <w:t>$ rmantarget/</w:t>
+      </w:r>
+    </w:p>
+    <w:p>
+      <w:pPr>
+        <w:rPr>
+          <w:rFonts w:eastAsiaTheme="minorHAnsi"/>
+          <w:lang w:eastAsia="ja-JP"/>
+        </w:rPr>
+      </w:pPr>
+      <w:r>
+        <w:rPr>
+          <w:rFonts w:eastAsiaTheme="minorHAnsi"/>
+          <w:b/>
+          <w:bCs/>
+          <w:lang w:eastAsia="ja-JP"/>
+        </w:rPr>
+        <w:t># Lancement d’une sauvegarde complète comprenant les fichiers ARCHIVELOGs.</w:t>
+      </w:r>
+    </w:p>
+    <w:p>
+      <w:pPr>
+        <w:rPr>
+          <w:rFonts w:eastAsiaTheme="minorHAnsi"/>
+          <w:lang w:eastAsia="ja-JP"/>
+        </w:rPr>
+      </w:pPr>
+      <w:r>
+        <w:rPr>
+          <w:rFonts w:eastAsiaTheme="minorHAnsi"/>
+          <w:b/>
+          <w:bCs/>
+          <w:lang w:eastAsia="ja-JP"/>
+        </w:rPr>
+        <w:t xml:space="preserve">RMAN&gt; backup databaseplus </w:t>
+      </w:r>
+      <w:r>
+        <w:rPr>
+          <w:rFonts w:eastAsiaTheme="minorHAnsi"/>
+          <w:b/>
+          <w:bCs/>
+          <w:lang w:eastAsia="ja-JP"/>
+        </w:rPr>
+        <w:t>archivelog ;</w:t>
+      </w:r>
+    </w:p>
+    <w:p>
+      <w:pPr>
+        <w:autoSpaceDE w:val="0"/>
+        <w:autoSpaceDN w:val="0"/>
+        <w:adjustRightInd w:val="0"/>
+        <w:spacing w:before="0" w:after="0" w:line="240" w:lineRule="auto"/>
+        <w:jc w:val="left"/>
+        <w:rPr>
+          <w:rFonts w:ascii="Times New Roman" w:eastAsiaTheme="minorHAnsi" w:hAnsi="Times New Roman" w:cs="Times New Roman"/>
+          <w:color w:val="000000"/>
+          <w:sz w:val="24"/>
+          <w:szCs w:val="24"/>
+          <w:lang w:eastAsia="ja-JP"/>
+        </w:rPr>
+      </w:pPr>
+    </w:p>
+    <w:p>
+      <w:pPr>
+        <w:autoSpaceDE w:val="0"/>
+        <w:autoSpaceDN w:val="0"/>
+        <w:adjustRightInd w:val="0"/>
+        <w:spacing w:before="0" w:after="0" w:line="240" w:lineRule="auto"/>
+        <w:jc w:val="left"/>
+        <w:rPr>
+          <w:rFonts w:eastAsiaTheme="minorHAnsi"/>
+          <w:lang w:eastAsia="ja-JP"/>
+        </w:rPr>
+      </w:pPr>
+      <w:r>
+        <w:rPr>
+          <w:rFonts w:eastAsiaTheme="minorHAnsi"/>
+          <w:lang w:eastAsia="ja-JP"/>
+        </w:rPr>
+        <w:t>Ces opérations sont en général exécutées avec l’outil «RecoveryManager» en suivant par exemple la séquence suivante :</w:t>
+      </w:r>
+    </w:p>
+    <w:p>
+      <w:pPr>
+        <w:spacing w:before="160" w:after="320" w:line="360" w:lineRule="auto"/>
+        <w:jc w:val="left"/>
+        <w:rPr>
+          <w:rFonts w:eastAsiaTheme="minorHAnsi"/>
+          <w:b/>
+          <w:bCs/>
+          <w:lang w:eastAsia="ja-JP"/>
+        </w:rPr>
+      </w:pPr>
+      <w:r>
+        <w:rPr>
+          <w:rFonts w:eastAsiaTheme="minorHAnsi"/>
+          <w:b/>
+          <w:bCs/>
+          <w:noProof/>
+          <w:lang w:eastAsia="ja-JP"/>
+        </w:rPr>
+        <w:drawing>
+          <wp:inline distT="0" distB="0" distL="0" distR="0" wp14:anchorId="6666A786" wp14:editId="018C64B3">
+            <wp:extent cx="1876425" cy="677006"/>
+            <wp:effectExtent l="0" t="0" r="0" b="8890"/>
+            <wp:docPr id="15" name="Image 15"/>
+            <wp:cNvGraphicFramePr>
+              <a:graphicFrameLocks xmlns:a="http://schemas.openxmlformats.org/drawingml/2006/main" noChangeAspect="1"/>
+            </wp:cNvGraphicFramePr>
+            <a:graphic xmlns:a="http://schemas.openxmlformats.org/drawingml/2006/main">
+              <a:graphicData uri="http://schemas.openxmlformats.org/drawingml/2006/picture">
+                <pic:pic xmlns:pic="http://schemas.openxmlformats.org/drawingml/2006/picture">
+                  <pic:nvPicPr>
+                    <pic:cNvPr id="15" name="Acrobat_RxvF507GoI.png"/>
+                    <pic:cNvPicPr/>
+                  </pic:nvPicPr>
+                  <pic:blipFill>
+                    <a:blip r:embed="rId25"/>
+                    <a:stretch>
+                      <a:fillRect/>
+                    </a:stretch>
+                  </pic:blipFill>
+                  <pic:spPr>
+                    <a:xfrm>
+                      <a:off x="0" y="0"/>
+                      <a:ext cx="1925853" cy="694840"/>
+                    </a:xfrm>
+                    <a:prstGeom prst="rect">
+                      <a:avLst/>
+                    </a:prstGeom>
+                  </pic:spPr>
+                </pic:pic>
+              </a:graphicData>
+            </a:graphic>
+          </wp:inline>
+        </w:drawing>
+      </w:r>
+      <w:r>
+        <w:rPr>
+          <w:rFonts w:eastAsiaTheme="minorHAnsi"/>
+          <w:b/>
+          <w:bCs/>
+          <w:lang w:eastAsia="ja-JP"/>
+        </w:rPr>
+        <w:br w:type="page"/>
+      </w:r>
+    </w:p>
+    <w:p>
+      <w:pPr>
+        <w:pStyle w:val="Titre2"/>
+      </w:pPr>
+      <w:r>
+        <w:lastRenderedPageBreak/>
+        <w:t>RESTAURATION</w:t>
+      </w:r>
+      <w:r>
+        <w:t xml:space="preserve"> a chaud</w:t>
+      </w:r>
+    </w:p>
+    <w:p>
+      <w:pPr>
+        <w:rPr>
+          <w:rFonts w:eastAsiaTheme="minorHAnsi"/>
+          <w:b/>
+          <w:bCs/>
+          <w:lang w:eastAsia="ja-JP"/>
+        </w:rPr>
+      </w:pPr>
+    </w:p>
+    <w:p>
+      <w:pPr>
+        <w:pStyle w:val="Titre3"/>
+      </w:pPr>
+      <w:r>
+        <w:t>Restauration d’un TableSpace ONLINE</w:t>
+      </w:r>
     </w:p>
     <w:p/>
     <w:p>
       <w:pPr>
+        <w:autoSpaceDE w:val="0"/>
+        <w:autoSpaceDN w:val="0"/>
+        <w:adjustRightInd w:val="0"/>
+        <w:spacing w:before="0" w:after="0" w:line="240" w:lineRule="auto"/>
+        <w:jc w:val="left"/>
+        <w:rPr>
+          <w:rFonts w:ascii="Courier New" w:eastAsiaTheme="minorHAnsi" w:hAnsi="Courier New" w:cs="Courier New"/>
+          <w:color w:val="000000"/>
+          <w:sz w:val="24"/>
+          <w:szCs w:val="24"/>
+          <w:lang w:eastAsia="ja-JP"/>
+        </w:rPr>
+      </w:pPr>
+    </w:p>
+    <w:p>
+      <w:pPr>
+        <w:autoSpaceDE w:val="0"/>
+        <w:autoSpaceDN w:val="0"/>
+        <w:adjustRightInd w:val="0"/>
+        <w:spacing w:before="0" w:after="0" w:line="240" w:lineRule="auto"/>
+        <w:jc w:val="left"/>
+        <w:rPr>
+          <w:rFonts w:ascii="Times New Roman" w:eastAsiaTheme="minorHAnsi" w:hAnsi="Times New Roman" w:cs="Times New Roman"/>
+          <w:color w:val="000000"/>
+          <w:sz w:val="24"/>
+          <w:szCs w:val="24"/>
+          <w:lang w:eastAsia="ja-JP"/>
+        </w:rPr>
+      </w:pPr>
+      <w:r>
+        <w:rPr>
+          <w:rFonts w:ascii="Times New Roman" w:eastAsiaTheme="minorHAnsi" w:hAnsi="Times New Roman" w:cs="Times New Roman"/>
+          <w:noProof/>
+          <w:color w:val="000000"/>
+          <w:sz w:val="24"/>
+          <w:szCs w:val="24"/>
+          <w:lang w:eastAsia="ja-JP"/>
+        </w:rPr>
+        <w:drawing>
+          <wp:inline distT="0" distB="0" distL="0" distR="0" wp14:anchorId="0E2BE5BF" wp14:editId="4261C8F1">
+            <wp:extent cx="4696480" cy="952633"/>
+            <wp:effectExtent l="0" t="0" r="0" b="0"/>
+            <wp:docPr id="16" name="Image 16" descr="Une image contenant capture d’écran&#10;&#10;Description générée automatiquement"/>
+            <wp:cNvGraphicFramePr>
+              <a:graphicFrameLocks xmlns:a="http://schemas.openxmlformats.org/drawingml/2006/main" noChangeAspect="1"/>
+            </wp:cNvGraphicFramePr>
+            <a:graphic xmlns:a="http://schemas.openxmlformats.org/drawingml/2006/main">
+              <a:graphicData uri="http://schemas.openxmlformats.org/drawingml/2006/picture">
+                <pic:pic xmlns:pic="http://schemas.openxmlformats.org/drawingml/2006/picture">
+                  <pic:nvPicPr>
+                    <pic:cNvPr id="16" name="Acrobat_Gnnvd78sdu.png"/>
+                    <pic:cNvPicPr/>
+                  </pic:nvPicPr>
+                  <pic:blipFill>
+                    <a:blip r:embed="rId26"/>
+                    <a:stretch>
+                      <a:fillRect/>
+                    </a:stretch>
+                  </pic:blipFill>
+                  <pic:spPr>
+                    <a:xfrm>
+                      <a:off x="0" y="0"/>
+                      <a:ext cx="4696480" cy="952633"/>
+                    </a:xfrm>
+                    <a:prstGeom prst="rect">
+                      <a:avLst/>
+                    </a:prstGeom>
+                  </pic:spPr>
+                </pic:pic>
+              </a:graphicData>
+            </a:graphic>
+          </wp:inline>
+        </w:drawing>
+      </w:r>
+    </w:p>
+    <w:p>
+      <w:pPr>
+        <w:autoSpaceDE w:val="0"/>
+        <w:autoSpaceDN w:val="0"/>
+        <w:adjustRightInd w:val="0"/>
+        <w:spacing w:before="0" w:after="0" w:line="240" w:lineRule="auto"/>
+        <w:jc w:val="left"/>
+        <w:rPr>
+          <w:rFonts w:ascii="Times New Roman" w:eastAsiaTheme="minorHAnsi" w:hAnsi="Times New Roman" w:cs="Times New Roman"/>
+          <w:color w:val="000000"/>
+          <w:sz w:val="24"/>
+          <w:szCs w:val="24"/>
+          <w:lang w:eastAsia="ja-JP"/>
+        </w:rPr>
+      </w:pPr>
+    </w:p>
+    <w:p>
+      <w:pPr>
+        <w:rPr>
+          <w:rFonts w:eastAsiaTheme="minorHAnsi"/>
+          <w:lang w:eastAsia="ja-JP"/>
+        </w:rPr>
+      </w:pPr>
+      <w:r>
+        <w:rPr>
+          <w:rFonts w:eastAsiaTheme="minorHAnsi"/>
+          <w:lang w:eastAsia="ja-JP"/>
+        </w:rPr>
+        <w:t xml:space="preserve">Ce type de restauration peut s’appliquer sur tous les TABLESPACES sauf pour les TABLESPACEsSYSTEM, SYSAUX et UNDO. Le temps de récupération (RECOVERY) sera d’autant plus court que la sauvegarde du fichier est récente. </w:t>
+      </w:r>
+    </w:p>
+    <w:p>
+      <w:pPr>
+        <w:rPr>
+          <w:rFonts w:eastAsiaTheme="minorHAnsi"/>
+          <w:lang w:eastAsia="ja-JP"/>
+        </w:rPr>
+      </w:pPr>
+      <w:r>
+        <w:rPr>
+          <w:rFonts w:eastAsiaTheme="minorHAnsi"/>
+          <w:lang w:eastAsia="ja-JP"/>
+        </w:rPr>
+        <w:t>Il peut être intéressant d’effectuer des sauvegardes à chaud des TABLESPACES le plus fréquemment possible afin d’optimiser les temps de reconstruction (RECOVERY) sur les systèmes à haute disponibilité.</w:t>
+      </w:r>
+    </w:p>
+    <w:p>
+      <w:pPr>
+        <w:rPr>
+          <w:rFonts w:eastAsiaTheme="minorHAnsi"/>
+          <w:lang w:eastAsia="ja-JP"/>
+        </w:rPr>
+      </w:pPr>
+    </w:p>
+    <w:p>
+      <w:pPr>
+        <w:pStyle w:val="Titre3"/>
+      </w:pPr>
+      <w:r>
+        <w:t xml:space="preserve">Restauration d’un </w:t>
+      </w:r>
+      <w:r>
+        <w:t>DataFile</w:t>
+      </w:r>
+      <w:r>
+        <w:t xml:space="preserve"> ONLINE</w:t>
+      </w:r>
+    </w:p>
+    <w:p/>
+    <w:p>
+      <w:pPr>
+        <w:autoSpaceDE w:val="0"/>
+        <w:autoSpaceDN w:val="0"/>
+        <w:adjustRightInd w:val="0"/>
+        <w:spacing w:before="0" w:after="0" w:line="240" w:lineRule="auto"/>
+        <w:jc w:val="left"/>
+        <w:rPr>
+          <w:rFonts w:ascii="Courier New" w:eastAsiaTheme="minorHAnsi" w:hAnsi="Courier New" w:cs="Courier New"/>
+          <w:color w:val="000000"/>
+          <w:sz w:val="24"/>
+          <w:szCs w:val="24"/>
+          <w:lang w:eastAsia="ja-JP"/>
+        </w:rPr>
+      </w:pPr>
+    </w:p>
+    <w:p>
+      <w:pPr>
+        <w:rPr>
+          <w:rFonts w:eastAsiaTheme="minorHAnsi"/>
+          <w:b/>
+          <w:bCs/>
+          <w:sz w:val="24"/>
+          <w:szCs w:val="24"/>
+          <w:lang w:val="en-US" w:eastAsia="ja-JP"/>
+        </w:rPr>
+      </w:pPr>
+      <w:r>
+        <w:rPr>
+          <w:rFonts w:eastAsiaTheme="minorHAnsi"/>
+          <w:b/>
+          <w:bCs/>
+          <w:noProof/>
+          <w:sz w:val="24"/>
+          <w:szCs w:val="24"/>
+          <w:lang w:val="en-US" w:eastAsia="ja-JP"/>
+        </w:rPr>
+        <w:drawing>
+          <wp:inline distT="0" distB="0" distL="0" distR="0" wp14:anchorId="7BE7ABD4" wp14:editId="2754F0CF">
+            <wp:extent cx="5134692" cy="905001"/>
+            <wp:effectExtent l="0" t="0" r="8890" b="9525"/>
+            <wp:docPr id="17" name="Image 17" descr="Une image contenant objet&#10;&#10;Description générée automatiquement"/>
+            <wp:cNvGraphicFramePr>
+              <a:graphicFrameLocks xmlns:a="http://schemas.openxmlformats.org/drawingml/2006/main" noChangeAspect="1"/>
+            </wp:cNvGraphicFramePr>
+            <a:graphic xmlns:a="http://schemas.openxmlformats.org/drawingml/2006/main">
+              <a:graphicData uri="http://schemas.openxmlformats.org/drawingml/2006/picture">
+                <pic:pic xmlns:pic="http://schemas.openxmlformats.org/drawingml/2006/picture">
+                  <pic:nvPicPr>
+                    <pic:cNvPr id="17" name="Acrobat_BkXZCpPPe0.png"/>
+                    <pic:cNvPicPr/>
+                  </pic:nvPicPr>
+                  <pic:blipFill>
+                    <a:blip r:embed="rId27"/>
+                    <a:stretch>
+                      <a:fillRect/>
+                    </a:stretch>
+                  </pic:blipFill>
+                  <pic:spPr>
+                    <a:xfrm>
+                      <a:off x="0" y="0"/>
+                      <a:ext cx="5134692" cy="905001"/>
+                    </a:xfrm>
+                    <a:prstGeom prst="rect">
+                      <a:avLst/>
+                    </a:prstGeom>
+                  </pic:spPr>
+                </pic:pic>
+              </a:graphicData>
+            </a:graphic>
+          </wp:inline>
+        </w:drawing>
+      </w:r>
+    </w:p>
+    <w:p>
+      <w:pPr>
+        <w:autoSpaceDE w:val="0"/>
+        <w:autoSpaceDN w:val="0"/>
+        <w:adjustRightInd w:val="0"/>
+        <w:spacing w:before="0" w:after="0" w:line="240" w:lineRule="auto"/>
+        <w:jc w:val="left"/>
+        <w:rPr>
+          <w:rFonts w:ascii="Times New Roman" w:eastAsiaTheme="minorHAnsi" w:hAnsi="Times New Roman" w:cs="Times New Roman"/>
+          <w:color w:val="000000"/>
+          <w:sz w:val="24"/>
+          <w:szCs w:val="24"/>
+          <w:lang w:eastAsia="ja-JP"/>
+        </w:rPr>
+      </w:pPr>
+    </w:p>
+    <w:p>
+      <w:pPr>
+        <w:rPr>
+          <w:rFonts w:eastAsiaTheme="minorHAnsi"/>
+          <w:lang w:eastAsia="ja-JP"/>
+        </w:rPr>
+      </w:pPr>
+      <w:r>
+        <w:rPr>
+          <w:rFonts w:eastAsiaTheme="minorHAnsi"/>
+          <w:lang w:eastAsia="ja-JP"/>
+        </w:rPr>
+        <w:t>Ce type de restauration est similaire au mode précédent mais avec un niveau plus fin de dépannage. Si le TABLESPACE concerné par le dysfonctionnement est constitué par plusieurs fichiers DATAFILE, il n’est pas nécessaire de mettre hors circuit l’intégralité du TABLESPACE. Seul le DATAFILE corrompu sera déconnecté et restauré. Les autres fichiers restent en ligne pendant l’opération de dépannage.</w:t>
+      </w:r>
+    </w:p>
+    <w:p>
+      <w:pPr>
+        <w:rPr>
+          <w:rFonts w:eastAsiaTheme="minorHAnsi"/>
+          <w:lang w:eastAsia="ja-JP"/>
+        </w:rPr>
+      </w:pPr>
+      <w:r>
+        <w:rPr>
+          <w:rFonts w:eastAsiaTheme="minorHAnsi"/>
+          <w:lang w:eastAsia="ja-JP"/>
+        </w:rPr>
+        <w:t>Le temps de récupération sera proportionnel au nombre de fichier ARCHIVELOG à appliquer. Ce nombre est en fonction de la date de la dernière sauvegarde du DATAFILE restauré. Si elle est récente le temps de récupération sera court.</w:t>
+      </w:r>
+    </w:p>
+    <w:p>
+      <w:pPr>
+        <w:rPr>
+          <w:rFonts w:eastAsiaTheme="minorHAnsi"/>
+          <w:lang w:eastAsia="ja-JP"/>
+        </w:rPr>
+      </w:pPr>
+      <w:r>
+        <w:rPr>
+          <w:rFonts w:eastAsiaTheme="minorHAnsi"/>
+          <w:lang w:eastAsia="ja-JP"/>
+        </w:rPr>
+        <w:t>Il peut être très intéressant de sauvegarder très fréquemment à chaud les fichiers des TABLESPACES sur d’autres disques de la machine. Cela va permettre d’optimiser considérablement les temps de restauration et de RECOVER des DATAFILES.</w:t>
+      </w:r>
+    </w:p>
+    <w:p>
+      <w:pPr>
+        <w:spacing w:before="160" w:after="320" w:line="360" w:lineRule="auto"/>
+        <w:jc w:val="left"/>
+        <w:rPr>
+          <w:rFonts w:eastAsiaTheme="minorHAnsi"/>
+          <w:lang w:eastAsia="ja-JP"/>
+        </w:rPr>
+      </w:pPr>
+      <w:r>
+        <w:rPr>
+          <w:rFonts w:eastAsiaTheme="minorHAnsi"/>
+          <w:lang w:eastAsia="ja-JP"/>
+        </w:rPr>
+        <w:br w:type="page"/>
+      </w:r>
+    </w:p>
+    <w:p>
+      <w:pPr>
+        <w:pStyle w:val="Titre2"/>
+        <w:rPr>
+          <w:lang w:val="en-US"/>
+        </w:rPr>
+      </w:pPr>
+      <w:r>
+        <w:rPr>
+          <w:lang w:val="en-US"/>
+        </w:rPr>
+        <w:lastRenderedPageBreak/>
+        <w:t>Restauration a froid</w:t>
+      </w:r>
+    </w:p>
+    <w:p>
+      <w:pPr>
+        <w:pStyle w:val="Titre3"/>
+        <w:rPr>
+          <w:lang w:val="en-US"/>
+        </w:rPr>
+      </w:pPr>
+      <w:r>
+        <w:rPr>
+          <w:lang w:val="en-US"/>
+        </w:rPr>
+        <w:t>Restauration database</w:t>
+      </w:r>
+    </w:p>
+    <w:p>
+      <w:pPr>
+        <w:autoSpaceDE w:val="0"/>
+        <w:autoSpaceDN w:val="0"/>
+        <w:adjustRightInd w:val="0"/>
+        <w:spacing w:before="0" w:after="0" w:line="240" w:lineRule="auto"/>
+        <w:jc w:val="left"/>
+        <w:rPr>
+          <w:rFonts w:ascii="Times New Roman" w:eastAsiaTheme="minorHAnsi" w:hAnsi="Times New Roman" w:cs="Times New Roman"/>
+          <w:color w:val="000000"/>
+          <w:sz w:val="24"/>
+          <w:szCs w:val="24"/>
+          <w:lang w:eastAsia="ja-JP"/>
+        </w:rPr>
+      </w:pPr>
+    </w:p>
+    <w:p>
+      <w:pPr>
+        <w:rPr>
+          <w:rFonts w:eastAsiaTheme="minorHAnsi"/>
+          <w:lang w:eastAsia="ja-JP"/>
+        </w:rPr>
+      </w:pPr>
+      <w:r>
+        <w:rPr>
+          <w:rFonts w:eastAsiaTheme="minorHAnsi"/>
+          <w:lang w:eastAsia="ja-JP"/>
+        </w:rPr>
+        <w:t xml:space="preserve">La restauration base fermée est équivalente aux cas précédents. Elle devrait normalement être effectuée que s’il y a une panne sur les TABLESPACE qui ne peuvent pas être restauré base ouverte : SYSTEM, SYSAUX, UNDO. </w:t>
+      </w:r>
+    </w:p>
+    <w:p>
+      <w:pPr>
+        <w:rPr>
+          <w:rFonts w:eastAsiaTheme="minorHAnsi"/>
+          <w:lang w:eastAsia="ja-JP"/>
+        </w:rPr>
+      </w:pPr>
+      <w:r>
+        <w:rPr>
+          <w:rFonts w:eastAsiaTheme="minorHAnsi"/>
+          <w:lang w:eastAsia="ja-JP"/>
+        </w:rPr>
+        <w:t xml:space="preserve">Il est inutile et dangereux de restaurer tous les fichiers DATAFILE si seulement quelques un sont endommagés. Si les sauvegardes sont bien faites, la récupération remettra en phase tous les fichiers même s’ils n’ont pas été sauvegardés au même moment. </w:t>
+      </w:r>
+    </w:p>
+    <w:p>
+      <w:pPr>
+        <w:rPr>
+          <w:rFonts w:eastAsiaTheme="minorHAnsi"/>
+          <w:lang w:eastAsia="ja-JP"/>
+        </w:rPr>
+      </w:pPr>
+      <w:r>
+        <w:rPr>
+          <w:rFonts w:eastAsiaTheme="minorHAnsi"/>
+          <w:lang w:eastAsia="ja-JP"/>
+        </w:rPr>
+        <w:t>Il y a un risque de tout restaurer systématiquement. Certains fichiers peuvent être défectueux sur les bandes de sauvegarde. En les restaurant, les DATAFILES qui n’étaient pas endommagés seront écrasés par des fichiers corrompus. La probabilité de rencontrer ce genre de cas de figure est d’autant plus importante que la base est volumineuse.</w:t>
+      </w:r>
+    </w:p>
+    <w:p>
+      <w:pPr>
+        <w:rPr>
+          <w:rFonts w:eastAsiaTheme="minorHAnsi"/>
+          <w:lang w:eastAsia="ja-JP"/>
+        </w:rPr>
+      </w:pPr>
+    </w:p>
+    <w:p>
+      <w:pPr>
         <w:jc w:val="center"/>
       </w:pPr>
+      <w:r>
+        <w:rPr>
+          <w:noProof/>
+        </w:rPr>
+        <w:drawing>
+          <wp:inline distT="0" distB="0" distL="0" distR="0" wp14:anchorId="6753EA6F" wp14:editId="68D0C68E">
+            <wp:extent cx="4639322" cy="1219370"/>
+            <wp:effectExtent l="0" t="0" r="8890" b="0"/>
+            <wp:docPr id="18" name="Image 18"/>
+            <wp:cNvGraphicFramePr>
+              <a:graphicFrameLocks xmlns:a="http://schemas.openxmlformats.org/drawingml/2006/main" noChangeAspect="1"/>
+            </wp:cNvGraphicFramePr>
+            <a:graphic xmlns:a="http://schemas.openxmlformats.org/drawingml/2006/main">
+              <a:graphicData uri="http://schemas.openxmlformats.org/drawingml/2006/picture">
+                <pic:pic xmlns:pic="http://schemas.openxmlformats.org/drawingml/2006/picture">
+                  <pic:nvPicPr>
+                    <pic:cNvPr id="18" name="Acrobat_VdE3iEgQ0u.png"/>
+                    <pic:cNvPicPr/>
+                  </pic:nvPicPr>
+                  <pic:blipFill>
+                    <a:blip r:embed="rId28"/>
+                    <a:stretch>
+                      <a:fillRect/>
+                    </a:stretch>
+                  </pic:blipFill>
+                  <pic:spPr>
+                    <a:xfrm>
+                      <a:off x="0" y="0"/>
+                      <a:ext cx="4639322" cy="1219370"/>
+                    </a:xfrm>
+                    <a:prstGeom prst="rect">
+                      <a:avLst/>
+                    </a:prstGeom>
+                  </pic:spPr>
+                </pic:pic>
+              </a:graphicData>
+            </a:graphic>
+          </wp:inline>
+        </w:drawing>
+      </w:r>
+    </w:p>
+    <w:p>
+      <w:pPr>
+        <w:pStyle w:val="Citation"/>
+      </w:pPr>
+      <w:r>
+        <w:t>Figure 1 : Procédure de restauration</w:t>
+      </w:r>
+      <w:bookmarkStart w:id="0" w:name="_GoBack"/>
+      <w:bookmarkEnd w:id="0"/>
     </w:p>
     <w:p/>
     <w:sectPr>
-      <w:headerReference w:type="default" r:id="rId25"/>
-      <w:footerReference w:type="default" r:id="rId26"/>
-      <w:footerReference w:type="first" r:id="rId27"/>
+      <w:headerReference w:type="default" r:id="rId29"/>
+      <w:footerReference w:type="default" r:id="rId30"/>
+      <w:footerReference w:type="first" r:id="rId31"/>
       <w:pgSz w:w="11907" w:h="16839" w:code="9"/>
       <w:pgMar w:top="1901" w:right="1008" w:bottom="1440" w:left="1008" w:header="720" w:footer="432" w:gutter="0"/>
       <w:pgNumType w:start="0"/>
@@ -2274,7 +3220,7 @@
 </file>
 
 <file path=word/endnotes.xml><?xml version="1.0" encoding="utf-8"?>
-<w:endnotes xmlns:wpc="http://schemas.microsoft.com/office/word/2010/wordprocessingCanvas" xmlns:cx="http://schemas.microsoft.com/office/drawing/2014/chartex" xmlns:cx1="http://schemas.microsoft.com/office/drawing/2015/9/8/chartex" xmlns:cx2="http://schemas.microsoft.com/office/drawing/2015/10/21/chartex" xmlns:cx3="http://schemas.microsoft.com/office/drawing/2016/5/9/chartex" xmlns:cx4="http://schemas.microsoft.com/office/drawing/2016/5/10/chartex" xmlns:cx5="http://schemas.microsoft.com/office/drawing/2016/5/11/chartex" xmlns:cx6="http://schemas.microsoft.com/office/drawing/2016/5/12/chartex" xmlns:cx7="http://schemas.microsoft.com/office/drawing/2016/5/13/chartex" xmlns:cx8="http://schemas.microsoft.com/office/drawing/2016/5/14/chartex" xmlns:mc="http://schemas.openxmlformats.org/markup-compatibility/2006" xmlns:aink="http://schemas.microsoft.com/office/drawing/2016/ink" xmlns:am3d="http://schemas.microsoft.com/office/drawing/2017/model3d" xmlns:o="urn:schemas-microsoft-com:office:office" xmlns:r="http://schemas.openxmlformats.org/officeDocument/2006/relationships" xmlns:m="http://schemas.openxmlformats.org/officeDocument/2006/math" xmlns:v="urn:schemas-microsoft-com:vml" xmlns:wp14="http://schemas.microsoft.com/office/word/2010/wordprocessingDrawing" xmlns:wp="http://schemas.openxmlformats.org/drawingml/2006/wordprocessingDrawing" xmlns:w10="urn:schemas-microsoft-com:office:word" xmlns:w="http://schemas.openxmlformats.org/wordprocessingml/2006/main" xmlns:w14="http://schemas.microsoft.com/office/word/2010/wordml" xmlns:w15="http://schemas.microsoft.com/office/word/2012/wordml" xmlns:w16cid="http://schemas.microsoft.com/office/word/2016/wordml/cid" xmlns:w16se="http://schemas.microsoft.com/office/word/2015/wordml/symex" xmlns:wpg="http://schemas.microsoft.com/office/word/2010/wordprocessingGroup" xmlns:wpi="http://schemas.microsoft.com/office/word/2010/wordprocessingInk" xmlns:wne="http://schemas.microsoft.com/office/word/2006/wordml" xmlns:wps="http://schemas.microsoft.com/office/word/2010/wordprocessingShape" mc:Ignorable="w14 w15 w16se w16cid wp14">
+<w:endnotes xmlns:wpc="http://schemas.microsoft.com/office/word/2010/wordprocessingCanvas" xmlns:cx="http://schemas.microsoft.com/office/drawing/2014/chartex" xmlns:cx1="http://schemas.microsoft.com/office/drawing/2015/9/8/chartex" xmlns:cx2="http://schemas.microsoft.com/office/drawing/2015/10/21/chartex" xmlns:cx3="http://schemas.microsoft.com/office/drawing/2016/5/9/chartex" xmlns:cx4="http://schemas.microsoft.com/office/drawing/2016/5/10/chartex" xmlns:cx5="http://schemas.microsoft.com/office/drawing/2016/5/11/chartex" xmlns:cx6="http://schemas.microsoft.com/office/drawing/2016/5/12/chartex" xmlns:cx7="http://schemas.microsoft.com/office/drawing/2016/5/13/chartex" xmlns:cx8="http://schemas.microsoft.com/office/drawing/2016/5/14/chartex" xmlns:mc="http://schemas.openxmlformats.org/markup-compatibility/2006" xmlns:aink="http://schemas.microsoft.com/office/drawing/2016/ink" xmlns:am3d="http://schemas.microsoft.com/office/drawing/2017/model3d" xmlns:o="urn:schemas-microsoft-com:office:office" xmlns:r="http://schemas.openxmlformats.org/officeDocument/2006/relationships" xmlns:m="http://schemas.openxmlformats.org/officeDocument/2006/math" xmlns:v="urn:schemas-microsoft-com:vml" xmlns:wp14="http://schemas.microsoft.com/office/word/2010/wordprocessingDrawing" xmlns:wp="http://schemas.openxmlformats.org/drawingml/2006/wordprocessingDrawing" xmlns:w10="urn:schemas-microsoft-com:office:word" xmlns:w="http://schemas.openxmlformats.org/wordprocessingml/2006/main" xmlns:w14="http://schemas.microsoft.com/office/word/2010/wordml" xmlns:w15="http://schemas.microsoft.com/office/word/2012/wordml" xmlns:w16cex="http://schemas.microsoft.com/office/word/2018/wordml/cex" xmlns:w16cid="http://schemas.microsoft.com/office/word/2016/wordml/cid" xmlns:w16="http://schemas.microsoft.com/office/word/2018/wordml" xmlns:w16se="http://schemas.microsoft.com/office/word/2015/wordml/symex" xmlns:wpg="http://schemas.microsoft.com/office/word/2010/wordprocessingGroup" xmlns:wpi="http://schemas.microsoft.com/office/word/2010/wordprocessingInk" xmlns:wne="http://schemas.microsoft.com/office/word/2006/wordml" xmlns:wps="http://schemas.microsoft.com/office/word/2010/wordprocessingShape" mc:Ignorable="w14 w15 w16se w16cid w16 w16cex wp14">
   <w:endnote w:type="separator" w:id="-1">
     <w:p>
       <w:r>
@@ -2295,7 +3241,7 @@
 </file>
 
 <file path=word/footer1.xml><?xml version="1.0" encoding="utf-8"?>
-<w:ftr xmlns:wpc="http://schemas.microsoft.com/office/word/2010/wordprocessingCanvas" xmlns:cx="http://schemas.microsoft.com/office/drawing/2014/chartex" xmlns:cx1="http://schemas.microsoft.com/office/drawing/2015/9/8/chartex" xmlns:cx2="http://schemas.microsoft.com/office/drawing/2015/10/21/chartex" xmlns:cx3="http://schemas.microsoft.com/office/drawing/2016/5/9/chartex" xmlns:cx4="http://schemas.microsoft.com/office/drawing/2016/5/10/chartex" xmlns:cx5="http://schemas.microsoft.com/office/drawing/2016/5/11/chartex" xmlns:cx6="http://schemas.microsoft.com/office/drawing/2016/5/12/chartex" xmlns:cx7="http://schemas.microsoft.com/office/drawing/2016/5/13/chartex" xmlns:cx8="http://schemas.microsoft.com/office/drawing/2016/5/14/chartex" xmlns:mc="http://schemas.openxmlformats.org/markup-compatibility/2006" xmlns:aink="http://schemas.microsoft.com/office/drawing/2016/ink" xmlns:am3d="http://schemas.microsoft.com/office/drawing/2017/model3d" xmlns:o="urn:schemas-microsoft-com:office:office" xmlns:r="http://schemas.openxmlformats.org/officeDocument/2006/relationships" xmlns:m="http://schemas.openxmlformats.org/officeDocument/2006/math" xmlns:v="urn:schemas-microsoft-com:vml" xmlns:wp14="http://schemas.microsoft.com/office/word/2010/wordprocessingDrawing" xmlns:wp="http://schemas.openxmlformats.org/drawingml/2006/wordprocessingDrawing" xmlns:w10="urn:schemas-microsoft-com:office:word" xmlns:w="http://schemas.openxmlformats.org/wordprocessingml/2006/main" xmlns:w14="http://schemas.microsoft.com/office/word/2010/wordml" xmlns:w15="http://schemas.microsoft.com/office/word/2012/wordml" xmlns:w16cid="http://schemas.microsoft.com/office/word/2016/wordml/cid" xmlns:w16se="http://schemas.microsoft.com/office/word/2015/wordml/symex" xmlns:wpg="http://schemas.microsoft.com/office/word/2010/wordprocessingGroup" xmlns:wpi="http://schemas.microsoft.com/office/word/2010/wordprocessingInk" xmlns:wne="http://schemas.microsoft.com/office/word/2006/wordml" xmlns:wps="http://schemas.microsoft.com/office/word/2010/wordprocessingShape" mc:Ignorable="w14 w15 w16se w16cid wp14">
+<w:ftr xmlns:wpc="http://schemas.microsoft.com/office/word/2010/wordprocessingCanvas" xmlns:cx="http://schemas.microsoft.com/office/drawing/2014/chartex" xmlns:cx1="http://schemas.microsoft.com/office/drawing/2015/9/8/chartex" xmlns:cx2="http://schemas.microsoft.com/office/drawing/2015/10/21/chartex" xmlns:cx3="http://schemas.microsoft.com/office/drawing/2016/5/9/chartex" xmlns:cx4="http://schemas.microsoft.com/office/drawing/2016/5/10/chartex" xmlns:cx5="http://schemas.microsoft.com/office/drawing/2016/5/11/chartex" xmlns:cx6="http://schemas.microsoft.com/office/drawing/2016/5/12/chartex" xmlns:cx7="http://schemas.microsoft.com/office/drawing/2016/5/13/chartex" xmlns:cx8="http://schemas.microsoft.com/office/drawing/2016/5/14/chartex" xmlns:mc="http://schemas.openxmlformats.org/markup-compatibility/2006" xmlns:aink="http://schemas.microsoft.com/office/drawing/2016/ink" xmlns:am3d="http://schemas.microsoft.com/office/drawing/2017/model3d" xmlns:o="urn:schemas-microsoft-com:office:office" xmlns:r="http://schemas.openxmlformats.org/officeDocument/2006/relationships" xmlns:m="http://schemas.openxmlformats.org/officeDocument/2006/math" xmlns:v="urn:schemas-microsoft-com:vml" xmlns:wp14="http://schemas.microsoft.com/office/word/2010/wordprocessingDrawing" xmlns:wp="http://schemas.openxmlformats.org/drawingml/2006/wordprocessingDrawing" xmlns:w10="urn:schemas-microsoft-com:office:word" xmlns:w="http://schemas.openxmlformats.org/wordprocessingml/2006/main" xmlns:w14="http://schemas.microsoft.com/office/word/2010/wordml" xmlns:w15="http://schemas.microsoft.com/office/word/2012/wordml" xmlns:w16cex="http://schemas.microsoft.com/office/word/2018/wordml/cex" xmlns:w16cid="http://schemas.microsoft.com/office/word/2016/wordml/cid" xmlns:w16="http://schemas.microsoft.com/office/word/2018/wordml" xmlns:w16se="http://schemas.microsoft.com/office/word/2015/wordml/symex" xmlns:wpg="http://schemas.microsoft.com/office/word/2010/wordprocessingGroup" xmlns:wpi="http://schemas.microsoft.com/office/word/2010/wordprocessingInk" xmlns:wne="http://schemas.microsoft.com/office/word/2006/wordml" xmlns:wps="http://schemas.microsoft.com/office/word/2010/wordprocessingShape" mc:Ignorable="w14 w15 w16se w16cid w16 w16cex wp14">
   <w:sdt>
     <w:sdtPr>
       <w:id w:val="-1741171722"/>
@@ -2353,7 +3299,7 @@
 </file>
 
 <file path=word/footer2.xml><?xml version="1.0" encoding="utf-8"?>
-<w:ftr xmlns:wpc="http://schemas.microsoft.com/office/word/2010/wordprocessingCanvas" xmlns:cx="http://schemas.microsoft.com/office/drawing/2014/chartex" xmlns:cx1="http://schemas.microsoft.com/office/drawing/2015/9/8/chartex" xmlns:cx2="http://schemas.microsoft.com/office/drawing/2015/10/21/chartex" xmlns:cx3="http://schemas.microsoft.com/office/drawing/2016/5/9/chartex" xmlns:cx4="http://schemas.microsoft.com/office/drawing/2016/5/10/chartex" xmlns:cx5="http://schemas.microsoft.com/office/drawing/2016/5/11/chartex" xmlns:cx6="http://schemas.microsoft.com/office/drawing/2016/5/12/chartex" xmlns:cx7="http://schemas.microsoft.com/office/drawing/2016/5/13/chartex" xmlns:cx8="http://schemas.microsoft.com/office/drawing/2016/5/14/chartex" xmlns:mc="http://schemas.openxmlformats.org/markup-compatibility/2006" xmlns:aink="http://schemas.microsoft.com/office/drawing/2016/ink" xmlns:am3d="http://schemas.microsoft.com/office/drawing/2017/model3d" xmlns:o="urn:schemas-microsoft-com:office:office" xmlns:r="http://schemas.openxmlformats.org/officeDocument/2006/relationships" xmlns:m="http://schemas.openxmlformats.org/officeDocument/2006/math" xmlns:v="urn:schemas-microsoft-com:vml" xmlns:wp14="http://schemas.microsoft.com/office/word/2010/wordprocessingDrawing" xmlns:wp="http://schemas.openxmlformats.org/drawingml/2006/wordprocessingDrawing" xmlns:w10="urn:schemas-microsoft-com:office:word" xmlns:w="http://schemas.openxmlformats.org/wordprocessingml/2006/main" xmlns:w14="http://schemas.microsoft.com/office/word/2010/wordml" xmlns:w15="http://schemas.microsoft.com/office/word/2012/wordml" xmlns:w16cid="http://schemas.microsoft.com/office/word/2016/wordml/cid" xmlns:w16se="http://schemas.microsoft.com/office/word/2015/wordml/symex" xmlns:wpg="http://schemas.microsoft.com/office/word/2010/wordprocessingGroup" xmlns:wpi="http://schemas.microsoft.com/office/word/2010/wordprocessingInk" xmlns:wne="http://schemas.microsoft.com/office/word/2006/wordml" xmlns:wps="http://schemas.microsoft.com/office/word/2010/wordprocessingShape" mc:Ignorable="w14 w15 w16se w16cid wp14">
+<w:ftr xmlns:wpc="http://schemas.microsoft.com/office/word/2010/wordprocessingCanvas" xmlns:cx="http://schemas.microsoft.com/office/drawing/2014/chartex" xmlns:cx1="http://schemas.microsoft.com/office/drawing/2015/9/8/chartex" xmlns:cx2="http://schemas.microsoft.com/office/drawing/2015/10/21/chartex" xmlns:cx3="http://schemas.microsoft.com/office/drawing/2016/5/9/chartex" xmlns:cx4="http://schemas.microsoft.com/office/drawing/2016/5/10/chartex" xmlns:cx5="http://schemas.microsoft.com/office/drawing/2016/5/11/chartex" xmlns:cx6="http://schemas.microsoft.com/office/drawing/2016/5/12/chartex" xmlns:cx7="http://schemas.microsoft.com/office/drawing/2016/5/13/chartex" xmlns:cx8="http://schemas.microsoft.com/office/drawing/2016/5/14/chartex" xmlns:mc="http://schemas.openxmlformats.org/markup-compatibility/2006" xmlns:aink="http://schemas.microsoft.com/office/drawing/2016/ink" xmlns:am3d="http://schemas.microsoft.com/office/drawing/2017/model3d" xmlns:o="urn:schemas-microsoft-com:office:office" xmlns:r="http://schemas.openxmlformats.org/officeDocument/2006/relationships" xmlns:m="http://schemas.openxmlformats.org/officeDocument/2006/math" xmlns:v="urn:schemas-microsoft-com:vml" xmlns:wp14="http://schemas.microsoft.com/office/word/2010/wordprocessingDrawing" xmlns:wp="http://schemas.openxmlformats.org/drawingml/2006/wordprocessingDrawing" xmlns:w10="urn:schemas-microsoft-com:office:word" xmlns:w="http://schemas.openxmlformats.org/wordprocessingml/2006/main" xmlns:w14="http://schemas.microsoft.com/office/word/2010/wordml" xmlns:w15="http://schemas.microsoft.com/office/word/2012/wordml" xmlns:w16cex="http://schemas.microsoft.com/office/word/2018/wordml/cex" xmlns:w16cid="http://schemas.microsoft.com/office/word/2016/wordml/cid" xmlns:w16="http://schemas.microsoft.com/office/word/2018/wordml" xmlns:w16se="http://schemas.microsoft.com/office/word/2015/wordml/symex" xmlns:wpg="http://schemas.microsoft.com/office/word/2010/wordprocessingGroup" xmlns:wpi="http://schemas.microsoft.com/office/word/2010/wordprocessingInk" xmlns:wne="http://schemas.microsoft.com/office/word/2006/wordml" xmlns:wps="http://schemas.microsoft.com/office/word/2010/wordprocessingShape" mc:Ignorable="w14 w15 w16se w16cid w16 w16cex wp14">
   <w:p>
     <w:pPr>
       <w:pStyle w:val="Pieddepage"/>
@@ -2371,7 +3317,7 @@
 </file>
 
 <file path=word/footnotes.xml><?xml version="1.0" encoding="utf-8"?>
-<w:footnotes xmlns:wpc="http://schemas.microsoft.com/office/word/2010/wordprocessingCanvas" xmlns:cx="http://schemas.microsoft.com/office/drawing/2014/chartex" xmlns:cx1="http://schemas.microsoft.com/office/drawing/2015/9/8/chartex" xmlns:cx2="http://schemas.microsoft.com/office/drawing/2015/10/21/chartex" xmlns:cx3="http://schemas.microsoft.com/office/drawing/2016/5/9/chartex" xmlns:cx4="http://schemas.microsoft.com/office/drawing/2016/5/10/chartex" xmlns:cx5="http://schemas.microsoft.com/office/drawing/2016/5/11/chartex" xmlns:cx6="http://schemas.microsoft.com/office/drawing/2016/5/12/chartex" xmlns:cx7="http://schemas.microsoft.com/office/drawing/2016/5/13/chartex" xmlns:cx8="http://schemas.microsoft.com/office/drawing/2016/5/14/chartex" xmlns:mc="http://schemas.openxmlformats.org/markup-compatibility/2006" xmlns:aink="http://schemas.microsoft.com/office/drawing/2016/ink" xmlns:am3d="http://schemas.microsoft.com/office/drawing/2017/model3d" xmlns:o="urn:schemas-microsoft-com:office:office" xmlns:r="http://schemas.openxmlformats.org/officeDocument/2006/relationships" xmlns:m="http://schemas.openxmlformats.org/officeDocument/2006/math" xmlns:v="urn:schemas-microsoft-com:vml" xmlns:wp14="http://schemas.microsoft.com/office/word/2010/wordprocessingDrawing" xmlns:wp="http://schemas.openxmlformats.org/drawingml/2006/wordprocessingDrawing" xmlns:w10="urn:schemas-microsoft-com:office:word" xmlns:w="http://schemas.openxmlformats.org/wordprocessingml/2006/main" xmlns:w14="http://schemas.microsoft.com/office/word/2010/wordml" xmlns:w15="http://schemas.microsoft.com/office/word/2012/wordml" xmlns:w16cid="http://schemas.microsoft.com/office/word/2016/wordml/cid" xmlns:w16se="http://schemas.microsoft.com/office/word/2015/wordml/symex" xmlns:wpg="http://schemas.microsoft.com/office/word/2010/wordprocessingGroup" xmlns:wpi="http://schemas.microsoft.com/office/word/2010/wordprocessingInk" xmlns:wne="http://schemas.microsoft.com/office/word/2006/wordml" xmlns:wps="http://schemas.microsoft.com/office/word/2010/wordprocessingShape" mc:Ignorable="w14 w15 w16se w16cid wp14">
+<w:footnotes xmlns:wpc="http://schemas.microsoft.com/office/word/2010/wordprocessingCanvas" xmlns:cx="http://schemas.microsoft.com/office/drawing/2014/chartex" xmlns:cx1="http://schemas.microsoft.com/office/drawing/2015/9/8/chartex" xmlns:cx2="http://schemas.microsoft.com/office/drawing/2015/10/21/chartex" xmlns:cx3="http://schemas.microsoft.com/office/drawing/2016/5/9/chartex" xmlns:cx4="http://schemas.microsoft.com/office/drawing/2016/5/10/chartex" xmlns:cx5="http://schemas.microsoft.com/office/drawing/2016/5/11/chartex" xmlns:cx6="http://schemas.microsoft.com/office/drawing/2016/5/12/chartex" xmlns:cx7="http://schemas.microsoft.com/office/drawing/2016/5/13/chartex" xmlns:cx8="http://schemas.microsoft.com/office/drawing/2016/5/14/chartex" xmlns:mc="http://schemas.openxmlformats.org/markup-compatibility/2006" xmlns:aink="http://schemas.microsoft.com/office/drawing/2016/ink" xmlns:am3d="http://schemas.microsoft.com/office/drawing/2017/model3d" xmlns:o="urn:schemas-microsoft-com:office:office" xmlns:r="http://schemas.openxmlformats.org/officeDocument/2006/relationships" xmlns:m="http://schemas.openxmlformats.org/officeDocument/2006/math" xmlns:v="urn:schemas-microsoft-com:vml" xmlns:wp14="http://schemas.microsoft.com/office/word/2010/wordprocessingDrawing" xmlns:wp="http://schemas.openxmlformats.org/drawingml/2006/wordprocessingDrawing" xmlns:w10="urn:schemas-microsoft-com:office:word" xmlns:w="http://schemas.openxmlformats.org/wordprocessingml/2006/main" xmlns:w14="http://schemas.microsoft.com/office/word/2010/wordml" xmlns:w15="http://schemas.microsoft.com/office/word/2012/wordml" xmlns:w16cex="http://schemas.microsoft.com/office/word/2018/wordml/cex" xmlns:w16cid="http://schemas.microsoft.com/office/word/2016/wordml/cid" xmlns:w16="http://schemas.microsoft.com/office/word/2018/wordml" xmlns:w16se="http://schemas.microsoft.com/office/word/2015/wordml/symex" xmlns:wpg="http://schemas.microsoft.com/office/word/2010/wordprocessingGroup" xmlns:wpi="http://schemas.microsoft.com/office/word/2010/wordprocessingInk" xmlns:wne="http://schemas.microsoft.com/office/word/2006/wordml" xmlns:wps="http://schemas.microsoft.com/office/word/2010/wordprocessingShape" mc:Ignorable="w14 w15 w16se w16cid w16 w16cex wp14">
   <w:footnote w:type="separator" w:id="-1">
     <w:p>
       <w:r>
@@ -2392,7 +3338,7 @@
 </file>
 
 <file path=word/header1.xml><?xml version="1.0" encoding="utf-8"?>
-<w:hdr xmlns:wpc="http://schemas.microsoft.com/office/word/2010/wordprocessingCanvas" xmlns:cx="http://schemas.microsoft.com/office/drawing/2014/chartex" xmlns:cx1="http://schemas.microsoft.com/office/drawing/2015/9/8/chartex" xmlns:cx2="http://schemas.microsoft.com/office/drawing/2015/10/21/chartex" xmlns:cx3="http://schemas.microsoft.com/office/drawing/2016/5/9/chartex" xmlns:cx4="http://schemas.microsoft.com/office/drawing/2016/5/10/chartex" xmlns:cx5="http://schemas.microsoft.com/office/drawing/2016/5/11/chartex" xmlns:cx6="http://schemas.microsoft.com/office/drawing/2016/5/12/chartex" xmlns:cx7="http://schemas.microsoft.com/office/drawing/2016/5/13/chartex" xmlns:cx8="http://schemas.microsoft.com/office/drawing/2016/5/14/chartex" xmlns:mc="http://schemas.openxmlformats.org/markup-compatibility/2006" xmlns:aink="http://schemas.microsoft.com/office/drawing/2016/ink" xmlns:am3d="http://schemas.microsoft.com/office/drawing/2017/model3d" xmlns:o="urn:schemas-microsoft-com:office:office" xmlns:r="http://schemas.openxmlformats.org/officeDocument/2006/relationships" xmlns:m="http://schemas.openxmlformats.org/officeDocument/2006/math" xmlns:v="urn:schemas-microsoft-com:vml" xmlns:wp14="http://schemas.microsoft.com/office/word/2010/wordprocessingDrawing" xmlns:wp="http://schemas.openxmlformats.org/drawingml/2006/wordprocessingDrawing" xmlns:w10="urn:schemas-microsoft-com:office:word" xmlns:w="http://schemas.openxmlformats.org/wordprocessingml/2006/main" xmlns:w14="http://schemas.microsoft.com/office/word/2010/wordml" xmlns:w15="http://schemas.microsoft.com/office/word/2012/wordml" xmlns:w16cid="http://schemas.microsoft.com/office/word/2016/wordml/cid" xmlns:w16se="http://schemas.microsoft.com/office/word/2015/wordml/symex" xmlns:wpg="http://schemas.microsoft.com/office/word/2010/wordprocessingGroup" xmlns:wpi="http://schemas.microsoft.com/office/word/2010/wordprocessingInk" xmlns:wne="http://schemas.microsoft.com/office/word/2006/wordml" xmlns:wps="http://schemas.microsoft.com/office/word/2010/wordprocessingShape" mc:Ignorable="w14 w15 w16se w16cid wp14">
+<w:hdr xmlns:wpc="http://schemas.microsoft.com/office/word/2010/wordprocessingCanvas" xmlns:cx="http://schemas.microsoft.com/office/drawing/2014/chartex" xmlns:cx1="http://schemas.microsoft.com/office/drawing/2015/9/8/chartex" xmlns:cx2="http://schemas.microsoft.com/office/drawing/2015/10/21/chartex" xmlns:cx3="http://schemas.microsoft.com/office/drawing/2016/5/9/chartex" xmlns:cx4="http://schemas.microsoft.com/office/drawing/2016/5/10/chartex" xmlns:cx5="http://schemas.microsoft.com/office/drawing/2016/5/11/chartex" xmlns:cx6="http://schemas.microsoft.com/office/drawing/2016/5/12/chartex" xmlns:cx7="http://schemas.microsoft.com/office/drawing/2016/5/13/chartex" xmlns:cx8="http://schemas.microsoft.com/office/drawing/2016/5/14/chartex" xmlns:mc="http://schemas.openxmlformats.org/markup-compatibility/2006" xmlns:aink="http://schemas.microsoft.com/office/drawing/2016/ink" xmlns:am3d="http://schemas.microsoft.com/office/drawing/2017/model3d" xmlns:o="urn:schemas-microsoft-com:office:office" xmlns:r="http://schemas.openxmlformats.org/officeDocument/2006/relationships" xmlns:m="http://schemas.openxmlformats.org/officeDocument/2006/math" xmlns:v="urn:schemas-microsoft-com:vml" xmlns:wp14="http://schemas.microsoft.com/office/word/2010/wordprocessingDrawing" xmlns:wp="http://schemas.openxmlformats.org/drawingml/2006/wordprocessingDrawing" xmlns:w10="urn:schemas-microsoft-com:office:word" xmlns:w="http://schemas.openxmlformats.org/wordprocessingml/2006/main" xmlns:w14="http://schemas.microsoft.com/office/word/2010/wordml" xmlns:w15="http://schemas.microsoft.com/office/word/2012/wordml" xmlns:w16cex="http://schemas.microsoft.com/office/word/2018/wordml/cex" xmlns:w16cid="http://schemas.microsoft.com/office/word/2016/wordml/cid" xmlns:w16="http://schemas.microsoft.com/office/word/2018/wordml" xmlns:w16se="http://schemas.microsoft.com/office/word/2015/wordml/symex" xmlns:wpg="http://schemas.microsoft.com/office/word/2010/wordprocessingGroup" xmlns:wpi="http://schemas.microsoft.com/office/word/2010/wordprocessingInk" xmlns:wne="http://schemas.microsoft.com/office/word/2006/wordml" xmlns:wps="http://schemas.microsoft.com/office/word/2010/wordprocessingShape" mc:Ignorable="w14 w15 w16se w16cid w16 w16cex wp14">
   <w:p>
     <w:pPr>
       <w:pStyle w:val="En-tte"/>
@@ -2541,7 +3487,7 @@
 </file>
 
 <file path=word/numbering.xml><?xml version="1.0" encoding="utf-8"?>
-<w:numbering xmlns:wpc="http://schemas.microsoft.com/office/word/2010/wordprocessingCanvas" xmlns:cx="http://schemas.microsoft.com/office/drawing/2014/chartex" xmlns:cx1="http://schemas.microsoft.com/office/drawing/2015/9/8/chartex" xmlns:cx2="http://schemas.microsoft.com/office/drawing/2015/10/21/chartex" xmlns:cx3="http://schemas.microsoft.com/office/drawing/2016/5/9/chartex" xmlns:cx4="http://schemas.microsoft.com/office/drawing/2016/5/10/chartex" xmlns:cx5="http://schemas.microsoft.com/office/drawing/2016/5/11/chartex" xmlns:cx6="http://schemas.microsoft.com/office/drawing/2016/5/12/chartex" xmlns:cx7="http://schemas.microsoft.com/office/drawing/2016/5/13/chartex" xmlns:cx8="http://schemas.microsoft.com/office/drawing/2016/5/14/chartex" xmlns:mc="http://schemas.openxmlformats.org/markup-compatibility/2006" xmlns:aink="http://schemas.microsoft.com/office/drawing/2016/ink" xmlns:am3d="http://schemas.microsoft.com/office/drawing/2017/model3d" xmlns:o="urn:schemas-microsoft-com:office:office" xmlns:r="http://schemas.openxmlformats.org/officeDocument/2006/relationships" xmlns:m="http://schemas.openxmlformats.org/officeDocument/2006/math" xmlns:v="urn:schemas-microsoft-com:vml" xmlns:wp14="http://schemas.microsoft.com/office/word/2010/wordprocessingDrawing" xmlns:wp="http://schemas.openxmlformats.org/drawingml/2006/wordprocessingDrawing" xmlns:w10="urn:schemas-microsoft-com:office:word" xmlns:w="http://schemas.openxmlformats.org/wordprocessingml/2006/main" xmlns:w14="http://schemas.microsoft.com/office/word/2010/wordml" xmlns:w15="http://schemas.microsoft.com/office/word/2012/wordml" xmlns:w16cid="http://schemas.microsoft.com/office/word/2016/wordml/cid" xmlns:w16se="http://schemas.microsoft.com/office/word/2015/wordml/symex" xmlns:wpg="http://schemas.microsoft.com/office/word/2010/wordprocessingGroup" xmlns:wpi="http://schemas.microsoft.com/office/word/2010/wordprocessingInk" xmlns:wne="http://schemas.microsoft.com/office/word/2006/wordml" xmlns:wps="http://schemas.microsoft.com/office/word/2010/wordprocessingShape" mc:Ignorable="w14 w15 w16se w16cid wp14">
+<w:numbering xmlns:wpc="http://schemas.microsoft.com/office/word/2010/wordprocessingCanvas" xmlns:cx="http://schemas.microsoft.com/office/drawing/2014/chartex" xmlns:cx1="http://schemas.microsoft.com/office/drawing/2015/9/8/chartex" xmlns:cx2="http://schemas.microsoft.com/office/drawing/2015/10/21/chartex" xmlns:cx3="http://schemas.microsoft.com/office/drawing/2016/5/9/chartex" xmlns:cx4="http://schemas.microsoft.com/office/drawing/2016/5/10/chartex" xmlns:cx5="http://schemas.microsoft.com/office/drawing/2016/5/11/chartex" xmlns:cx6="http://schemas.microsoft.com/office/drawing/2016/5/12/chartex" xmlns:cx7="http://schemas.microsoft.com/office/drawing/2016/5/13/chartex" xmlns:cx8="http://schemas.microsoft.com/office/drawing/2016/5/14/chartex" xmlns:mc="http://schemas.openxmlformats.org/markup-compatibility/2006" xmlns:aink="http://schemas.microsoft.com/office/drawing/2016/ink" xmlns:am3d="http://schemas.microsoft.com/office/drawing/2017/model3d" xmlns:o="urn:schemas-microsoft-com:office:office" xmlns:r="http://schemas.openxmlformats.org/officeDocument/2006/relationships" xmlns:m="http://schemas.openxmlformats.org/officeDocument/2006/math" xmlns:v="urn:schemas-microsoft-com:vml" xmlns:wp14="http://schemas.microsoft.com/office/word/2010/wordprocessingDrawing" xmlns:wp="http://schemas.openxmlformats.org/drawingml/2006/wordprocessingDrawing" xmlns:w10="urn:schemas-microsoft-com:office:word" xmlns:w="http://schemas.openxmlformats.org/wordprocessingml/2006/main" xmlns:w14="http://schemas.microsoft.com/office/word/2010/wordml" xmlns:w15="http://schemas.microsoft.com/office/word/2012/wordml" xmlns:w16cex="http://schemas.microsoft.com/office/word/2018/wordml/cex" xmlns:w16cid="http://schemas.microsoft.com/office/word/2016/wordml/cid" xmlns:w16="http://schemas.microsoft.com/office/word/2018/wordml" xmlns:w16se="http://schemas.microsoft.com/office/word/2015/wordml/symex" xmlns:wpg="http://schemas.microsoft.com/office/word/2010/wordprocessingGroup" xmlns:wpi="http://schemas.microsoft.com/office/word/2010/wordprocessingInk" xmlns:wne="http://schemas.microsoft.com/office/word/2006/wordml" xmlns:wps="http://schemas.microsoft.com/office/word/2010/wordprocessingShape" mc:Ignorable="w14 w15 w16se w16cid w16 w16cex wp14">
   <w:abstractNum w:abstractNumId="0" w15:restartNumberingAfterBreak="0">
     <w:nsid w:val="0C166030"/>
     <w:multiLevelType w:val="hybridMultilevel"/>
@@ -2957,6 +3903,232 @@
     </w:lvl>
   </w:abstractNum>
   <w:abstractNum w:abstractNumId="4" w15:restartNumberingAfterBreak="0">
+    <w:nsid w:val="261F26F8"/>
+    <w:multiLevelType w:val="hybridMultilevel"/>
+    <w:tmpl w:val="9F82AB0C"/>
+    <w:lvl w:ilvl="0" w:tplc="040C0001">
+      <w:start w:val="1"/>
+      <w:numFmt w:val="bullet"/>
+      <w:lvlText w:val=""/>
+      <w:lvlJc w:val="left"/>
+      <w:pPr>
+        <w:ind w:left="360" w:hanging="360"/>
+      </w:pPr>
+      <w:rPr>
+        <w:rFonts w:ascii="Symbol" w:hAnsi="Symbol" w:hint="default"/>
+      </w:rPr>
+    </w:lvl>
+    <w:lvl w:ilvl="1" w:tplc="040C0003" w:tentative="1">
+      <w:start w:val="1"/>
+      <w:numFmt w:val="bullet"/>
+      <w:lvlText w:val="o"/>
+      <w:lvlJc w:val="left"/>
+      <w:pPr>
+        <w:ind w:left="1440" w:hanging="360"/>
+      </w:pPr>
+      <w:rPr>
+        <w:rFonts w:ascii="Courier New" w:hAnsi="Courier New" w:cs="Courier New" w:hint="default"/>
+      </w:rPr>
+    </w:lvl>
+    <w:lvl w:ilvl="2" w:tplc="040C0005" w:tentative="1">
+      <w:start w:val="1"/>
+      <w:numFmt w:val="bullet"/>
+      <w:lvlText w:val=""/>
+      <w:lvlJc w:val="left"/>
+      <w:pPr>
+        <w:ind w:left="2160" w:hanging="360"/>
+      </w:pPr>
+      <w:rPr>
+        <w:rFonts w:ascii="Wingdings" w:hAnsi="Wingdings" w:hint="default"/>
+      </w:rPr>
+    </w:lvl>
+    <w:lvl w:ilvl="3" w:tplc="040C0001" w:tentative="1">
+      <w:start w:val="1"/>
+      <w:numFmt w:val="bullet"/>
+      <w:lvlText w:val=""/>
+      <w:lvlJc w:val="left"/>
+      <w:pPr>
+        <w:ind w:left="2880" w:hanging="360"/>
+      </w:pPr>
+      <w:rPr>
+        <w:rFonts w:ascii="Symbol" w:hAnsi="Symbol" w:hint="default"/>
+      </w:rPr>
+    </w:lvl>
+    <w:lvl w:ilvl="4" w:tplc="040C0003" w:tentative="1">
+      <w:start w:val="1"/>
+      <w:numFmt w:val="bullet"/>
+      <w:lvlText w:val="o"/>
+      <w:lvlJc w:val="left"/>
+      <w:pPr>
+        <w:ind w:left="3600" w:hanging="360"/>
+      </w:pPr>
+      <w:rPr>
+        <w:rFonts w:ascii="Courier New" w:hAnsi="Courier New" w:cs="Courier New" w:hint="default"/>
+      </w:rPr>
+    </w:lvl>
+    <w:lvl w:ilvl="5" w:tplc="040C0005" w:tentative="1">
+      <w:start w:val="1"/>
+      <w:numFmt w:val="bullet"/>
+      <w:lvlText w:val=""/>
+      <w:lvlJc w:val="left"/>
+      <w:pPr>
+        <w:ind w:left="4320" w:hanging="360"/>
+      </w:pPr>
+      <w:rPr>
+        <w:rFonts w:ascii="Wingdings" w:hAnsi="Wingdings" w:hint="default"/>
+      </w:rPr>
+    </w:lvl>
+    <w:lvl w:ilvl="6" w:tplc="040C0001" w:tentative="1">
+      <w:start w:val="1"/>
+      <w:numFmt w:val="bullet"/>
+      <w:lvlText w:val=""/>
+      <w:lvlJc w:val="left"/>
+      <w:pPr>
+        <w:ind w:left="5040" w:hanging="360"/>
+      </w:pPr>
+      <w:rPr>
+        <w:rFonts w:ascii="Symbol" w:hAnsi="Symbol" w:hint="default"/>
+      </w:rPr>
+    </w:lvl>
+    <w:lvl w:ilvl="7" w:tplc="040C0003" w:tentative="1">
+      <w:start w:val="1"/>
+      <w:numFmt w:val="bullet"/>
+      <w:lvlText w:val="o"/>
+      <w:lvlJc w:val="left"/>
+      <w:pPr>
+        <w:ind w:left="5760" w:hanging="360"/>
+      </w:pPr>
+      <w:rPr>
+        <w:rFonts w:ascii="Courier New" w:hAnsi="Courier New" w:cs="Courier New" w:hint="default"/>
+      </w:rPr>
+    </w:lvl>
+    <w:lvl w:ilvl="8" w:tplc="040C0005" w:tentative="1">
+      <w:start w:val="1"/>
+      <w:numFmt w:val="bullet"/>
+      <w:lvlText w:val=""/>
+      <w:lvlJc w:val="left"/>
+      <w:pPr>
+        <w:ind w:left="6480" w:hanging="360"/>
+      </w:pPr>
+      <w:rPr>
+        <w:rFonts w:ascii="Wingdings" w:hAnsi="Wingdings" w:hint="default"/>
+      </w:rPr>
+    </w:lvl>
+  </w:abstractNum>
+  <w:abstractNum w:abstractNumId="5" w15:restartNumberingAfterBreak="0">
+    <w:nsid w:val="2709314E"/>
+    <w:multiLevelType w:val="hybridMultilevel"/>
+    <w:tmpl w:val="869CA0CA"/>
+    <w:lvl w:ilvl="0" w:tplc="040C0001">
+      <w:start w:val="1"/>
+      <w:numFmt w:val="bullet"/>
+      <w:lvlText w:val=""/>
+      <w:lvlJc w:val="left"/>
+      <w:pPr>
+        <w:ind w:left="720" w:hanging="360"/>
+      </w:pPr>
+      <w:rPr>
+        <w:rFonts w:ascii="Symbol" w:hAnsi="Symbol" w:hint="default"/>
+      </w:rPr>
+    </w:lvl>
+    <w:lvl w:ilvl="1" w:tplc="040C0003" w:tentative="1">
+      <w:start w:val="1"/>
+      <w:numFmt w:val="bullet"/>
+      <w:lvlText w:val="o"/>
+      <w:lvlJc w:val="left"/>
+      <w:pPr>
+        <w:ind w:left="1440" w:hanging="360"/>
+      </w:pPr>
+      <w:rPr>
+        <w:rFonts w:ascii="Courier New" w:hAnsi="Courier New" w:cs="Courier New" w:hint="default"/>
+      </w:rPr>
+    </w:lvl>
+    <w:lvl w:ilvl="2" w:tplc="040C0005" w:tentative="1">
+      <w:start w:val="1"/>
+      <w:numFmt w:val="bullet"/>
+      <w:lvlText w:val=""/>
+      <w:lvlJc w:val="left"/>
+      <w:pPr>
+        <w:ind w:left="2160" w:hanging="360"/>
+      </w:pPr>
+      <w:rPr>
+        <w:rFonts w:ascii="Wingdings" w:hAnsi="Wingdings" w:hint="default"/>
+      </w:rPr>
+    </w:lvl>
+    <w:lvl w:ilvl="3" w:tplc="040C0001" w:tentative="1">
+      <w:start w:val="1"/>
+      <w:numFmt w:val="bullet"/>
+      <w:lvlText w:val=""/>
+      <w:lvlJc w:val="left"/>
+      <w:pPr>
+        <w:ind w:left="2880" w:hanging="360"/>
+      </w:pPr>
+      <w:rPr>
+        <w:rFonts w:ascii="Symbol" w:hAnsi="Symbol" w:hint="default"/>
+      </w:rPr>
+    </w:lvl>
+    <w:lvl w:ilvl="4" w:tplc="040C0003" w:tentative="1">
+      <w:start w:val="1"/>
+      <w:numFmt w:val="bullet"/>
+      <w:lvlText w:val="o"/>
+      <w:lvlJc w:val="left"/>
+      <w:pPr>
+        <w:ind w:left="3600" w:hanging="360"/>
+      </w:pPr>
+      <w:rPr>
+        <w:rFonts w:ascii="Courier New" w:hAnsi="Courier New" w:cs="Courier New" w:hint="default"/>
+      </w:rPr>
+    </w:lvl>
+    <w:lvl w:ilvl="5" w:tplc="040C0005" w:tentative="1">
+      <w:start w:val="1"/>
+      <w:numFmt w:val="bullet"/>
+      <w:lvlText w:val=""/>
+      <w:lvlJc w:val="left"/>
+      <w:pPr>
+        <w:ind w:left="4320" w:hanging="360"/>
+      </w:pPr>
+      <w:rPr>
+        <w:rFonts w:ascii="Wingdings" w:hAnsi="Wingdings" w:hint="default"/>
+      </w:rPr>
+    </w:lvl>
+    <w:lvl w:ilvl="6" w:tplc="040C0001" w:tentative="1">
+      <w:start w:val="1"/>
+      <w:numFmt w:val="bullet"/>
+      <w:lvlText w:val=""/>
+      <w:lvlJc w:val="left"/>
+      <w:pPr>
+        <w:ind w:left="5040" w:hanging="360"/>
+      </w:pPr>
+      <w:rPr>
+        <w:rFonts w:ascii="Symbol" w:hAnsi="Symbol" w:hint="default"/>
+      </w:rPr>
+    </w:lvl>
+    <w:lvl w:ilvl="7" w:tplc="040C0003" w:tentative="1">
+      <w:start w:val="1"/>
+      <w:numFmt w:val="bullet"/>
+      <w:lvlText w:val="o"/>
+      <w:lvlJc w:val="left"/>
+      <w:pPr>
+        <w:ind w:left="5760" w:hanging="360"/>
+      </w:pPr>
+      <w:rPr>
+        <w:rFonts w:ascii="Courier New" w:hAnsi="Courier New" w:cs="Courier New" w:hint="default"/>
+      </w:rPr>
+    </w:lvl>
+    <w:lvl w:ilvl="8" w:tplc="040C0005" w:tentative="1">
+      <w:start w:val="1"/>
+      <w:numFmt w:val="bullet"/>
+      <w:lvlText w:val=""/>
+      <w:lvlJc w:val="left"/>
+      <w:pPr>
+        <w:ind w:left="6480" w:hanging="360"/>
+      </w:pPr>
+      <w:rPr>
+        <w:rFonts w:ascii="Wingdings" w:hAnsi="Wingdings" w:hint="default"/>
+      </w:rPr>
+    </w:lvl>
+  </w:abstractNum>
+  <w:abstractNum w:abstractNumId="6" w15:restartNumberingAfterBreak="0">
     <w:nsid w:val="2A3A2092"/>
     <w:multiLevelType w:val="hybridMultilevel"/>
     <w:tmpl w:val="901E5BF8"/>
@@ -3069,7 +4241,7 @@
       </w:rPr>
     </w:lvl>
   </w:abstractNum>
-  <w:abstractNum w:abstractNumId="5" w15:restartNumberingAfterBreak="0">
+  <w:abstractNum w:abstractNumId="7" w15:restartNumberingAfterBreak="0">
     <w:nsid w:val="477B0A80"/>
     <w:multiLevelType w:val="hybridMultilevel"/>
     <w:tmpl w:val="0C1CD34C"/>
@@ -3182,7 +4354,120 @@
       </w:rPr>
     </w:lvl>
   </w:abstractNum>
-  <w:abstractNum w:abstractNumId="6" w15:restartNumberingAfterBreak="0">
+  <w:abstractNum w:abstractNumId="8" w15:restartNumberingAfterBreak="0">
+    <w:nsid w:val="4DCB2982"/>
+    <w:multiLevelType w:val="hybridMultilevel"/>
+    <w:tmpl w:val="50064CAC"/>
+    <w:lvl w:ilvl="0" w:tplc="040C0001">
+      <w:start w:val="1"/>
+      <w:numFmt w:val="bullet"/>
+      <w:lvlText w:val=""/>
+      <w:lvlJc w:val="left"/>
+      <w:pPr>
+        <w:ind w:left="720" w:hanging="360"/>
+      </w:pPr>
+      <w:rPr>
+        <w:rFonts w:ascii="Symbol" w:hAnsi="Symbol" w:hint="default"/>
+      </w:rPr>
+    </w:lvl>
+    <w:lvl w:ilvl="1" w:tplc="040C0003" w:tentative="1">
+      <w:start w:val="1"/>
+      <w:numFmt w:val="bullet"/>
+      <w:lvlText w:val="o"/>
+      <w:lvlJc w:val="left"/>
+      <w:pPr>
+        <w:ind w:left="1440" w:hanging="360"/>
+      </w:pPr>
+      <w:rPr>
+        <w:rFonts w:ascii="Courier New" w:hAnsi="Courier New" w:cs="Courier New" w:hint="default"/>
+      </w:rPr>
+    </w:lvl>
+    <w:lvl w:ilvl="2" w:tplc="040C0005" w:tentative="1">
+      <w:start w:val="1"/>
+      <w:numFmt w:val="bullet"/>
+      <w:lvlText w:val=""/>
+      <w:lvlJc w:val="left"/>
+      <w:pPr>
+        <w:ind w:left="2160" w:hanging="360"/>
+      </w:pPr>
+      <w:rPr>
+        <w:rFonts w:ascii="Wingdings" w:hAnsi="Wingdings" w:hint="default"/>
+      </w:rPr>
+    </w:lvl>
+    <w:lvl w:ilvl="3" w:tplc="040C0001" w:tentative="1">
+      <w:start w:val="1"/>
+      <w:numFmt w:val="bullet"/>
+      <w:lvlText w:val=""/>
+      <w:lvlJc w:val="left"/>
+      <w:pPr>
+        <w:ind w:left="2880" w:hanging="360"/>
+      </w:pPr>
+      <w:rPr>
+        <w:rFonts w:ascii="Symbol" w:hAnsi="Symbol" w:hint="default"/>
+      </w:rPr>
+    </w:lvl>
+    <w:lvl w:ilvl="4" w:tplc="040C0003" w:tentative="1">
+      <w:start w:val="1"/>
+      <w:numFmt w:val="bullet"/>
+      <w:lvlText w:val="o"/>
+      <w:lvlJc w:val="left"/>
+      <w:pPr>
+        <w:ind w:left="3600" w:hanging="360"/>
+      </w:pPr>
+      <w:rPr>
+        <w:rFonts w:ascii="Courier New" w:hAnsi="Courier New" w:cs="Courier New" w:hint="default"/>
+      </w:rPr>
+    </w:lvl>
+    <w:lvl w:ilvl="5" w:tplc="040C0005" w:tentative="1">
+      <w:start w:val="1"/>
+      <w:numFmt w:val="bullet"/>
+      <w:lvlText w:val=""/>
+      <w:lvlJc w:val="left"/>
+      <w:pPr>
+        <w:ind w:left="4320" w:hanging="360"/>
+      </w:pPr>
+      <w:rPr>
+        <w:rFonts w:ascii="Wingdings" w:hAnsi="Wingdings" w:hint="default"/>
+      </w:rPr>
+    </w:lvl>
+    <w:lvl w:ilvl="6" w:tplc="040C0001" w:tentative="1">
+      <w:start w:val="1"/>
+      <w:numFmt w:val="bullet"/>
+      <w:lvlText w:val=""/>
+      <w:lvlJc w:val="left"/>
+      <w:pPr>
+        <w:ind w:left="5040" w:hanging="360"/>
+      </w:pPr>
+      <w:rPr>
+        <w:rFonts w:ascii="Symbol" w:hAnsi="Symbol" w:hint="default"/>
+      </w:rPr>
+    </w:lvl>
+    <w:lvl w:ilvl="7" w:tplc="040C0003" w:tentative="1">
+      <w:start w:val="1"/>
+      <w:numFmt w:val="bullet"/>
+      <w:lvlText w:val="o"/>
+      <w:lvlJc w:val="left"/>
+      <w:pPr>
+        <w:ind w:left="5760" w:hanging="360"/>
+      </w:pPr>
+      <w:rPr>
+        <w:rFonts w:ascii="Courier New" w:hAnsi="Courier New" w:cs="Courier New" w:hint="default"/>
+      </w:rPr>
+    </w:lvl>
+    <w:lvl w:ilvl="8" w:tplc="040C0005" w:tentative="1">
+      <w:start w:val="1"/>
+      <w:numFmt w:val="bullet"/>
+      <w:lvlText w:val=""/>
+      <w:lvlJc w:val="left"/>
+      <w:pPr>
+        <w:ind w:left="6480" w:hanging="360"/>
+      </w:pPr>
+      <w:rPr>
+        <w:rFonts w:ascii="Wingdings" w:hAnsi="Wingdings" w:hint="default"/>
+      </w:rPr>
+    </w:lvl>
+  </w:abstractNum>
+  <w:abstractNum w:abstractNumId="9" w15:restartNumberingAfterBreak="0">
     <w:nsid w:val="53FA7301"/>
     <w:multiLevelType w:val="multilevel"/>
     <w:tmpl w:val="565A537E"/>
@@ -3271,7 +4556,7 @@
       </w:pPr>
     </w:lvl>
   </w:abstractNum>
-  <w:abstractNum w:abstractNumId="7" w15:restartNumberingAfterBreak="0">
+  <w:abstractNum w:abstractNumId="10" w15:restartNumberingAfterBreak="0">
     <w:nsid w:val="607D6A45"/>
     <w:multiLevelType w:val="hybridMultilevel"/>
     <w:tmpl w:val="2C0E81C0"/>
@@ -3384,7 +4669,7 @@
       </w:rPr>
     </w:lvl>
   </w:abstractNum>
-  <w:abstractNum w:abstractNumId="8" w15:restartNumberingAfterBreak="0">
+  <w:abstractNum w:abstractNumId="11" w15:restartNumberingAfterBreak="0">
     <w:nsid w:val="6C4D1E4C"/>
     <w:multiLevelType w:val="hybridMultilevel"/>
     <w:tmpl w:val="A418BD2E"/>
@@ -3473,7 +4758,7 @@
       </w:pPr>
     </w:lvl>
   </w:abstractNum>
-  <w:abstractNum w:abstractNumId="9" w15:restartNumberingAfterBreak="0">
+  <w:abstractNum w:abstractNumId="12" w15:restartNumberingAfterBreak="0">
     <w:nsid w:val="79A20546"/>
     <w:multiLevelType w:val="hybridMultilevel"/>
     <w:tmpl w:val="12DE3578"/>
@@ -3586,7 +4871,7 @@
       </w:rPr>
     </w:lvl>
   </w:abstractNum>
-  <w:abstractNum w:abstractNumId="10" w15:restartNumberingAfterBreak="0">
+  <w:abstractNum w:abstractNumId="13" w15:restartNumberingAfterBreak="0">
     <w:nsid w:val="79F61C5D"/>
     <w:multiLevelType w:val="hybridMultilevel"/>
     <w:tmpl w:val="9F4A8688"/>
@@ -3703,7 +4988,7 @@
       </w:rPr>
     </w:lvl>
   </w:abstractNum>
-  <w:abstractNum w:abstractNumId="11" w15:restartNumberingAfterBreak="0">
+  <w:abstractNum w:abstractNumId="14" w15:restartNumberingAfterBreak="0">
     <w:nsid w:val="7ABE0D02"/>
     <w:multiLevelType w:val="hybridMultilevel"/>
     <w:tmpl w:val="6860AD44"/>
@@ -3820,47 +5105,59 @@
     <w:abstractNumId w:val="1"/>
   </w:num>
   <w:num w:numId="2">
-    <w:abstractNumId w:val="10"/>
+    <w:abstractNumId w:val="13"/>
   </w:num>
   <w:num w:numId="3">
-    <w:abstractNumId w:val="4"/>
+    <w:abstractNumId w:val="6"/>
   </w:num>
   <w:num w:numId="4">
     <w:abstractNumId w:val="0"/>
   </w:num>
   <w:num w:numId="5">
-    <w:abstractNumId w:val="8"/>
+    <w:abstractNumId w:val="11"/>
     <w:lvlOverride w:ilvl="0">
       <w:startOverride w:val="1"/>
     </w:lvlOverride>
   </w:num>
   <w:num w:numId="6">
-    <w:abstractNumId w:val="9"/>
+    <w:abstractNumId w:val="12"/>
   </w:num>
   <w:num w:numId="7">
     <w:abstractNumId w:val="3"/>
   </w:num>
   <w:num w:numId="8">
-    <w:abstractNumId w:val="6"/>
+    <w:abstractNumId w:val="9"/>
   </w:num>
   <w:num w:numId="9">
-    <w:abstractNumId w:val="5"/>
+    <w:abstractNumId w:val="7"/>
   </w:num>
   <w:num w:numId="10">
-    <w:abstractNumId w:val="7"/>
+    <w:abstractNumId w:val="10"/>
   </w:num>
   <w:num w:numId="11">
     <w:abstractNumId w:val="2"/>
   </w:num>
   <w:num w:numId="12">
+    <w:abstractNumId w:val="14"/>
+  </w:num>
+  <w:num w:numId="13">
     <w:abstractNumId w:val="11"/>
+  </w:num>
+  <w:num w:numId="14">
+    <w:abstractNumId w:val="4"/>
+  </w:num>
+  <w:num w:numId="15">
+    <w:abstractNumId w:val="8"/>
+  </w:num>
+  <w:num w:numId="16">
+    <w:abstractNumId w:val="5"/>
   </w:num>
   <w:numIdMacAtCleanup w:val="12"/>
 </w:numbering>
 </file>
 
 <file path=word/styles.xml><?xml version="1.0" encoding="utf-8"?>
-<w:styles xmlns:mc="http://schemas.openxmlformats.org/markup-compatibility/2006" xmlns:r="http://schemas.openxmlformats.org/officeDocument/2006/relationships" xmlns:w="http://schemas.openxmlformats.org/wordprocessingml/2006/main" xmlns:w14="http://schemas.microsoft.com/office/word/2010/wordml" xmlns:w15="http://schemas.microsoft.com/office/word/2012/wordml" xmlns:w16cid="http://schemas.microsoft.com/office/word/2016/wordml/cid" xmlns:w16se="http://schemas.microsoft.com/office/word/2015/wordml/symex" mc:Ignorable="w14 w15 w16se w16cid">
+<w:styles xmlns:mc="http://schemas.openxmlformats.org/markup-compatibility/2006" xmlns:r="http://schemas.openxmlformats.org/officeDocument/2006/relationships" xmlns:w="http://schemas.openxmlformats.org/wordprocessingml/2006/main" xmlns:w14="http://schemas.microsoft.com/office/word/2010/wordml" xmlns:w15="http://schemas.microsoft.com/office/word/2012/wordml" xmlns:w16cex="http://schemas.microsoft.com/office/word/2018/wordml/cex" xmlns:w16cid="http://schemas.microsoft.com/office/word/2016/wordml/cid" xmlns:w16="http://schemas.microsoft.com/office/word/2018/wordml" xmlns:w16se="http://schemas.microsoft.com/office/word/2015/wordml/symex" mc:Ignorable="w14 w15 w16se w16cid w16 w16cex">
   <w:docDefaults>
     <w:rPrDefault>
       <w:rPr>
@@ -4359,7 +5656,6 @@
     <w:next w:val="Normal"/>
     <w:link w:val="Titre4Car"/>
     <w:uiPriority w:val="9"/>
-    <w:semiHidden/>
     <w:unhideWhenUsed/>
     <w:qFormat/>
     <w:rsid w:val="001C0A11"/>
@@ -4516,7 +5812,6 @@
   <w:style w:type="character" w:default="1" w:styleId="Policepardfaut">
     <w:name w:val="Default Paragraph Font"/>
     <w:uiPriority w:val="1"/>
-    <w:semiHidden/>
     <w:unhideWhenUsed/>
   </w:style>
   <w:style w:type="table" w:default="1" w:styleId="TableauNormal">
@@ -5741,7 +7036,6 @@
     <w:basedOn w:val="Policepardfaut"/>
     <w:link w:val="Titre4"/>
     <w:uiPriority w:val="9"/>
-    <w:semiHidden/>
     <w:rsid w:val="001C0A11"/>
     <w:rPr>
       <w:rFonts w:asciiTheme="majorHAnsi" w:eastAsiaTheme="majorEastAsia" w:hAnsiTheme="majorHAnsi" w:cstheme="majorBidi"/>

</xml_diff>